<commit_message>
Readme at end of doc
</commit_message>
<xml_diff>
--- a/SEWA Assignment Description-Research Document.docx
+++ b/SEWA Assignment Description-Research Document.docx
@@ -1036,8 +1036,6 @@
       <w:r>
         <w:t xml:space="preserve">We initially populated the database with player data from a number of inter-county players to create a base from which to compare inputs. Although the specific data isn’t accurate it correlates with the targets and schedules of best practice in the sport. </w:t>
       </w:r>
-      <w:bookmarkStart w:id="0" w:name="_GoBack"/>
-      <w:bookmarkEnd w:id="0"/>
     </w:p>
     <w:p>
       <w:pPr>
@@ -1335,7 +1333,7 @@
           </mc:Choice>
           <mc:Fallback>
             <w:pict>
-              <v:line w14:anchorId="3B89B6E2" id="Straight Connector 25" o:spid="_x0000_s1026" style="position:absolute;flip:y;z-index:251673600;visibility:visible;mso-wrap-style:square;mso-wrap-distance-left:9pt;mso-wrap-distance-top:0;mso-wrap-distance-right:9pt;mso-wrap-distance-bottom:0;mso-position-horizontal:absolute;mso-position-horizontal-relative:text;mso-position-vertical:absolute;mso-position-vertical-relative:text" from="283.15pt,74pt" to="283.15pt,97pt" o:gfxdata="UEsDBBQABgAIAAAAIQC2gziS/gAAAOEBAAATAAAAW0NvbnRlbnRfVHlwZXNdLnhtbJSRQU7DMBBF&#10;90jcwfIWJU67QAgl6YK0S0CoHGBkTxKLZGx5TGhvj5O2G0SRWNoz/78nu9wcxkFMGNg6quQqL6RA&#10;0s5Y6ir5vt9lD1JwBDIwOMJKHpHlpr69KfdHjyxSmriSfYz+USnWPY7AufNIadK6MEJMx9ApD/oD&#10;OlTrorhX2lFEilmcO2RdNtjC5xDF9pCuTyYBB5bi6bQ4syoJ3g9WQ0ymaiLzg5KdCXlKLjvcW893&#10;SUOqXwnz5DrgnHtJTxOsQfEKIT7DmDSUCaxw7Rqn8787ZsmRM9e2VmPeBN4uqYvTtW7jvijg9N/y&#10;JsXecLq0q+WD6m8AAAD//wMAUEsDBBQABgAIAAAAIQA4/SH/1gAAAJQBAAALAAAAX3JlbHMvLnJl&#10;bHOkkMFqwzAMhu+DvYPRfXGawxijTi+j0GvpHsDYimMaW0Yy2fr2M4PBMnrbUb/Q94l/f/hMi1qR&#10;JVI2sOt6UJgd+ZiDgffL8ekFlFSbvV0oo4EbChzGx4f9GRdb25HMsYhqlCwG5lrLq9biZkxWOiqY&#10;22YiTra2kYMu1l1tQD30/bPm3wwYN0x18gb45AdQl1tp5j/sFB2T0FQ7R0nTNEV3j6o9feQzro1i&#10;OWA14Fm+Q8a1a8+Bvu/d/dMb2JY5uiPbhG/ktn4cqGU/er3pcvwCAAD//wMAUEsDBBQABgAIAAAA&#10;IQAkCNMtvQEAAMIDAAAOAAAAZHJzL2Uyb0RvYy54bWysU02P0zAQvSPxHyzfadJIoN2o6R66gguC&#10;igXuXsdurLU91tg06b9n7KQB8SEhtBfLH/PevPcy2d1NzrKzwmjAd3y7qTlTXkJv/KnjXz6/fXXD&#10;WUzC98KCVx2/qMjv9i9f7MbQqgYGsL1CRiQ+tmPo+JBSaKsqykE5ETcQlKdHDehEoiOeqh7FSOzO&#10;Vk1dv6lGwD4gSBUj3d7Pj3xf+LVWMn3UOqrEbMdJWyorlvUxr9V+J9oTijAYucgQ/6HCCeOp6Up1&#10;L5Jg39D8RuWMRIig00aCq0BrI1XxQG629S9uHgYRVPFC4cSwxhSfj1Z+OB+Rmb7jzWvOvHD0jR4S&#10;CnMaEjuA95QgIKNHSmoMsSXAwR9xOcVwxGx70uiYtiZ8pSEoQZA1NpWcL2vOakpMzpeSbpvb7U1z&#10;m4mrmSEzBYzpnQLH8qbj1vicgGjF+X1Mc+m1hHBZ0ayh7NLFqlxs/SelyRX1mtWUeVIHi+wsaBL6&#10;p+3StlRmiDbWrqC6tPwraKnNMFVm7F+Ba3XpCD6tQGc84J+6pukqVc/1V9ez12z7EfpL+SIlDhqU&#10;Eugy1HkSfz4X+I9fb/8dAAD//wMAUEsDBBQABgAIAAAAIQCOlU3e3gAAAAsBAAAPAAAAZHJzL2Rv&#10;d25yZXYueG1sTI/BTsMwEETvSPyDtUhcKupQ2hBCnApV4gKHQtsPcJIlibDXIXZT9+9ZxAGOO/M0&#10;O1OsozViwtH3jhTczhMQSLVremoVHPbPNxkIHzQ12jhCBWf0sC4vLwqdN+5E7zjtQis4hHyuFXQh&#10;DLmUvu7Qaj93AxJ7H260OvA5trIZ9YnDrZGLJEml1T3xh04PuOmw/twdrYKX7dvsvIjp7Ot+VW3i&#10;lJn46o1S11fx6RFEwBj+YPipz9Wh5E6VO1LjhVGwStM7RtlYZjyKiV+lYuVhmYAsC/l/Q/kNAAD/&#10;/wMAUEsBAi0AFAAGAAgAAAAhALaDOJL+AAAA4QEAABMAAAAAAAAAAAAAAAAAAAAAAFtDb250ZW50&#10;X1R5cGVzXS54bWxQSwECLQAUAAYACAAAACEAOP0h/9YAAACUAQAACwAAAAAAAAAAAAAAAAAvAQAA&#10;X3JlbHMvLnJlbHNQSwECLQAUAAYACAAAACEAJAjTLb0BAADCAwAADgAAAAAAAAAAAAAAAAAuAgAA&#10;ZHJzL2Uyb0RvYy54bWxQSwECLQAUAAYACAAAACEAjpVN3t4AAAALAQAADwAAAAAAAAAAAAAAAAAX&#10;BAAAZHJzL2Rvd25yZXYueG1sUEsFBgAAAAAEAAQA8wAAACIFAAAAAA==&#10;" strokecolor="black [3040]"/>
+              <v:line w14:anchorId="16D93A2B" id="Straight Connector 25" o:spid="_x0000_s1026" style="position:absolute;flip:y;z-index:251673600;visibility:visible;mso-wrap-style:square;mso-wrap-distance-left:9pt;mso-wrap-distance-top:0;mso-wrap-distance-right:9pt;mso-wrap-distance-bottom:0;mso-position-horizontal:absolute;mso-position-horizontal-relative:text;mso-position-vertical:absolute;mso-position-vertical-relative:text" from="283.15pt,74pt" to="283.15pt,97pt" o:gfxdata="UEsDBBQABgAIAAAAIQC2gziS/gAAAOEBAAATAAAAW0NvbnRlbnRfVHlwZXNdLnhtbJSRQU7DMBBF&#10;90jcwfIWJU67QAgl6YK0S0CoHGBkTxKLZGx5TGhvj5O2G0SRWNoz/78nu9wcxkFMGNg6quQqL6RA&#10;0s5Y6ir5vt9lD1JwBDIwOMJKHpHlpr69KfdHjyxSmriSfYz+USnWPY7AufNIadK6MEJMx9ApD/oD&#10;OlTrorhX2lFEilmcO2RdNtjC5xDF9pCuTyYBB5bi6bQ4syoJ3g9WQ0ymaiLzg5KdCXlKLjvcW893&#10;SUOqXwnz5DrgnHtJTxOsQfEKIT7DmDSUCaxw7Rqn8787ZsmRM9e2VmPeBN4uqYvTtW7jvijg9N/y&#10;JsXecLq0q+WD6m8AAAD//wMAUEsDBBQABgAIAAAAIQA4/SH/1gAAAJQBAAALAAAAX3JlbHMvLnJl&#10;bHOkkMFqwzAMhu+DvYPRfXGawxijTi+j0GvpHsDYimMaW0Yy2fr2M4PBMnrbUb/Q94l/f/hMi1qR&#10;JVI2sOt6UJgd+ZiDgffL8ekFlFSbvV0oo4EbChzGx4f9GRdb25HMsYhqlCwG5lrLq9biZkxWOiqY&#10;22YiTra2kYMu1l1tQD30/bPm3wwYN0x18gb45AdQl1tp5j/sFB2T0FQ7R0nTNEV3j6o9feQzro1i&#10;OWA14Fm+Q8a1a8+Bvu/d/dMb2JY5uiPbhG/ktn4cqGU/er3pcvwCAAD//wMAUEsDBBQABgAIAAAA&#10;IQAkCNMtvQEAAMIDAAAOAAAAZHJzL2Uyb0RvYy54bWysU02P0zAQvSPxHyzfadJIoN2o6R66gguC&#10;igXuXsdurLU91tg06b9n7KQB8SEhtBfLH/PevPcy2d1NzrKzwmjAd3y7qTlTXkJv/KnjXz6/fXXD&#10;WUzC98KCVx2/qMjv9i9f7MbQqgYGsL1CRiQ+tmPo+JBSaKsqykE5ETcQlKdHDehEoiOeqh7FSOzO&#10;Vk1dv6lGwD4gSBUj3d7Pj3xf+LVWMn3UOqrEbMdJWyorlvUxr9V+J9oTijAYucgQ/6HCCeOp6Up1&#10;L5Jg39D8RuWMRIig00aCq0BrI1XxQG629S9uHgYRVPFC4cSwxhSfj1Z+OB+Rmb7jzWvOvHD0jR4S&#10;CnMaEjuA95QgIKNHSmoMsSXAwR9xOcVwxGx70uiYtiZ8pSEoQZA1NpWcL2vOakpMzpeSbpvb7U1z&#10;m4mrmSEzBYzpnQLH8qbj1vicgGjF+X1Mc+m1hHBZ0ayh7NLFqlxs/SelyRX1mtWUeVIHi+wsaBL6&#10;p+3StlRmiDbWrqC6tPwraKnNMFVm7F+Ba3XpCD6tQGc84J+6pukqVc/1V9ez12z7EfpL+SIlDhqU&#10;Eugy1HkSfz4X+I9fb/8dAAD//wMAUEsDBBQABgAIAAAAIQCOlU3e3gAAAAsBAAAPAAAAZHJzL2Rv&#10;d25yZXYueG1sTI/BTsMwEETvSPyDtUhcKupQ2hBCnApV4gKHQtsPcJIlibDXIXZT9+9ZxAGOO/M0&#10;O1OsozViwtH3jhTczhMQSLVremoVHPbPNxkIHzQ12jhCBWf0sC4vLwqdN+5E7zjtQis4hHyuFXQh&#10;DLmUvu7Qaj93AxJ7H260OvA5trIZ9YnDrZGLJEml1T3xh04PuOmw/twdrYKX7dvsvIjp7Ot+VW3i&#10;lJn46o1S11fx6RFEwBj+YPipz9Wh5E6VO1LjhVGwStM7RtlYZjyKiV+lYuVhmYAsC/l/Q/kNAAD/&#10;/wMAUEsBAi0AFAAGAAgAAAAhALaDOJL+AAAA4QEAABMAAAAAAAAAAAAAAAAAAAAAAFtDb250ZW50&#10;X1R5cGVzXS54bWxQSwECLQAUAAYACAAAACEAOP0h/9YAAACUAQAACwAAAAAAAAAAAAAAAAAvAQAA&#10;X3JlbHMvLnJlbHNQSwECLQAUAAYACAAAACEAJAjTLb0BAADCAwAADgAAAAAAAAAAAAAAAAAuAgAA&#10;ZHJzL2Uyb0RvYy54bWxQSwECLQAUAAYACAAAACEAjpVN3t4AAAALAQAADwAAAAAAAAAAAAAAAAAX&#10;BAAAZHJzL2Rvd25yZXYueG1sUEsFBgAAAAAEAAQA8wAAACIFAAAAAA==&#10;" strokecolor="black [3040]"/>
             </w:pict>
           </mc:Fallback>
         </mc:AlternateContent>
@@ -1397,7 +1395,7 @@
           </mc:Choice>
           <mc:Fallback>
             <w:pict>
-              <v:line w14:anchorId="4210AEB8" id="Straight Connector 26" o:spid="_x0000_s1026" style="position:absolute;flip:y;z-index:251674624;visibility:visible;mso-wrap-style:square;mso-wrap-distance-left:9pt;mso-wrap-distance-top:0;mso-wrap-distance-right:9pt;mso-wrap-distance-bottom:0;mso-position-horizontal:absolute;mso-position-horizontal-relative:text;mso-position-vertical:absolute;mso-position-vertical-relative:text" from="154.45pt,74pt" to="154.45pt,97pt" o:gfxdata="UEsDBBQABgAIAAAAIQC2gziS/gAAAOEBAAATAAAAW0NvbnRlbnRfVHlwZXNdLnhtbJSRQU7DMBBF&#10;90jcwfIWJU67QAgl6YK0S0CoHGBkTxKLZGx5TGhvj5O2G0SRWNoz/78nu9wcxkFMGNg6quQqL6RA&#10;0s5Y6ir5vt9lD1JwBDIwOMJKHpHlpr69KfdHjyxSmriSfYz+USnWPY7AufNIadK6MEJMx9ApD/oD&#10;OlTrorhX2lFEilmcO2RdNtjC5xDF9pCuTyYBB5bi6bQ4syoJ3g9WQ0ymaiLzg5KdCXlKLjvcW893&#10;SUOqXwnz5DrgnHtJTxOsQfEKIT7DmDSUCaxw7Rqn8787ZsmRM9e2VmPeBN4uqYvTtW7jvijg9N/y&#10;JsXecLq0q+WD6m8AAAD//wMAUEsDBBQABgAIAAAAIQA4/SH/1gAAAJQBAAALAAAAX3JlbHMvLnJl&#10;bHOkkMFqwzAMhu+DvYPRfXGawxijTi+j0GvpHsDYimMaW0Yy2fr2M4PBMnrbUb/Q94l/f/hMi1qR&#10;JVI2sOt6UJgd+ZiDgffL8ekFlFSbvV0oo4EbChzGx4f9GRdb25HMsYhqlCwG5lrLq9biZkxWOiqY&#10;22YiTra2kYMu1l1tQD30/bPm3wwYN0x18gb45AdQl1tp5j/sFB2T0FQ7R0nTNEV3j6o9feQzro1i&#10;OWA14Fm+Q8a1a8+Bvu/d/dMb2JY5uiPbhG/ktn4cqGU/er3pcvwCAAD//wMAUEsDBBQABgAIAAAA&#10;IQBzCWh7vQEAAMIDAAAOAAAAZHJzL2Uyb0RvYy54bWysU02P0zAQvSPxHyzfadIcVrtR0z10BRcE&#10;FQvcvY7dWGt7rLFp0n/P2EkD4kNCaC+WP+a9ee9lsrufnGVnhdGA7/h2U3OmvITe+FPHv3x+++aW&#10;s5iE74UFrzp+UZHf71+/2o2hVQ0MYHuFjEh8bMfQ8SGl0FZVlINyIm4gKE+PGtCJREc8VT2Kkdid&#10;rZq6vqlGwD4gSBUj3T7Mj3xf+LVWMn3UOqrEbMdJWyorlvUpr9V+J9oTijAYucgQ/6HCCeOp6Ur1&#10;IJJg39D8RuWMRIig00aCq0BrI1XxQG629S9uHgcRVPFC4cSwxhRfjlZ+OB+Rmb7jzQ1nXjj6Ro8J&#10;hTkNiR3Ae0oQkNEjJTWG2BLg4I+4nGI4YrY9aXRMWxO+0hCUIMgam0rOlzVnNSUm50tJt83d9ra5&#10;y8TVzJCZAsb0ToFjedNxa3xOQLTi/D6mufRaQrisaNZQduliVS62/pPS5Ip6zWrKPKmDRXYWNAn9&#10;83ZpWyozRBtrV1BdWv4VtNRmmCoz9q/Atbp0BJ9WoDMe8E9d03SVquf6q+vZa7b9BP2lfJESBw1K&#10;CXQZ6jyJP58L/Mevt/8OAAD//wMAUEsDBBQABgAIAAAAIQAYo8C+3gAAAAsBAAAPAAAAZHJzL2Rv&#10;d25yZXYueG1sTI/BTsMwEETvSPyDtUhcKupQSklDnApV4gKHQuEDnHhJIux1iN3U/XsWcYDjzjzN&#10;zpSb5KyYcAy9JwXX8wwEUuNNT62C97fHqxxEiJqMtp5QwQkDbKrzs1IXxh/pFad9bAWHUCi0gi7G&#10;oZAyNB06HeZ+QGLvw49ORz7HVppRHzncWbnIspV0uif+0OkBtx02n/uDU/C0e5mdFmk1+7q7rbdp&#10;ym16Dlapy4v0cA8iYop/MPzU5+pQcafaH8gEYRXcZPmaUTaWOY9i4lepWVkvM5BVKf9vqL4BAAD/&#10;/wMAUEsBAi0AFAAGAAgAAAAhALaDOJL+AAAA4QEAABMAAAAAAAAAAAAAAAAAAAAAAFtDb250ZW50&#10;X1R5cGVzXS54bWxQSwECLQAUAAYACAAAACEAOP0h/9YAAACUAQAACwAAAAAAAAAAAAAAAAAvAQAA&#10;X3JlbHMvLnJlbHNQSwECLQAUAAYACAAAACEAcwloe70BAADCAwAADgAAAAAAAAAAAAAAAAAuAgAA&#10;ZHJzL2Uyb0RvYy54bWxQSwECLQAUAAYACAAAACEAGKPAvt4AAAALAQAADwAAAAAAAAAAAAAAAAAX&#10;BAAAZHJzL2Rvd25yZXYueG1sUEsFBgAAAAAEAAQA8wAAACIFAAAAAA==&#10;" strokecolor="black [3040]"/>
+              <v:line w14:anchorId="207AC358" id="Straight Connector 26" o:spid="_x0000_s1026" style="position:absolute;flip:y;z-index:251674624;visibility:visible;mso-wrap-style:square;mso-wrap-distance-left:9pt;mso-wrap-distance-top:0;mso-wrap-distance-right:9pt;mso-wrap-distance-bottom:0;mso-position-horizontal:absolute;mso-position-horizontal-relative:text;mso-position-vertical:absolute;mso-position-vertical-relative:text" from="154.45pt,74pt" to="154.45pt,97pt" o:gfxdata="UEsDBBQABgAIAAAAIQC2gziS/gAAAOEBAAATAAAAW0NvbnRlbnRfVHlwZXNdLnhtbJSRQU7DMBBF&#10;90jcwfIWJU67QAgl6YK0S0CoHGBkTxKLZGx5TGhvj5O2G0SRWNoz/78nu9wcxkFMGNg6quQqL6RA&#10;0s5Y6ir5vt9lD1JwBDIwOMJKHpHlpr69KfdHjyxSmriSfYz+USnWPY7AufNIadK6MEJMx9ApD/oD&#10;OlTrorhX2lFEilmcO2RdNtjC5xDF9pCuTyYBB5bi6bQ4syoJ3g9WQ0ymaiLzg5KdCXlKLjvcW893&#10;SUOqXwnz5DrgnHtJTxOsQfEKIT7DmDSUCaxw7Rqn8787ZsmRM9e2VmPeBN4uqYvTtW7jvijg9N/y&#10;JsXecLq0q+WD6m8AAAD//wMAUEsDBBQABgAIAAAAIQA4/SH/1gAAAJQBAAALAAAAX3JlbHMvLnJl&#10;bHOkkMFqwzAMhu+DvYPRfXGawxijTi+j0GvpHsDYimMaW0Yy2fr2M4PBMnrbUb/Q94l/f/hMi1qR&#10;JVI2sOt6UJgd+ZiDgffL8ekFlFSbvV0oo4EbChzGx4f9GRdb25HMsYhqlCwG5lrLq9biZkxWOiqY&#10;22YiTra2kYMu1l1tQD30/bPm3wwYN0x18gb45AdQl1tp5j/sFB2T0FQ7R0nTNEV3j6o9feQzro1i&#10;OWA14Fm+Q8a1a8+Bvu/d/dMb2JY5uiPbhG/ktn4cqGU/er3pcvwCAAD//wMAUEsDBBQABgAIAAAA&#10;IQBzCWh7vQEAAMIDAAAOAAAAZHJzL2Uyb0RvYy54bWysU02P0zAQvSPxHyzfadIcVrtR0z10BRcE&#10;FQvcvY7dWGt7rLFp0n/P2EkD4kNCaC+WP+a9ee9lsrufnGVnhdGA7/h2U3OmvITe+FPHv3x+++aW&#10;s5iE74UFrzp+UZHf71+/2o2hVQ0MYHuFjEh8bMfQ8SGl0FZVlINyIm4gKE+PGtCJREc8VT2Kkdid&#10;rZq6vqlGwD4gSBUj3T7Mj3xf+LVWMn3UOqrEbMdJWyorlvUpr9V+J9oTijAYucgQ/6HCCeOp6Ur1&#10;IJJg39D8RuWMRIig00aCq0BrI1XxQG629S9uHgcRVPFC4cSwxhRfjlZ+OB+Rmb7jzQ1nXjj6Ro8J&#10;hTkNiR3Ae0oQkNEjJTWG2BLg4I+4nGI4YrY9aXRMWxO+0hCUIMgam0rOlzVnNSUm50tJt83d9ra5&#10;y8TVzJCZAsb0ToFjedNxa3xOQLTi/D6mufRaQrisaNZQduliVS62/pPS5Ip6zWrKPKmDRXYWNAn9&#10;83ZpWyozRBtrV1BdWv4VtNRmmCoz9q/Atbp0BJ9WoDMe8E9d03SVquf6q+vZa7b9BP2lfJESBw1K&#10;CXQZ6jyJP58L/Mevt/8OAAD//wMAUEsDBBQABgAIAAAAIQAYo8C+3gAAAAsBAAAPAAAAZHJzL2Rv&#10;d25yZXYueG1sTI/BTsMwEETvSPyDtUhcKupQSklDnApV4gKHQuEDnHhJIux1iN3U/XsWcYDjzjzN&#10;zpSb5KyYcAy9JwXX8wwEUuNNT62C97fHqxxEiJqMtp5QwQkDbKrzs1IXxh/pFad9bAWHUCi0gi7G&#10;oZAyNB06HeZ+QGLvw49ORz7HVppRHzncWbnIspV0uif+0OkBtx02n/uDU/C0e5mdFmk1+7q7rbdp&#10;ym16Dlapy4v0cA8iYop/MPzU5+pQcafaH8gEYRXcZPmaUTaWOY9i4lepWVkvM5BVKf9vqL4BAAD/&#10;/wMAUEsBAi0AFAAGAAgAAAAhALaDOJL+AAAA4QEAABMAAAAAAAAAAAAAAAAAAAAAAFtDb250ZW50&#10;X1R5cGVzXS54bWxQSwECLQAUAAYACAAAACEAOP0h/9YAAACUAQAACwAAAAAAAAAAAAAAAAAvAQAA&#10;X3JlbHMvLnJlbHNQSwECLQAUAAYACAAAACEAcwloe70BAADCAwAADgAAAAAAAAAAAAAAAAAuAgAA&#10;ZHJzL2Uyb0RvYy54bWxQSwECLQAUAAYACAAAACEAGKPAvt4AAAALAQAADwAAAAAAAAAAAAAAAAAX&#10;BAAAZHJzL2Rvd25yZXYueG1sUEsFBgAAAAAEAAQA8wAAACIFAAAAAA==&#10;" strokecolor="black [3040]"/>
             </w:pict>
           </mc:Fallback>
         </mc:AlternateContent>
@@ -1459,7 +1457,7 @@
           </mc:Choice>
           <mc:Fallback>
             <w:pict>
-              <v:line w14:anchorId="0E1B1B9B" id="Straight Connector 23" o:spid="_x0000_s1026" style="position:absolute;flip:y;z-index:251672576;visibility:visible;mso-wrap-style:square;mso-wrap-distance-left:9pt;mso-wrap-distance-top:0;mso-wrap-distance-right:9pt;mso-wrap-distance-bottom:0;mso-position-horizontal:absolute;mso-position-horizontal-relative:text;mso-position-vertical:absolute;mso-position-vertical-relative:text" from="42.85pt,75.05pt" to="42.85pt,98.05pt" o:gfxdata="UEsDBBQABgAIAAAAIQC2gziS/gAAAOEBAAATAAAAW0NvbnRlbnRfVHlwZXNdLnhtbJSRQU7DMBBF&#10;90jcwfIWJU67QAgl6YK0S0CoHGBkTxKLZGx5TGhvj5O2G0SRWNoz/78nu9wcxkFMGNg6quQqL6RA&#10;0s5Y6ir5vt9lD1JwBDIwOMJKHpHlpr69KfdHjyxSmriSfYz+USnWPY7AufNIadK6MEJMx9ApD/oD&#10;OlTrorhX2lFEilmcO2RdNtjC5xDF9pCuTyYBB5bi6bQ4syoJ3g9WQ0ymaiLzg5KdCXlKLjvcW893&#10;SUOqXwnz5DrgnHtJTxOsQfEKIT7DmDSUCaxw7Rqn8787ZsmRM9e2VmPeBN4uqYvTtW7jvijg9N/y&#10;JsXecLq0q+WD6m8AAAD//wMAUEsDBBQABgAIAAAAIQA4/SH/1gAAAJQBAAALAAAAX3JlbHMvLnJl&#10;bHOkkMFqwzAMhu+DvYPRfXGawxijTi+j0GvpHsDYimMaW0Yy2fr2M4PBMnrbUb/Q94l/f/hMi1qR&#10;JVI2sOt6UJgd+ZiDgffL8ekFlFSbvV0oo4EbChzGx4f9GRdb25HMsYhqlCwG5lrLq9biZkxWOiqY&#10;22YiTra2kYMu1l1tQD30/bPm3wwYN0x18gb45AdQl1tp5j/sFB2T0FQ7R0nTNEV3j6o9feQzro1i&#10;OWA14Fm+Q8a1a8+Bvu/d/dMb2JY5uiPbhG/ktn4cqGU/er3pcvwCAAD//wMAUEsDBBQABgAIAAAA&#10;IQCKCqWAvQEAAMIDAAAOAAAAZHJzL2Uyb0RvYy54bWysU02P0zAQvSPxHyzfadIgod2o6R66gguC&#10;igXuXsdurLU91tg06b9n7KQB8SEhtBfLH/PevPcy2d1NzrKzwmjAd3y7qTlTXkJv/KnjXz6/fXXD&#10;WUzC98KCVx2/qMjv9i9f7MbQqgYGsL1CRiQ+tmPo+JBSaKsqykE5ETcQlKdHDehEoiOeqh7FSOzO&#10;Vk1dv6lGwD4gSBUj3d7Pj3xf+LVWMn3UOqrEbMdJWyorlvUxr9V+J9oTijAYucgQ/6HCCeOp6Up1&#10;L5Jg39D8RuWMRIig00aCq0BrI1XxQG629S9uHgYRVPFC4cSwxhSfj1Z+OB+Rmb7jzWvOvHD0jR4S&#10;CnMaEjuA95QgIKNHSmoMsSXAwR9xOcVwxGx70uiYtiZ8pSEoQZA1NpWcL2vOakpMzpeSbpvb7U1z&#10;m4mrmSEzBYzpnQLH8qbj1vicgGjF+X1Mc+m1hHBZ0ayh7NLFqlxs/SelyRX1mtWUeVIHi+wsaBL6&#10;p+3StlRmiDbWrqC6tPwraKnNMFVm7F+Ba3XpCD6tQGc84J+6pukqVc/1V9ez12z7EfpL+SIlDhqU&#10;Eugy1HkSfz4X+I9fb/8dAAD//wMAUEsDBBQABgAIAAAAIQDjCIF03QAAAAkBAAAPAAAAZHJzL2Rv&#10;d25yZXYueG1sTI/BTsMwDIbvSLxDZCQuE0s7qV0pTSc0iQscgMEDpK1pKxKnNFmXvT2GCxz9+dfv&#10;z9UuWiMWnP3oSEG6TkAgta4bqVfw/vZwU4DwQVOnjSNUcEYPu/ryotJl5070issh9IJLyJdawRDC&#10;VErp2wGt9ms3IfHuw81WBx7nXnazPnG5NXKTJLm0eiS+MOgJ9wO2n4ejVfD4/LI6b2K++tpmzT4u&#10;hYlP3ih1fRXv70AEjOEvDD/6rA41OzXuSJ0XRkGRbTnJPEtSEBz4BQ2D2zwFWVfy/wf1NwAAAP//&#10;AwBQSwECLQAUAAYACAAAACEAtoM4kv4AAADhAQAAEwAAAAAAAAAAAAAAAAAAAAAAW0NvbnRlbnRf&#10;VHlwZXNdLnhtbFBLAQItABQABgAIAAAAIQA4/SH/1gAAAJQBAAALAAAAAAAAAAAAAAAAAC8BAABf&#10;cmVscy8ucmVsc1BLAQItABQABgAIAAAAIQCKCqWAvQEAAMIDAAAOAAAAAAAAAAAAAAAAAC4CAABk&#10;cnMvZTJvRG9jLnhtbFBLAQItABQABgAIAAAAIQDjCIF03QAAAAkBAAAPAAAAAAAAAAAAAAAAABcE&#10;AABkcnMvZG93bnJldi54bWxQSwUGAAAAAAQABADzAAAAIQUAAAAA&#10;" strokecolor="black [3040]"/>
+              <v:line w14:anchorId="63865EFF" id="Straight Connector 23" o:spid="_x0000_s1026" style="position:absolute;flip:y;z-index:251672576;visibility:visible;mso-wrap-style:square;mso-wrap-distance-left:9pt;mso-wrap-distance-top:0;mso-wrap-distance-right:9pt;mso-wrap-distance-bottom:0;mso-position-horizontal:absolute;mso-position-horizontal-relative:text;mso-position-vertical:absolute;mso-position-vertical-relative:text" from="42.85pt,75.05pt" to="42.85pt,98.05pt" o:gfxdata="UEsDBBQABgAIAAAAIQC2gziS/gAAAOEBAAATAAAAW0NvbnRlbnRfVHlwZXNdLnhtbJSRQU7DMBBF&#10;90jcwfIWJU67QAgl6YK0S0CoHGBkTxKLZGx5TGhvj5O2G0SRWNoz/78nu9wcxkFMGNg6quQqL6RA&#10;0s5Y6ir5vt9lD1JwBDIwOMJKHpHlpr69KfdHjyxSmriSfYz+USnWPY7AufNIadK6MEJMx9ApD/oD&#10;OlTrorhX2lFEilmcO2RdNtjC5xDF9pCuTyYBB5bi6bQ4syoJ3g9WQ0ymaiLzg5KdCXlKLjvcW893&#10;SUOqXwnz5DrgnHtJTxOsQfEKIT7DmDSUCaxw7Rqn8787ZsmRM9e2VmPeBN4uqYvTtW7jvijg9N/y&#10;JsXecLq0q+WD6m8AAAD//wMAUEsDBBQABgAIAAAAIQA4/SH/1gAAAJQBAAALAAAAX3JlbHMvLnJl&#10;bHOkkMFqwzAMhu+DvYPRfXGawxijTi+j0GvpHsDYimMaW0Yy2fr2M4PBMnrbUb/Q94l/f/hMi1qR&#10;JVI2sOt6UJgd+ZiDgffL8ekFlFSbvV0oo4EbChzGx4f9GRdb25HMsYhqlCwG5lrLq9biZkxWOiqY&#10;22YiTra2kYMu1l1tQD30/bPm3wwYN0x18gb45AdQl1tp5j/sFB2T0FQ7R0nTNEV3j6o9feQzro1i&#10;OWA14Fm+Q8a1a8+Bvu/d/dMb2JY5uiPbhG/ktn4cqGU/er3pcvwCAAD//wMAUEsDBBQABgAIAAAA&#10;IQCKCqWAvQEAAMIDAAAOAAAAZHJzL2Uyb0RvYy54bWysU02P0zAQvSPxHyzfadIgod2o6R66gguC&#10;igXuXsdurLU91tg06b9n7KQB8SEhtBfLH/PevPcy2d1NzrKzwmjAd3y7qTlTXkJv/KnjXz6/fXXD&#10;WUzC98KCVx2/qMjv9i9f7MbQqgYGsL1CRiQ+tmPo+JBSaKsqykE5ETcQlKdHDehEoiOeqh7FSOzO&#10;Vk1dv6lGwD4gSBUj3d7Pj3xf+LVWMn3UOqrEbMdJWyorlvUxr9V+J9oTijAYucgQ/6HCCeOp6Up1&#10;L5Jg39D8RuWMRIig00aCq0BrI1XxQG629S9uHgYRVPFC4cSwxhSfj1Z+OB+Rmb7jzWvOvHD0jR4S&#10;CnMaEjuA95QgIKNHSmoMsSXAwR9xOcVwxGx70uiYtiZ8pSEoQZA1NpWcL2vOakpMzpeSbpvb7U1z&#10;m4mrmSEzBYzpnQLH8qbj1vicgGjF+X1Mc+m1hHBZ0ayh7NLFqlxs/SelyRX1mtWUeVIHi+wsaBL6&#10;p+3StlRmiDbWrqC6tPwraKnNMFVm7F+Ba3XpCD6tQGc84J+6pukqVc/1V9ez12z7EfpL+SIlDhqU&#10;Eugy1HkSfz4X+I9fb/8dAAD//wMAUEsDBBQABgAIAAAAIQDjCIF03QAAAAkBAAAPAAAAZHJzL2Rv&#10;d25yZXYueG1sTI/BTsMwDIbvSLxDZCQuE0s7qV0pTSc0iQscgMEDpK1pKxKnNFmXvT2GCxz9+dfv&#10;z9UuWiMWnP3oSEG6TkAgta4bqVfw/vZwU4DwQVOnjSNUcEYPu/ryotJl5070issh9IJLyJdawRDC&#10;VErp2wGt9ms3IfHuw81WBx7nXnazPnG5NXKTJLm0eiS+MOgJ9wO2n4ejVfD4/LI6b2K++tpmzT4u&#10;hYlP3ih1fRXv70AEjOEvDD/6rA41OzXuSJ0XRkGRbTnJPEtSEBz4BQ2D2zwFWVfy/wf1NwAAAP//&#10;AwBQSwECLQAUAAYACAAAACEAtoM4kv4AAADhAQAAEwAAAAAAAAAAAAAAAAAAAAAAW0NvbnRlbnRf&#10;VHlwZXNdLnhtbFBLAQItABQABgAIAAAAIQA4/SH/1gAAAJQBAAALAAAAAAAAAAAAAAAAAC8BAABf&#10;cmVscy8ucmVsc1BLAQItABQABgAIAAAAIQCKCqWAvQEAAMIDAAAOAAAAAAAAAAAAAAAAAC4CAABk&#10;cnMvZTJvRG9jLnhtbFBLAQItABQABgAIAAAAIQDjCIF03QAAAAkBAAAPAAAAAAAAAAAAAAAAABcE&#10;AABkcnMvZG93bnJldi54bWxQSwUGAAAAAAQABADzAAAAIQUAAAAA&#10;" strokecolor="black [3040]"/>
             </w:pict>
           </mc:Fallback>
         </mc:AlternateContent>
@@ -1725,7 +1723,7 @@
           </mc:Choice>
           <mc:Fallback>
             <w:pict>
-              <v:line w14:anchorId="3018AC38" id="Straight Connector 30" o:spid="_x0000_s1026" style="position:absolute;z-index:251676672;visibility:visible;mso-wrap-style:square;mso-wrap-distance-left:9pt;mso-wrap-distance-top:0;mso-wrap-distance-right:9pt;mso-wrap-distance-bottom:0;mso-position-horizontal:absolute;mso-position-horizontal-relative:text;mso-position-vertical:absolute;mso-position-vertical-relative:text" from="405.5pt,4.35pt" to="406.3pt,43.4pt" o:gfxdata="UEsDBBQABgAIAAAAIQC2gziS/gAAAOEBAAATAAAAW0NvbnRlbnRfVHlwZXNdLnhtbJSRQU7DMBBF&#10;90jcwfIWJU67QAgl6YK0S0CoHGBkTxKLZGx5TGhvj5O2G0SRWNoz/78nu9wcxkFMGNg6quQqL6RA&#10;0s5Y6ir5vt9lD1JwBDIwOMJKHpHlpr69KfdHjyxSmriSfYz+USnWPY7AufNIadK6MEJMx9ApD/oD&#10;OlTrorhX2lFEilmcO2RdNtjC5xDF9pCuTyYBB5bi6bQ4syoJ3g9WQ0ymaiLzg5KdCXlKLjvcW893&#10;SUOqXwnz5DrgnHtJTxOsQfEKIT7DmDSUCaxw7Rqn8787ZsmRM9e2VmPeBN4uqYvTtW7jvijg9N/y&#10;JsXecLq0q+WD6m8AAAD//wMAUEsDBBQABgAIAAAAIQA4/SH/1gAAAJQBAAALAAAAX3JlbHMvLnJl&#10;bHOkkMFqwzAMhu+DvYPRfXGawxijTi+j0GvpHsDYimMaW0Yy2fr2M4PBMnrbUb/Q94l/f/hMi1qR&#10;JVI2sOt6UJgd+ZiDgffL8ekFlFSbvV0oo4EbChzGx4f9GRdb25HMsYhqlCwG5lrLq9biZkxWOiqY&#10;22YiTra2kYMu1l1tQD30/bPm3wwYN0x18gb45AdQl1tp5j/sFB2T0FQ7R0nTNEV3j6o9feQzro1i&#10;OWA14Fm+Q8a1a8+Bvu/d/dMb2JY5uiPbhG/ktn4cqGU/er3pcvwCAAD//wMAUEsDBBQABgAIAAAA&#10;IQAMVhcuuAEAALsDAAAOAAAAZHJzL2Uyb0RvYy54bWysU8Fu1DAQvSP1Hyzfu0naqmKjzfawFb0g&#10;WFH4ANexNxa2xxqbTfbvGTu7KQKEEOLi2J55b+Y9TzYPk7PsqDAa8B1vVjVnykvojT90/Mvnd9dv&#10;OYtJ+F5Y8KrjJxX5w/bqzWYMrbqBAWyvkBGJj+0YOj6kFNqqinJQTsQVBOUpqAGdSHTEQ9WjGInd&#10;2eqmru+rEbAPCFLFSLePc5BvC7/WSqaPWkeVmO049ZbKimV9yWu13Yj2gCIMRp7bEP/QhRPGU9GF&#10;6lEkwb6h+YXKGYkQQaeVBFeB1kaqooHUNPVPap4HEVTRQubEsNgU/x+t/HDcIzN9x2/JHi8cvdFz&#10;QmEOQ2I78J4cBGQUJKfGEFsC7Pwez6cY9phlTxpd/pIgNhV3T4u7akpM0uV6Xd9xJilwt75vmiYz&#10;Vq/QgDE9KXAsbzpujc/SRSuO72OaUy8phMutzMXLLp2sysnWf1Ka5FC5pqDLIKmdRXYUNAL910vZ&#10;kpkh2li7gOo/g865GabKcP0tcMkuFcGnBeiMB/xd1TRdWtVz/kX1rDXLfoH+VJ6i2EETUgw9T3Me&#10;wR/PBf76z22/AwAA//8DAFBLAwQUAAYACAAAACEAwZ1xjtwAAAAIAQAADwAAAGRycy9kb3ducmV2&#10;LnhtbEyPT0+EMBDF7yZ+h2ZMvLmFPUCDlI3xz0kPiB48dukIZOmU0C6gn97xpLc3eS9vfq88bG4U&#10;C85h8KQh3SUgkFpvB+o0vL893SgQIRqyZvSEGr4wwKG6vChNYf1Kr7g0sRNcQqEwGvoYp0LK0Pbo&#10;TNj5CYm9Tz87E/mcO2lns3K5G+U+STLpzED8oTcT3vfYnpqz05A/Pjf1tD68fNcyl3W9+KhOH1pf&#10;X213tyAibvEvDL/4jA4VMx39mWwQowaVprwlsshBsK/SfQbiyCJTIKtS/h9Q/QAAAP//AwBQSwEC&#10;LQAUAAYACAAAACEAtoM4kv4AAADhAQAAEwAAAAAAAAAAAAAAAAAAAAAAW0NvbnRlbnRfVHlwZXNd&#10;LnhtbFBLAQItABQABgAIAAAAIQA4/SH/1gAAAJQBAAALAAAAAAAAAAAAAAAAAC8BAABfcmVscy8u&#10;cmVsc1BLAQItABQABgAIAAAAIQAMVhcuuAEAALsDAAAOAAAAAAAAAAAAAAAAAC4CAABkcnMvZTJv&#10;RG9jLnhtbFBLAQItABQABgAIAAAAIQDBnXGO3AAAAAgBAAAPAAAAAAAAAAAAAAAAABIEAABkcnMv&#10;ZG93bnJldi54bWxQSwUGAAAAAAQABADzAAAAGwUAAAAA&#10;" strokecolor="black [3040]"/>
+              <v:line w14:anchorId="35DC6E34" id="Straight Connector 30" o:spid="_x0000_s1026" style="position:absolute;z-index:251676672;visibility:visible;mso-wrap-style:square;mso-wrap-distance-left:9pt;mso-wrap-distance-top:0;mso-wrap-distance-right:9pt;mso-wrap-distance-bottom:0;mso-position-horizontal:absolute;mso-position-horizontal-relative:text;mso-position-vertical:absolute;mso-position-vertical-relative:text" from="405.5pt,4.35pt" to="406.3pt,43.4pt" o:gfxdata="UEsDBBQABgAIAAAAIQC2gziS/gAAAOEBAAATAAAAW0NvbnRlbnRfVHlwZXNdLnhtbJSRQU7DMBBF&#10;90jcwfIWJU67QAgl6YK0S0CoHGBkTxKLZGx5TGhvj5O2G0SRWNoz/78nu9wcxkFMGNg6quQqL6RA&#10;0s5Y6ir5vt9lD1JwBDIwOMJKHpHlpr69KfdHjyxSmriSfYz+USnWPY7AufNIadK6MEJMx9ApD/oD&#10;OlTrorhX2lFEilmcO2RdNtjC5xDF9pCuTyYBB5bi6bQ4syoJ3g9WQ0ymaiLzg5KdCXlKLjvcW893&#10;SUOqXwnz5DrgnHtJTxOsQfEKIT7DmDSUCaxw7Rqn8787ZsmRM9e2VmPeBN4uqYvTtW7jvijg9N/y&#10;JsXecLq0q+WD6m8AAAD//wMAUEsDBBQABgAIAAAAIQA4/SH/1gAAAJQBAAALAAAAX3JlbHMvLnJl&#10;bHOkkMFqwzAMhu+DvYPRfXGawxijTi+j0GvpHsDYimMaW0Yy2fr2M4PBMnrbUb/Q94l/f/hMi1qR&#10;JVI2sOt6UJgd+ZiDgffL8ekFlFSbvV0oo4EbChzGx4f9GRdb25HMsYhqlCwG5lrLq9biZkxWOiqY&#10;22YiTra2kYMu1l1tQD30/bPm3wwYN0x18gb45AdQl1tp5j/sFB2T0FQ7R0nTNEV3j6o9feQzro1i&#10;OWA14Fm+Q8a1a8+Bvu/d/dMb2JY5uiPbhG/ktn4cqGU/er3pcvwCAAD//wMAUEsDBBQABgAIAAAA&#10;IQAMVhcuuAEAALsDAAAOAAAAZHJzL2Uyb0RvYy54bWysU8Fu1DAQvSP1Hyzfu0naqmKjzfawFb0g&#10;WFH4ANexNxa2xxqbTfbvGTu7KQKEEOLi2J55b+Y9TzYPk7PsqDAa8B1vVjVnykvojT90/Mvnd9dv&#10;OYtJ+F5Y8KrjJxX5w/bqzWYMrbqBAWyvkBGJj+0YOj6kFNqqinJQTsQVBOUpqAGdSHTEQ9WjGInd&#10;2eqmru+rEbAPCFLFSLePc5BvC7/WSqaPWkeVmO049ZbKimV9yWu13Yj2gCIMRp7bEP/QhRPGU9GF&#10;6lEkwb6h+YXKGYkQQaeVBFeB1kaqooHUNPVPap4HEVTRQubEsNgU/x+t/HDcIzN9x2/JHi8cvdFz&#10;QmEOQ2I78J4cBGQUJKfGEFsC7Pwez6cY9phlTxpd/pIgNhV3T4u7akpM0uV6Xd9xJilwt75vmiYz&#10;Vq/QgDE9KXAsbzpujc/SRSuO72OaUy8phMutzMXLLp2sysnWf1Ka5FC5pqDLIKmdRXYUNAL910vZ&#10;kpkh2li7gOo/g865GabKcP0tcMkuFcGnBeiMB/xd1TRdWtVz/kX1rDXLfoH+VJ6i2EETUgw9T3Me&#10;wR/PBf76z22/AwAA//8DAFBLAwQUAAYACAAAACEAwZ1xjtwAAAAIAQAADwAAAGRycy9kb3ducmV2&#10;LnhtbEyPT0+EMBDF7yZ+h2ZMvLmFPUCDlI3xz0kPiB48dukIZOmU0C6gn97xpLc3eS9vfq88bG4U&#10;C85h8KQh3SUgkFpvB+o0vL893SgQIRqyZvSEGr4wwKG6vChNYf1Kr7g0sRNcQqEwGvoYp0LK0Pbo&#10;TNj5CYm9Tz87E/mcO2lns3K5G+U+STLpzED8oTcT3vfYnpqz05A/Pjf1tD68fNcyl3W9+KhOH1pf&#10;X213tyAibvEvDL/4jA4VMx39mWwQowaVprwlsshBsK/SfQbiyCJTIKtS/h9Q/QAAAP//AwBQSwEC&#10;LQAUAAYACAAAACEAtoM4kv4AAADhAQAAEwAAAAAAAAAAAAAAAAAAAAAAW0NvbnRlbnRfVHlwZXNd&#10;LnhtbFBLAQItABQABgAIAAAAIQA4/SH/1gAAAJQBAAALAAAAAAAAAAAAAAAAAC8BAABfcmVscy8u&#10;cmVsc1BLAQItABQABgAIAAAAIQAMVhcuuAEAALsDAAAOAAAAAAAAAAAAAAAAAC4CAABkcnMvZTJv&#10;RG9jLnhtbFBLAQItABQABgAIAAAAIQDBnXGO3AAAAAgBAAAPAAAAAAAAAAAAAAAAABIEAABkcnMv&#10;ZG93bnJldi54bWxQSwUGAAAAAAQABADzAAAAGwUAAAAA&#10;" strokecolor="black [3040]"/>
             </w:pict>
           </mc:Fallback>
         </mc:AlternateContent>
@@ -1894,7 +1892,7 @@
           </mc:Choice>
           <mc:Fallback>
             <w:pict>
-              <v:line w14:anchorId="7241C895" id="Straight Connector 6" o:spid="_x0000_s1026" style="position:absolute;flip:y;z-index:251675648;visibility:visible;mso-wrap-style:square;mso-wrap-distance-left:9pt;mso-wrap-distance-top:0;mso-wrap-distance-right:9pt;mso-wrap-distance-bottom:0;mso-position-horizontal:absolute;mso-position-horizontal-relative:text;mso-position-vertical:absolute;mso-position-vertical-relative:text" from="42.45pt,3.75pt" to="405.5pt,4.55pt" o:gfxdata="UEsDBBQABgAIAAAAIQC2gziS/gAAAOEBAAATAAAAW0NvbnRlbnRfVHlwZXNdLnhtbJSRQU7DMBBF&#10;90jcwfIWJU67QAgl6YK0S0CoHGBkTxKLZGx5TGhvj5O2G0SRWNoz/78nu9wcxkFMGNg6quQqL6RA&#10;0s5Y6ir5vt9lD1JwBDIwOMJKHpHlpr69KfdHjyxSmriSfYz+USnWPY7AufNIadK6MEJMx9ApD/oD&#10;OlTrorhX2lFEilmcO2RdNtjC5xDF9pCuTyYBB5bi6bQ4syoJ3g9WQ0ymaiLzg5KdCXlKLjvcW893&#10;SUOqXwnz5DrgnHtJTxOsQfEKIT7DmDSUCaxw7Rqn8787ZsmRM9e2VmPeBN4uqYvTtW7jvijg9N/y&#10;JsXecLq0q+WD6m8AAAD//wMAUEsDBBQABgAIAAAAIQA4/SH/1gAAAJQBAAALAAAAX3JlbHMvLnJl&#10;bHOkkMFqwzAMhu+DvYPRfXGawxijTi+j0GvpHsDYimMaW0Yy2fr2M4PBMnrbUb/Q94l/f/hMi1qR&#10;JVI2sOt6UJgd+ZiDgffL8ekFlFSbvV0oo4EbChzGx4f9GRdb25HMsYhqlCwG5lrLq9biZkxWOiqY&#10;22YiTra2kYMu1l1tQD30/bPm3wwYN0x18gb45AdQl1tp5j/sFB2T0FQ7R0nTNEV3j6o9feQzro1i&#10;OWA14Fm+Q8a1a8+Bvu/d/dMb2JY5uiPbhG/ktn4cqGU/er3pcvwCAAD//wMAUEsDBBQABgAIAAAA&#10;IQAL0//mwQEAAMUDAAAOAAAAZHJzL2Uyb0RvYy54bWysU8uO1DAQvCPxD5bvTJIFjdhoMnuYFVwQ&#10;jFiWu9dpTyz8UttMMn9P28kExENCiIvlR1V1V6Wzu5usYWfAqL3reLOpOQMnfa/dqeOPn968eM1Z&#10;TML1wngHHb9A5Hf75892Y2jhxg/e9ICMRFxsx9DxIaXQVlWUA1gRNz6Ao0fl0YpERzxVPYqR1K2p&#10;bup6W40e+4BeQox0ez8/8n3RVwpk+qBUhMRMx6m3VFYs61Neq/1OtCcUYdByaUP8QxdWaEdFV6l7&#10;kQT7ivoXKasl+uhV2khvK6+UllA8kJum/snNwyACFC8UTgxrTPH/ycr35yMy3Xd8y5kTlj7RQ0Kh&#10;T0NiB+8cBeiRbXNOY4gtwQ/uiMsphiNm05NCy5TR4TONQImBjLGppHxZU4YpMUmXr7ZNfds0nEl6&#10;a+r69mVWr2aZLBcwprfgLcubjhvtcgiiFed3Mc3QK4R4ua25kbJLFwMZbNxHUGSMCs4tlZGCg0F2&#10;FjQM/ZdmKVuQmaK0MSupLiX/SFqwmQZlzP6WuKJLRe/SSrTaefxd1TRdW1Uz/up69pptP/n+Uj5L&#10;iYNmpQS6zHUexh/Phf7979t/AwAA//8DAFBLAwQUAAYACAAAACEA/3uLp90AAAAGAQAADwAAAGRy&#10;cy9kb3ducmV2LnhtbEyPzU7DMBCE70i8g7VIXCrqpKJtmmZToUpc4EApPICTbJMI/4TYTd23ZznB&#10;cTSjmW+KXTRaTDT63lmEdJ6AIFu7prctwufH80MGwgdlG6WdJYQrediVtzeFyht3se80HUMruMT6&#10;XCF0IQy5lL7uyCg/dwNZ9k5uNCqwHFvZjOrC5UbLRZKspFG95YVODbTvqP46ng3Cy9thdl3E1ex7&#10;vaz2ccp0fPUa8f4uPm1BBIrhLwy/+IwOJTNV7mwbLzRC9rjhJMJ6CYLtLE35WoWwSUGWhfyPX/4A&#10;AAD//wMAUEsBAi0AFAAGAAgAAAAhALaDOJL+AAAA4QEAABMAAAAAAAAAAAAAAAAAAAAAAFtDb250&#10;ZW50X1R5cGVzXS54bWxQSwECLQAUAAYACAAAACEAOP0h/9YAAACUAQAACwAAAAAAAAAAAAAAAAAv&#10;AQAAX3JlbHMvLnJlbHNQSwECLQAUAAYACAAAACEAC9P/5sEBAADFAwAADgAAAAAAAAAAAAAAAAAu&#10;AgAAZHJzL2Uyb0RvYy54bWxQSwECLQAUAAYACAAAACEA/3uLp90AAAAGAQAADwAAAAAAAAAAAAAA&#10;AAAbBAAAZHJzL2Rvd25yZXYueG1sUEsFBgAAAAAEAAQA8wAAACUFAAAAAA==&#10;" strokecolor="black [3040]"/>
+              <v:line w14:anchorId="1B24BBBF" id="Straight Connector 6" o:spid="_x0000_s1026" style="position:absolute;flip:y;z-index:251675648;visibility:visible;mso-wrap-style:square;mso-wrap-distance-left:9pt;mso-wrap-distance-top:0;mso-wrap-distance-right:9pt;mso-wrap-distance-bottom:0;mso-position-horizontal:absolute;mso-position-horizontal-relative:text;mso-position-vertical:absolute;mso-position-vertical-relative:text" from="42.45pt,3.75pt" to="405.5pt,4.55pt" o:gfxdata="UEsDBBQABgAIAAAAIQC2gziS/gAAAOEBAAATAAAAW0NvbnRlbnRfVHlwZXNdLnhtbJSRQU7DMBBF&#10;90jcwfIWJU67QAgl6YK0S0CoHGBkTxKLZGx5TGhvj5O2G0SRWNoz/78nu9wcxkFMGNg6quQqL6RA&#10;0s5Y6ir5vt9lD1JwBDIwOMJKHpHlpr69KfdHjyxSmriSfYz+USnWPY7AufNIadK6MEJMx9ApD/oD&#10;OlTrorhX2lFEilmcO2RdNtjC5xDF9pCuTyYBB5bi6bQ4syoJ3g9WQ0ymaiLzg5KdCXlKLjvcW893&#10;SUOqXwnz5DrgnHtJTxOsQfEKIT7DmDSUCaxw7Rqn8787ZsmRM9e2VmPeBN4uqYvTtW7jvijg9N/y&#10;JsXecLq0q+WD6m8AAAD//wMAUEsDBBQABgAIAAAAIQA4/SH/1gAAAJQBAAALAAAAX3JlbHMvLnJl&#10;bHOkkMFqwzAMhu+DvYPRfXGawxijTi+j0GvpHsDYimMaW0Yy2fr2M4PBMnrbUb/Q94l/f/hMi1qR&#10;JVI2sOt6UJgd+ZiDgffL8ekFlFSbvV0oo4EbChzGx4f9GRdb25HMsYhqlCwG5lrLq9biZkxWOiqY&#10;22YiTra2kYMu1l1tQD30/bPm3wwYN0x18gb45AdQl1tp5j/sFB2T0FQ7R0nTNEV3j6o9feQzro1i&#10;OWA14Fm+Q8a1a8+Bvu/d/dMb2JY5uiPbhG/ktn4cqGU/er3pcvwCAAD//wMAUEsDBBQABgAIAAAA&#10;IQAL0//mwQEAAMUDAAAOAAAAZHJzL2Uyb0RvYy54bWysU8uO1DAQvCPxD5bvTJIFjdhoMnuYFVwQ&#10;jFiWu9dpTyz8UttMMn9P28kExENCiIvlR1V1V6Wzu5usYWfAqL3reLOpOQMnfa/dqeOPn968eM1Z&#10;TML1wngHHb9A5Hf75892Y2jhxg/e9ICMRFxsx9DxIaXQVlWUA1gRNz6Ao0fl0YpERzxVPYqR1K2p&#10;bup6W40e+4BeQox0ez8/8n3RVwpk+qBUhMRMx6m3VFYs61Neq/1OtCcUYdByaUP8QxdWaEdFV6l7&#10;kQT7ivoXKasl+uhV2khvK6+UllA8kJum/snNwyACFC8UTgxrTPH/ycr35yMy3Xd8y5kTlj7RQ0Kh&#10;T0NiB+8cBeiRbXNOY4gtwQ/uiMsphiNm05NCy5TR4TONQImBjLGppHxZU4YpMUmXr7ZNfds0nEl6&#10;a+r69mVWr2aZLBcwprfgLcubjhvtcgiiFed3Mc3QK4R4ua25kbJLFwMZbNxHUGSMCs4tlZGCg0F2&#10;FjQM/ZdmKVuQmaK0MSupLiX/SFqwmQZlzP6WuKJLRe/SSrTaefxd1TRdW1Uz/up69pptP/n+Uj5L&#10;iYNmpQS6zHUexh/Phf7979t/AwAA//8DAFBLAwQUAAYACAAAACEA/3uLp90AAAAGAQAADwAAAGRy&#10;cy9kb3ducmV2LnhtbEyPzU7DMBCE70i8g7VIXCrqpKJtmmZToUpc4EApPICTbJMI/4TYTd23ZznB&#10;cTSjmW+KXTRaTDT63lmEdJ6AIFu7prctwufH80MGwgdlG6WdJYQrediVtzeFyht3se80HUMruMT6&#10;XCF0IQy5lL7uyCg/dwNZ9k5uNCqwHFvZjOrC5UbLRZKspFG95YVODbTvqP46ng3Cy9thdl3E1ex7&#10;vaz2ccp0fPUa8f4uPm1BBIrhLwy/+IwOJTNV7mwbLzRC9rjhJMJ6CYLtLE35WoWwSUGWhfyPX/4A&#10;AAD//wMAUEsBAi0AFAAGAAgAAAAhALaDOJL+AAAA4QEAABMAAAAAAAAAAAAAAAAAAAAAAFtDb250&#10;ZW50X1R5cGVzXS54bWxQSwECLQAUAAYACAAAACEAOP0h/9YAAACUAQAACwAAAAAAAAAAAAAAAAAv&#10;AQAAX3JlbHMvLnJlbHNQSwECLQAUAAYACAAAACEAC9P/5sEBAADFAwAADgAAAAAAAAAAAAAAAAAu&#10;AgAAZHJzL2Uyb0RvYy54bWxQSwECLQAUAAYACAAAACEA/3uLp90AAAAGAQAADwAAAAAAAAAAAAAA&#10;AAAbBAAAZHJzL2Rvd25yZXYueG1sUEsFBgAAAAAEAAQA8wAAACUFAAAAAA==&#10;" strokecolor="black [3040]"/>
             </w:pict>
           </mc:Fallback>
         </mc:AlternateContent>
@@ -2164,7 +2162,7 @@
           </mc:Choice>
           <mc:Fallback>
             <w:pict>
-              <v:line w14:anchorId="698595DD" id="Straight Connector 31" o:spid="_x0000_s1026" style="position:absolute;flip:x;z-index:251677696;visibility:visible;mso-wrap-style:square;mso-wrap-distance-left:9pt;mso-wrap-distance-top:0;mso-wrap-distance-right:9pt;mso-wrap-distance-bottom:0;mso-position-horizontal:absolute;mso-position-horizontal-relative:text;mso-position-vertical:absolute;mso-position-vertical-relative:text" from="295.25pt,7.15pt" to="364.2pt,7.9pt" o:gfxdata="UEsDBBQABgAIAAAAIQC2gziS/gAAAOEBAAATAAAAW0NvbnRlbnRfVHlwZXNdLnhtbJSRQU7DMBBF&#10;90jcwfIWJU67QAgl6YK0S0CoHGBkTxKLZGx5TGhvj5O2G0SRWNoz/78nu9wcxkFMGNg6quQqL6RA&#10;0s5Y6ir5vt9lD1JwBDIwOMJKHpHlpr69KfdHjyxSmriSfYz+USnWPY7AufNIadK6MEJMx9ApD/oD&#10;OlTrorhX2lFEilmcO2RdNtjC5xDF9pCuTyYBB5bi6bQ4syoJ3g9WQ0ymaiLzg5KdCXlKLjvcW893&#10;SUOqXwnz5DrgnHtJTxOsQfEKIT7DmDSUCaxw7Rqn8787ZsmRM9e2VmPeBN4uqYvTtW7jvijg9N/y&#10;JsXecLq0q+WD6m8AAAD//wMAUEsDBBQABgAIAAAAIQA4/SH/1gAAAJQBAAALAAAAX3JlbHMvLnJl&#10;bHOkkMFqwzAMhu+DvYPRfXGawxijTi+j0GvpHsDYimMaW0Yy2fr2M4PBMnrbUb/Q94l/f/hMi1qR&#10;JVI2sOt6UJgd+ZiDgffL8ekFlFSbvV0oo4EbChzGx4f9GRdb25HMsYhqlCwG5lrLq9biZkxWOiqY&#10;22YiTra2kYMu1l1tQD30/bPm3wwYN0x18gb45AdQl1tp5j/sFB2T0FQ7R0nTNEV3j6o9feQzro1i&#10;OWA14Fm+Q8a1a8+Bvu/d/dMb2JY5uiPbhG/ktn4cqGU/er3pcvwCAAD//wMAUEsDBBQABgAIAAAA&#10;IQCt+lJ6xAEAAMUDAAAOAAAAZHJzL2Uyb0RvYy54bWysU02P0zAQvSPxHyzfadLy0W7UdA9dAQcE&#10;Fcv+AK9jNxa2xxqbJv33jJ02IFgkhLhYtmfem3nP4+3t6Cw7KYwGfMuXi5oz5SV0xh9b/vDl7YsN&#10;ZzEJ3wkLXrX8rCK/3T1/th1Co1bQg+0UMiLxsRlCy/uUQlNVUfbKibiAoDwFNaATiY54rDoUA7E7&#10;W63q+k01AHYBQaoY6fZuCvJd4ddayfRJ66gSsy2n3lJZsayPea12W9EcUYTeyEsb4h+6cMJ4KjpT&#10;3Ykk2Dc0v1E5IxEi6LSQ4CrQ2khVNJCaZf2LmvteBFW0kDkxzDbF/0crP54OyEzX8pdLzrxw9Eb3&#10;CYU59ontwXtyEJBRkJwaQmwIsPcHvJxiOGCWPWp0TFsT3tMQFCNIGhuLz+fZZzUmJulys379anPD&#10;maTQzXq1ztzVRJLJAsb0ToFjedNya3w2QTTi9CGmKfWaQrjc1NRG2aWzVTnZ+s9KkzAqNzVURkrt&#10;LbKToGHovhZJVLZkZog21s6gupT8I+iSm2GqjNnfAufsUhF8moHOeMCnqqbx2qqe8q+qJ61Z9iN0&#10;5/IoxQ6alWLoZa7zMP58LvAfv2/3HQAA//8DAFBLAwQUAAYACAAAACEANWsZid4AAAAJAQAADwAA&#10;AGRycy9kb3ducmV2LnhtbEyPwU7DMAyG70i8Q2QkLhNLKetWStMJTeICh8HgAdLWtBWJU5qsy94e&#10;c4Kj/X/6/bncRmvEjJMfHCm4XSYgkBrXDtQp+Hh/uslB+KCp1cYRKjijh211eVHqonUnesP5EDrB&#10;JeQLraAPYSyk9E2PVvulG5E4+3ST1YHHqZPtpE9cbo1Mk2QtrR6IL/R6xF2PzdfhaBU8718X5zSu&#10;F9+brN7FOTfxxRulrq/i4wOIgDH8wfCrz+pQsVPtjtR6YRRk90nGKAerOxAMbNJ8BaLmRZaDrEr5&#10;/4PqBwAA//8DAFBLAQItABQABgAIAAAAIQC2gziS/gAAAOEBAAATAAAAAAAAAAAAAAAAAAAAAABb&#10;Q29udGVudF9UeXBlc10ueG1sUEsBAi0AFAAGAAgAAAAhADj9If/WAAAAlAEAAAsAAAAAAAAAAAAA&#10;AAAALwEAAF9yZWxzLy5yZWxzUEsBAi0AFAAGAAgAAAAhAK36UnrEAQAAxQMAAA4AAAAAAAAAAAAA&#10;AAAALgIAAGRycy9lMm9Eb2MueG1sUEsBAi0AFAAGAAgAAAAhADVrGYneAAAACQEAAA8AAAAAAAAA&#10;AAAAAAAAHgQAAGRycy9kb3ducmV2LnhtbFBLBQYAAAAABAAEAPMAAAApBQAAAAA=&#10;" strokecolor="black [3040]"/>
+              <v:line w14:anchorId="35469D48" id="Straight Connector 31" o:spid="_x0000_s1026" style="position:absolute;flip:x;z-index:251677696;visibility:visible;mso-wrap-style:square;mso-wrap-distance-left:9pt;mso-wrap-distance-top:0;mso-wrap-distance-right:9pt;mso-wrap-distance-bottom:0;mso-position-horizontal:absolute;mso-position-horizontal-relative:text;mso-position-vertical:absolute;mso-position-vertical-relative:text" from="295.25pt,7.15pt" to="364.2pt,7.9pt" o:gfxdata="UEsDBBQABgAIAAAAIQC2gziS/gAAAOEBAAATAAAAW0NvbnRlbnRfVHlwZXNdLnhtbJSRQU7DMBBF&#10;90jcwfIWJU67QAgl6YK0S0CoHGBkTxKLZGx5TGhvj5O2G0SRWNoz/78nu9wcxkFMGNg6quQqL6RA&#10;0s5Y6ir5vt9lD1JwBDIwOMJKHpHlpr69KfdHjyxSmriSfYz+USnWPY7AufNIadK6MEJMx9ApD/oD&#10;OlTrorhX2lFEilmcO2RdNtjC5xDF9pCuTyYBB5bi6bQ4syoJ3g9WQ0ymaiLzg5KdCXlKLjvcW893&#10;SUOqXwnz5DrgnHtJTxOsQfEKIT7DmDSUCaxw7Rqn8787ZsmRM9e2VmPeBN4uqYvTtW7jvijg9N/y&#10;JsXecLq0q+WD6m8AAAD//wMAUEsDBBQABgAIAAAAIQA4/SH/1gAAAJQBAAALAAAAX3JlbHMvLnJl&#10;bHOkkMFqwzAMhu+DvYPRfXGawxijTi+j0GvpHsDYimMaW0Yy2fr2M4PBMnrbUb/Q94l/f/hMi1qR&#10;JVI2sOt6UJgd+ZiDgffL8ekFlFSbvV0oo4EbChzGx4f9GRdb25HMsYhqlCwG5lrLq9biZkxWOiqY&#10;22YiTra2kYMu1l1tQD30/bPm3wwYN0x18gb45AdQl1tp5j/sFB2T0FQ7R0nTNEV3j6o9feQzro1i&#10;OWA14Fm+Q8a1a8+Bvu/d/dMb2JY5uiPbhG/ktn4cqGU/er3pcvwCAAD//wMAUEsDBBQABgAIAAAA&#10;IQCt+lJ6xAEAAMUDAAAOAAAAZHJzL2Uyb0RvYy54bWysU02P0zAQvSPxHyzfadLy0W7UdA9dAQcE&#10;Fcv+AK9jNxa2xxqbJv33jJ02IFgkhLhYtmfem3nP4+3t6Cw7KYwGfMuXi5oz5SV0xh9b/vDl7YsN&#10;ZzEJ3wkLXrX8rCK/3T1/th1Co1bQg+0UMiLxsRlCy/uUQlNVUfbKibiAoDwFNaATiY54rDoUA7E7&#10;W63q+k01AHYBQaoY6fZuCvJd4ddayfRJ66gSsy2n3lJZsayPea12W9EcUYTeyEsb4h+6cMJ4KjpT&#10;3Ykk2Dc0v1E5IxEi6LSQ4CrQ2khVNJCaZf2LmvteBFW0kDkxzDbF/0crP54OyEzX8pdLzrxw9Eb3&#10;CYU59ontwXtyEJBRkJwaQmwIsPcHvJxiOGCWPWp0TFsT3tMQFCNIGhuLz+fZZzUmJulys379anPD&#10;maTQzXq1ztzVRJLJAsb0ToFjedNya3w2QTTi9CGmKfWaQrjc1NRG2aWzVTnZ+s9KkzAqNzVURkrt&#10;LbKToGHovhZJVLZkZog21s6gupT8I+iSm2GqjNnfAufsUhF8moHOeMCnqqbx2qqe8q+qJ61Z9iN0&#10;5/IoxQ6alWLoZa7zMP58LvAfv2/3HQAA//8DAFBLAwQUAAYACAAAACEANWsZid4AAAAJAQAADwAA&#10;AGRycy9kb3ducmV2LnhtbEyPwU7DMAyG70i8Q2QkLhNLKetWStMJTeICh8HgAdLWtBWJU5qsy94e&#10;c4Kj/X/6/bncRmvEjJMfHCm4XSYgkBrXDtQp+Hh/uslB+KCp1cYRKjijh211eVHqonUnesP5EDrB&#10;JeQLraAPYSyk9E2PVvulG5E4+3ST1YHHqZPtpE9cbo1Mk2QtrR6IL/R6xF2PzdfhaBU8718X5zSu&#10;F9+brN7FOTfxxRulrq/i4wOIgDH8wfCrz+pQsVPtjtR6YRRk90nGKAerOxAMbNJ8BaLmRZaDrEr5&#10;/4PqBwAA//8DAFBLAQItABQABgAIAAAAIQC2gziS/gAAAOEBAAATAAAAAAAAAAAAAAAAAAAAAABb&#10;Q29udGVudF9UeXBlc10ueG1sUEsBAi0AFAAGAAgAAAAhADj9If/WAAAAlAEAAAsAAAAAAAAAAAAA&#10;AAAALwEAAF9yZWxzLy5yZWxzUEsBAi0AFAAGAAgAAAAhAK36UnrEAQAAxQMAAA4AAAAAAAAAAAAA&#10;AAAALgIAAGRycy9lMm9Eb2MueG1sUEsBAi0AFAAGAAgAAAAhADVrGYneAAAACQEAAA8AAAAAAAAA&#10;AAAAAAAAHgQAAGRycy9kb3ducmV2LnhtbFBLBQYAAAAABAAEAPMAAAApBQAAAAA=&#10;" strokecolor="black [3040]"/>
             </w:pict>
           </mc:Fallback>
         </mc:AlternateContent>
@@ -2229,7 +2227,7 @@
           </mc:Choice>
           <mc:Fallback>
             <w:pict>
-              <v:line w14:anchorId="4BB9E8CA" id="Straight Connector 453" o:spid="_x0000_s1026" style="position:absolute;z-index:251682816;visibility:visible;mso-wrap-style:square;mso-wrap-distance-left:9pt;mso-wrap-distance-top:0;mso-wrap-distance-right:9pt;mso-wrap-distance-bottom:0;mso-position-horizontal:absolute;mso-position-horizontal-relative:text;mso-position-vertical:absolute;mso-position-vertical-relative:text" from="250.05pt,4.45pt" to="250.8pt,29.75pt" o:gfxdata="UEsDBBQABgAIAAAAIQC2gziS/gAAAOEBAAATAAAAW0NvbnRlbnRfVHlwZXNdLnhtbJSRQU7DMBBF&#10;90jcwfIWJU67QAgl6YK0S0CoHGBkTxKLZGx5TGhvj5O2G0SRWNoz/78nu9wcxkFMGNg6quQqL6RA&#10;0s5Y6ir5vt9lD1JwBDIwOMJKHpHlpr69KfdHjyxSmriSfYz+USnWPY7AufNIadK6MEJMx9ApD/oD&#10;OlTrorhX2lFEilmcO2RdNtjC5xDF9pCuTyYBB5bi6bQ4syoJ3g9WQ0ymaiLzg5KdCXlKLjvcW893&#10;SUOqXwnz5DrgnHtJTxOsQfEKIT7DmDSUCaxw7Rqn8787ZsmRM9e2VmPeBN4uqYvTtW7jvijg9N/y&#10;JsXecLq0q+WD6m8AAAD//wMAUEsDBBQABgAIAAAAIQA4/SH/1gAAAJQBAAALAAAAX3JlbHMvLnJl&#10;bHOkkMFqwzAMhu+DvYPRfXGawxijTi+j0GvpHsDYimMaW0Yy2fr2M4PBMnrbUb/Q94l/f/hMi1qR&#10;JVI2sOt6UJgd+ZiDgffL8ekFlFSbvV0oo4EbChzGx4f9GRdb25HMsYhqlCwG5lrLq9biZkxWOiqY&#10;22YiTra2kYMu1l1tQD30/bPm3wwYN0x18gb45AdQl1tp5j/sFB2T0FQ7R0nTNEV3j6o9feQzro1i&#10;OWA14Fm+Q8a1a8+Bvu/d/dMb2JY5uiPbhG/ktn4cqGU/er3pcvwCAAD//wMAUEsDBBQABgAIAAAA&#10;IQDp5LZXuQEAAL0DAAAOAAAAZHJzL2Uyb0RvYy54bWysU9uO0zAQfUfiHyy/01wWFjZqug9dwQuC&#10;il0+wOuMGwvfNDZt+veMnTaLAKEV4sWxPXPOzDmerG8na9gBMGrvet6sas7AST9ot+/514f3r95x&#10;FpNwgzDeQc9PEPnt5uWL9TF00PrRmwGQEYmL3TH0fEwpdFUV5QhWxJUP4CioPFqR6Ij7akBxJHZr&#10;qraur6ujxyGglxAj3d7NQb4p/EqBTJ+VipCY6Tn1lsqKZX3Ma7VZi26PIoxantsQ/9CFFdpR0YXq&#10;TiTBvqP+jcpqiT56lVbS28orpSUUDaSmqX9Rcz+KAEULmRPDYlP8f7Ty02GHTA89f/3mijMnLD3S&#10;fUKh92NiW+8cWeiR5Sh5dQyxI8jW7fB8imGHWfik0OYvSWJT8fe0+AtTYpIub962NA6SAldtc902&#10;mbF6ggaM6QN4y/Km50a7LF504vAxpjn1kkK43MpcvOzSyUBONu4LKBJE5ZqCLqMEW4PsIGgIhm+X&#10;siUzQ5Q2ZgHVfwedczMMyng9F7hkl4repQVotfP4p6ppurSq5vyL6llrlv3oh1N5imIHzUgx9DzP&#10;eQh/Phf401+3+QEAAP//AwBQSwMEFAAGAAgAAAAhACXfpZ3eAAAACAEAAA8AAABkcnMvZG93bnJl&#10;di54bWxMj09Pg0AQxe8mfofNmHizu5jQUsrSGP+c9IDoweMWpkDKzhJ2C+indzzZ25u8l/d+k+0X&#10;24sJR9850hCtFAikytUdNRo+P17uEhA+GKpN7wg1fKOHfX59lZm0djO941SGRnAJ+dRoaEMYUil9&#10;1aI1fuUGJPaObrQm8Dk2sh7NzOW2l/dKraU1HfFCawZ8bLE6lWerYfP8WhbD/PT2U8iNLIrJheT0&#10;pfXtzfKwAxFwCf9h+MNndMiZ6eDOVHvRa4iVijiqIdmCYD9W0RrEgcU2Bpln8vKB/BcAAP//AwBQ&#10;SwECLQAUAAYACAAAACEAtoM4kv4AAADhAQAAEwAAAAAAAAAAAAAAAAAAAAAAW0NvbnRlbnRfVHlw&#10;ZXNdLnhtbFBLAQItABQABgAIAAAAIQA4/SH/1gAAAJQBAAALAAAAAAAAAAAAAAAAAC8BAABfcmVs&#10;cy8ucmVsc1BLAQItABQABgAIAAAAIQDp5LZXuQEAAL0DAAAOAAAAAAAAAAAAAAAAAC4CAABkcnMv&#10;ZTJvRG9jLnhtbFBLAQItABQABgAIAAAAIQAl36Wd3gAAAAgBAAAPAAAAAAAAAAAAAAAAABMEAABk&#10;cnMvZG93bnJldi54bWxQSwUGAAAAAAQABADzAAAAHgUAAAAA&#10;" strokecolor="black [3040]"/>
+              <v:line w14:anchorId="546218BD" id="Straight Connector 453" o:spid="_x0000_s1026" style="position:absolute;z-index:251682816;visibility:visible;mso-wrap-style:square;mso-wrap-distance-left:9pt;mso-wrap-distance-top:0;mso-wrap-distance-right:9pt;mso-wrap-distance-bottom:0;mso-position-horizontal:absolute;mso-position-horizontal-relative:text;mso-position-vertical:absolute;mso-position-vertical-relative:text" from="250.05pt,4.45pt" to="250.8pt,29.75pt" o:gfxdata="UEsDBBQABgAIAAAAIQC2gziS/gAAAOEBAAATAAAAW0NvbnRlbnRfVHlwZXNdLnhtbJSRQU7DMBBF&#10;90jcwfIWJU67QAgl6YK0S0CoHGBkTxKLZGx5TGhvj5O2G0SRWNoz/78nu9wcxkFMGNg6quQqL6RA&#10;0s5Y6ir5vt9lD1JwBDIwOMJKHpHlpr69KfdHjyxSmriSfYz+USnWPY7AufNIadK6MEJMx9ApD/oD&#10;OlTrorhX2lFEilmcO2RdNtjC5xDF9pCuTyYBB5bi6bQ4syoJ3g9WQ0ymaiLzg5KdCXlKLjvcW893&#10;SUOqXwnz5DrgnHtJTxOsQfEKIT7DmDSUCaxw7Rqn8787ZsmRM9e2VmPeBN4uqYvTtW7jvijg9N/y&#10;JsXecLq0q+WD6m8AAAD//wMAUEsDBBQABgAIAAAAIQA4/SH/1gAAAJQBAAALAAAAX3JlbHMvLnJl&#10;bHOkkMFqwzAMhu+DvYPRfXGawxijTi+j0GvpHsDYimMaW0Yy2fr2M4PBMnrbUb/Q94l/f/hMi1qR&#10;JVI2sOt6UJgd+ZiDgffL8ekFlFSbvV0oo4EbChzGx4f9GRdb25HMsYhqlCwG5lrLq9biZkxWOiqY&#10;22YiTra2kYMu1l1tQD30/bPm3wwYN0x18gb45AdQl1tp5j/sFB2T0FQ7R0nTNEV3j6o9feQzro1i&#10;OWA14Fm+Q8a1a8+Bvu/d/dMb2JY5uiPbhG/ktn4cqGU/er3pcvwCAAD//wMAUEsDBBQABgAIAAAA&#10;IQDp5LZXuQEAAL0DAAAOAAAAZHJzL2Uyb0RvYy54bWysU9uO0zAQfUfiHyy/01wWFjZqug9dwQuC&#10;il0+wOuMGwvfNDZt+veMnTaLAKEV4sWxPXPOzDmerG8na9gBMGrvet6sas7AST9ot+/514f3r95x&#10;FpNwgzDeQc9PEPnt5uWL9TF00PrRmwGQEYmL3TH0fEwpdFUV5QhWxJUP4CioPFqR6Ij7akBxJHZr&#10;qraur6ujxyGglxAj3d7NQb4p/EqBTJ+VipCY6Tn1lsqKZX3Ma7VZi26PIoxantsQ/9CFFdpR0YXq&#10;TiTBvqP+jcpqiT56lVbS28orpSUUDaSmqX9Rcz+KAEULmRPDYlP8f7Ty02GHTA89f/3mijMnLD3S&#10;fUKh92NiW+8cWeiR5Sh5dQyxI8jW7fB8imGHWfik0OYvSWJT8fe0+AtTYpIub962NA6SAldtc902&#10;mbF6ggaM6QN4y/Km50a7LF504vAxpjn1kkK43MpcvOzSyUBONu4LKBJE5ZqCLqMEW4PsIGgIhm+X&#10;siUzQ5Q2ZgHVfwedczMMyng9F7hkl4repQVotfP4p6ppurSq5vyL6llrlv3oh1N5imIHzUgx9DzP&#10;eQh/Phf401+3+QEAAP//AwBQSwMEFAAGAAgAAAAhACXfpZ3eAAAACAEAAA8AAABkcnMvZG93bnJl&#10;di54bWxMj09Pg0AQxe8mfofNmHizu5jQUsrSGP+c9IDoweMWpkDKzhJ2C+indzzZ25u8l/d+k+0X&#10;24sJR9850hCtFAikytUdNRo+P17uEhA+GKpN7wg1fKOHfX59lZm0djO941SGRnAJ+dRoaEMYUil9&#10;1aI1fuUGJPaObrQm8Dk2sh7NzOW2l/dKraU1HfFCawZ8bLE6lWerYfP8WhbD/PT2U8iNLIrJheT0&#10;pfXtzfKwAxFwCf9h+MNndMiZ6eDOVHvRa4iVijiqIdmCYD9W0RrEgcU2Bpln8vKB/BcAAP//AwBQ&#10;SwECLQAUAAYACAAAACEAtoM4kv4AAADhAQAAEwAAAAAAAAAAAAAAAAAAAAAAW0NvbnRlbnRfVHlw&#10;ZXNdLnhtbFBLAQItABQABgAIAAAAIQA4/SH/1gAAAJQBAAALAAAAAAAAAAAAAAAAAC8BAABfcmVs&#10;cy8ucmVsc1BLAQItABQABgAIAAAAIQDp5LZXuQEAAL0DAAAOAAAAAAAAAAAAAAAAAC4CAABkcnMv&#10;ZTJvRG9jLnhtbFBLAQItABQABgAIAAAAIQAl36Wd3gAAAAgBAAAPAAAAAAAAAAAAAAAAABMEAABk&#10;cnMvZG93bnJldi54bWxQSwUGAAAAAAQABADzAAAAHgUAAAAA&#10;" strokecolor="black [3040]"/>
             </w:pict>
           </mc:Fallback>
         </mc:AlternateContent>
@@ -2290,7 +2288,7 @@
           </mc:Choice>
           <mc:Fallback>
             <w:pict>
-              <v:line w14:anchorId="5DB6DCBA" id="Straight Connector 451" o:spid="_x0000_s1026" style="position:absolute;z-index:251680768;visibility:visible;mso-wrap-style:square;mso-wrap-distance-left:9pt;mso-wrap-distance-top:0;mso-wrap-distance-right:9pt;mso-wrap-distance-bottom:0;mso-position-horizontal:absolute;mso-position-horizontal-relative:text;mso-position-vertical:absolute;mso-position-vertical-relative:text" from="28.35pt,5.3pt" to="29.1pt,33.65pt" o:gfxdata="UEsDBBQABgAIAAAAIQC2gziS/gAAAOEBAAATAAAAW0NvbnRlbnRfVHlwZXNdLnhtbJSRQU7DMBBF&#10;90jcwfIWJU67QAgl6YK0S0CoHGBkTxKLZGx5TGhvj5O2G0SRWNoz/78nu9wcxkFMGNg6quQqL6RA&#10;0s5Y6ir5vt9lD1JwBDIwOMJKHpHlpr69KfdHjyxSmriSfYz+USnWPY7AufNIadK6MEJMx9ApD/oD&#10;OlTrorhX2lFEilmcO2RdNtjC5xDF9pCuTyYBB5bi6bQ4syoJ3g9WQ0ymaiLzg5KdCXlKLjvcW893&#10;SUOqXwnz5DrgnHtJTxOsQfEKIT7DmDSUCaxw7Rqn8787ZsmRM9e2VmPeBN4uqYvTtW7jvijg9N/y&#10;JsXecLq0q+WD6m8AAAD//wMAUEsDBBQABgAIAAAAIQA4/SH/1gAAAJQBAAALAAAAX3JlbHMvLnJl&#10;bHOkkMFqwzAMhu+DvYPRfXGawxijTi+j0GvpHsDYimMaW0Yy2fr2M4PBMnrbUb/Q94l/f/hMi1qR&#10;JVI2sOt6UJgd+ZiDgffL8ekFlFSbvV0oo4EbChzGx4f9GRdb25HMsYhqlCwG5lrLq9biZkxWOiqY&#10;22YiTra2kYMu1l1tQD30/bPm3wwYN0x18gb45AdQl1tp5j/sFB2T0FQ7R0nTNEV3j6o9feQzro1i&#10;OWA14Fm+Q8a1a8+Bvu/d/dMb2JY5uiPbhG/ktn4cqGU/er3pcvwCAAD//wMAUEsDBBQABgAIAAAA&#10;IQAZROE04AEAAK8DAAAOAAAAZHJzL2Uyb0RvYy54bWysU8tu2zAQvBfoPxC815Lc2m0EyznYSC99&#10;GEj6ARuSkgjwBS5r2X/fJeU4aXsLogPF3eUOd0ajze3JGnZUEbV3HW8WNWfKCS+1Gzr+6+HuwxfO&#10;MIGTYLxTHT8r5Lfb9+82U2jV0o/eSBUZgThsp9DxMaXQVhWKUVnAhQ/KUbH30UKiMA6VjDARujXV&#10;sq7X1eSjDNELhUjZ/Vzk24Lf90qkn32PKjHTcZotlTWW9TGv1XYD7RAhjFpcxoBXTGFBO7r0CrWH&#10;BOx31P9BWS2iR9+nhfC28n2vhSociE1T/8PmfoSgChcSB8NVJnw7WPHjeIhMy45/WjWcObD0ke5T&#10;BD2Mie28cyShjyxXSaspYEstO3eIlwjDIWbipz7a/CZK7FT0PV/1VafEBCVvPi/JDoIKH9d1s1xn&#10;xOq5NURMX5W3LG86brTL5KGF4zdM89GnIznt/J02hvLQGscmgl8tVwQPZKPeQKKtDUQM3cAZmIH8&#10;KVIsiOiNlrk7N+MZdyayI5BFyFnSTw80MGcGMFGBWJRnbhxBqvnozYrSs38Q0ncv53RTP+WJ2Qxd&#10;SP51ZaaxBxznllK6aGFcHkkV515YZ81nlfPu0ctzEb/KEbmioF8cnG33Mqb9y/9s+wcAAP//AwBQ&#10;SwMEFAAGAAgAAAAhALnatu3cAAAABwEAAA8AAABkcnMvZG93bnJldi54bWxMjs1OwzAQhO9IvIO1&#10;SFwq6pCqaRXiVAjIjQsFxHUbL0lEvE5jtw08PcupHOdHM1+xmVyvjjSGzrOB23kCirj2tuPGwNtr&#10;dbMGFSKyxd4zGfimAJvy8qLA3PoTv9BxGxslIxxyNNDGOORah7olh2HuB2LJPv3oMIocG21HPMm4&#10;63WaJJl22LE8tDjQQ0v11/bgDITqnfbVz6yeJR+LxlO6f3x+QmOur6b7O1CRpnguwx++oEMpTDt/&#10;YBtUb2CZraQpfpKBkny5TkHtDGSrBeiy0P/5y18AAAD//wMAUEsBAi0AFAAGAAgAAAAhALaDOJL+&#10;AAAA4QEAABMAAAAAAAAAAAAAAAAAAAAAAFtDb250ZW50X1R5cGVzXS54bWxQSwECLQAUAAYACAAA&#10;ACEAOP0h/9YAAACUAQAACwAAAAAAAAAAAAAAAAAvAQAAX3JlbHMvLnJlbHNQSwECLQAUAAYACAAA&#10;ACEAGUThNOABAACvAwAADgAAAAAAAAAAAAAAAAAuAgAAZHJzL2Uyb0RvYy54bWxQSwECLQAUAAYA&#10;CAAAACEAudq27dwAAAAHAQAADwAAAAAAAAAAAAAAAAA6BAAAZHJzL2Rvd25yZXYueG1sUEsFBgAA&#10;AAAEAAQA8wAAAEMFAAAAAA==&#10;"/>
+              <v:line w14:anchorId="2907EE8C" id="Straight Connector 451" o:spid="_x0000_s1026" style="position:absolute;z-index:251680768;visibility:visible;mso-wrap-style:square;mso-wrap-distance-left:9pt;mso-wrap-distance-top:0;mso-wrap-distance-right:9pt;mso-wrap-distance-bottom:0;mso-position-horizontal:absolute;mso-position-horizontal-relative:text;mso-position-vertical:absolute;mso-position-vertical-relative:text" from="28.35pt,5.3pt" to="29.1pt,33.65pt" o:gfxdata="UEsDBBQABgAIAAAAIQC2gziS/gAAAOEBAAATAAAAW0NvbnRlbnRfVHlwZXNdLnhtbJSRQU7DMBBF&#10;90jcwfIWJU67QAgl6YK0S0CoHGBkTxKLZGx5TGhvj5O2G0SRWNoz/78nu9wcxkFMGNg6quQqL6RA&#10;0s5Y6ir5vt9lD1JwBDIwOMJKHpHlpr69KfdHjyxSmriSfYz+USnWPY7AufNIadK6MEJMx9ApD/oD&#10;OlTrorhX2lFEilmcO2RdNtjC5xDF9pCuTyYBB5bi6bQ4syoJ3g9WQ0ymaiLzg5KdCXlKLjvcW893&#10;SUOqXwnz5DrgnHtJTxOsQfEKIT7DmDSUCaxw7Rqn8787ZsmRM9e2VmPeBN4uqYvTtW7jvijg9N/y&#10;JsXecLq0q+WD6m8AAAD//wMAUEsDBBQABgAIAAAAIQA4/SH/1gAAAJQBAAALAAAAX3JlbHMvLnJl&#10;bHOkkMFqwzAMhu+DvYPRfXGawxijTi+j0GvpHsDYimMaW0Yy2fr2M4PBMnrbUb/Q94l/f/hMi1qR&#10;JVI2sOt6UJgd+ZiDgffL8ekFlFSbvV0oo4EbChzGx4f9GRdb25HMsYhqlCwG5lrLq9biZkxWOiqY&#10;22YiTra2kYMu1l1tQD30/bPm3wwYN0x18gb45AdQl1tp5j/sFB2T0FQ7R0nTNEV3j6o9feQzro1i&#10;OWA14Fm+Q8a1a8+Bvu/d/dMb2JY5uiPbhG/ktn4cqGU/er3pcvwCAAD//wMAUEsDBBQABgAIAAAA&#10;IQAZROE04AEAAK8DAAAOAAAAZHJzL2Uyb0RvYy54bWysU8tu2zAQvBfoPxC815Lc2m0EyznYSC99&#10;GEj6ARuSkgjwBS5r2X/fJeU4aXsLogPF3eUOd0ajze3JGnZUEbV3HW8WNWfKCS+1Gzr+6+HuwxfO&#10;MIGTYLxTHT8r5Lfb9+82U2jV0o/eSBUZgThsp9DxMaXQVhWKUVnAhQ/KUbH30UKiMA6VjDARujXV&#10;sq7X1eSjDNELhUjZ/Vzk24Lf90qkn32PKjHTcZotlTWW9TGv1XYD7RAhjFpcxoBXTGFBO7r0CrWH&#10;BOx31P9BWS2iR9+nhfC28n2vhSociE1T/8PmfoSgChcSB8NVJnw7WPHjeIhMy45/WjWcObD0ke5T&#10;BD2Mie28cyShjyxXSaspYEstO3eIlwjDIWbipz7a/CZK7FT0PV/1VafEBCVvPi/JDoIKH9d1s1xn&#10;xOq5NURMX5W3LG86brTL5KGF4zdM89GnIznt/J02hvLQGscmgl8tVwQPZKPeQKKtDUQM3cAZmIH8&#10;KVIsiOiNlrk7N+MZdyayI5BFyFnSTw80MGcGMFGBWJRnbhxBqvnozYrSs38Q0ncv53RTP+WJ2Qxd&#10;SP51ZaaxBxznllK6aGFcHkkV515YZ81nlfPu0ctzEb/KEbmioF8cnG33Mqb9y/9s+wcAAP//AwBQ&#10;SwMEFAAGAAgAAAAhALnatu3cAAAABwEAAA8AAABkcnMvZG93bnJldi54bWxMjs1OwzAQhO9IvIO1&#10;SFwq6pCqaRXiVAjIjQsFxHUbL0lEvE5jtw08PcupHOdHM1+xmVyvjjSGzrOB23kCirj2tuPGwNtr&#10;dbMGFSKyxd4zGfimAJvy8qLA3PoTv9BxGxslIxxyNNDGOORah7olh2HuB2LJPv3oMIocG21HPMm4&#10;63WaJJl22LE8tDjQQ0v11/bgDITqnfbVz6yeJR+LxlO6f3x+QmOur6b7O1CRpnguwx++oEMpTDt/&#10;YBtUb2CZraQpfpKBkny5TkHtDGSrBeiy0P/5y18AAAD//wMAUEsBAi0AFAAGAAgAAAAhALaDOJL+&#10;AAAA4QEAABMAAAAAAAAAAAAAAAAAAAAAAFtDb250ZW50X1R5cGVzXS54bWxQSwECLQAUAAYACAAA&#10;ACEAOP0h/9YAAACUAQAACwAAAAAAAAAAAAAAAAAvAQAAX3JlbHMvLnJlbHNQSwECLQAUAAYACAAA&#10;ACEAGUThNOABAACvAwAADgAAAAAAAAAAAAAAAAAuAgAAZHJzL2Uyb0RvYy54bWxQSwECLQAUAAYA&#10;CAAAACEAudq27dwAAAAHAQAADwAAAAAAAAAAAAAAAAA6BAAAZHJzL2Rvd25yZXYueG1sUEsFBgAA&#10;AAAEAAQA8wAAAEMFAAAAAA==&#10;"/>
             </w:pict>
           </mc:Fallback>
         </mc:AlternateContent>
@@ -2349,7 +2347,7 @@
           </mc:Choice>
           <mc:Fallback>
             <w:pict>
-              <v:line w14:anchorId="5184C64B" id="Straight Connector 452" o:spid="_x0000_s1026" style="position:absolute;z-index:251681792;visibility:visible;mso-wrap-style:square;mso-wrap-distance-left:9pt;mso-wrap-distance-top:0;mso-wrap-distance-right:9pt;mso-wrap-distance-bottom:0;mso-position-horizontal:absolute;mso-position-horizontal-relative:text;mso-position-vertical:absolute;mso-position-vertical-relative:text" from="213.45pt,5.8pt" to="214.2pt,34.15pt" o:gfxdata="UEsDBBQABgAIAAAAIQC2gziS/gAAAOEBAAATAAAAW0NvbnRlbnRfVHlwZXNdLnhtbJSRQU7DMBBF&#10;90jcwfIWJU67QAgl6YK0S0CoHGBkTxKLZGx5TGhvj5O2G0SRWNoz/78nu9wcxkFMGNg6quQqL6RA&#10;0s5Y6ir5vt9lD1JwBDIwOMJKHpHlpr69KfdHjyxSmriSfYz+USnWPY7AufNIadK6MEJMx9ApD/oD&#10;OlTrorhX2lFEilmcO2RdNtjC5xDF9pCuTyYBB5bi6bQ4syoJ3g9WQ0ymaiLzg5KdCXlKLjvcW893&#10;SUOqXwnz5DrgnHtJTxOsQfEKIT7DmDSUCaxw7Rqn8787ZsmRM9e2VmPeBN4uqYvTtW7jvijg9N/y&#10;JsXecLq0q+WD6m8AAAD//wMAUEsDBBQABgAIAAAAIQA4/SH/1gAAAJQBAAALAAAAX3JlbHMvLnJl&#10;bHOkkMFqwzAMhu+DvYPRfXGawxijTi+j0GvpHsDYimMaW0Yy2fr2M4PBMnrbUb/Q94l/f/hMi1qR&#10;JVI2sOt6UJgd+ZiDgffL8ekFlFSbvV0oo4EbChzGx4f9GRdb25HMsYhqlCwG5lrLq9biZkxWOiqY&#10;22YiTra2kYMu1l1tQD30/bPm3wwYN0x18gb45AdQl1tp5j/sFB2T0FQ7R0nTNEV3j6o9feQzro1i&#10;OWA14Fm+Q8a1a8+Bvu/d/dMb2JY5uiPbhG/ktn4cqGU/er3pcvwCAAD//wMAUEsDBBQABgAIAAAA&#10;IQA+ncFM4AEAAK8DAAAOAAAAZHJzL2Uyb0RvYy54bWysU8tu2zAQvBfoPxC815LV2m0EyznYSC99&#10;GEj6ARuSkgjwBS5r2X/fJeU4aXsLogPF3eUOd0ajze3JGnZUEbV3HV8uas6UE15qN3T818Pdhy+c&#10;YQInwXinOn5WyG+3799tptCqxo/eSBUZgThsp9DxMaXQVhWKUVnAhQ/KUbH30UKiMA6VjDARujVV&#10;U9fravJRhuiFQqTsfi7ybcHveyXSz75HlZjpOM2WyhrL+pjXaruBdogQRi0uY8ArprCgHV16hdpD&#10;AvY76v+grBbRo+/TQnhb+b7XQhUOxGZZ/8PmfoSgChcSB8NVJnw7WPHjeIhMy45/WjWcObD0ke5T&#10;BD2Mie28cyShjyxXSaspYEstO3eIlwjDIWbipz7a/CZK7FT0PV/1VafEBCVvPjdkB0GFj+t62awz&#10;YvXcGiKmr8pbljcdN9pl8tDC8Rum+ejTkZx2/k4bQ3lojWMTwa+aFcED2ag3kGhrAxFDN3AGZiB/&#10;ihQLInqjZe7OzXjGnYnsCGQRcpb00wMNzJkBTFQgFuWZG0eQaj56s6L07B+E9N3LOb2sn/LEbIYu&#10;JP+6MtPYA45zSyldtDAuj6SKcy+ss+azynn36OW5iF/liFxR0C8OzrZ7GdP+5X+2/QMAAP//AwBQ&#10;SwMEFAAGAAgAAAAhAKHQYyveAAAACQEAAA8AAABkcnMvZG93bnJldi54bWxMj0FPg0AQhe8m/ofN&#10;mHhp7FJKCCJLY1RuXqwar1MYgcjOUnbbor/e8VSPk/flvW+KzWwHdaTJ944NrJYRKOLaNT23Bt5e&#10;q5sMlA/IDQ6OycA3ediUlxcF5o078Qsdt6FVUsI+RwNdCGOuta87suiXbiSW7NNNFoOcU6ubCU9S&#10;bgcdR1GqLfYsCx2O9NBR/bU9WAO+eqd99bOoF9HHunUU7x+fn9CY66v5/g5UoDmcYfjTF3UoxWnn&#10;Dtx4NRhI4vRWUAlWKSgBkjhLQO0MpNkadFno/x+UvwAAAP//AwBQSwECLQAUAAYACAAAACEAtoM4&#10;kv4AAADhAQAAEwAAAAAAAAAAAAAAAAAAAAAAW0NvbnRlbnRfVHlwZXNdLnhtbFBLAQItABQABgAI&#10;AAAAIQA4/SH/1gAAAJQBAAALAAAAAAAAAAAAAAAAAC8BAABfcmVscy8ucmVsc1BLAQItABQABgAI&#10;AAAAIQA+ncFM4AEAAK8DAAAOAAAAAAAAAAAAAAAAAC4CAABkcnMvZTJvRG9jLnhtbFBLAQItABQA&#10;BgAIAAAAIQCh0GMr3gAAAAkBAAAPAAAAAAAAAAAAAAAAADoEAABkcnMvZG93bnJldi54bWxQSwUG&#10;AAAAAAQABADzAAAARQUAAAAA&#10;"/>
+              <v:line w14:anchorId="5EBD796C" id="Straight Connector 452" o:spid="_x0000_s1026" style="position:absolute;z-index:251681792;visibility:visible;mso-wrap-style:square;mso-wrap-distance-left:9pt;mso-wrap-distance-top:0;mso-wrap-distance-right:9pt;mso-wrap-distance-bottom:0;mso-position-horizontal:absolute;mso-position-horizontal-relative:text;mso-position-vertical:absolute;mso-position-vertical-relative:text" from="213.45pt,5.8pt" to="214.2pt,34.15pt" o:gfxdata="UEsDBBQABgAIAAAAIQC2gziS/gAAAOEBAAATAAAAW0NvbnRlbnRfVHlwZXNdLnhtbJSRQU7DMBBF&#10;90jcwfIWJU67QAgl6YK0S0CoHGBkTxKLZGx5TGhvj5O2G0SRWNoz/78nu9wcxkFMGNg6quQqL6RA&#10;0s5Y6ir5vt9lD1JwBDIwOMJKHpHlpr69KfdHjyxSmriSfYz+USnWPY7AufNIadK6MEJMx9ApD/oD&#10;OlTrorhX2lFEilmcO2RdNtjC5xDF9pCuTyYBB5bi6bQ4syoJ3g9WQ0ymaiLzg5KdCXlKLjvcW893&#10;SUOqXwnz5DrgnHtJTxOsQfEKIT7DmDSUCaxw7Rqn8787ZsmRM9e2VmPeBN4uqYvTtW7jvijg9N/y&#10;JsXecLq0q+WD6m8AAAD//wMAUEsDBBQABgAIAAAAIQA4/SH/1gAAAJQBAAALAAAAX3JlbHMvLnJl&#10;bHOkkMFqwzAMhu+DvYPRfXGawxijTi+j0GvpHsDYimMaW0Yy2fr2M4PBMnrbUb/Q94l/f/hMi1qR&#10;JVI2sOt6UJgd+ZiDgffL8ekFlFSbvV0oo4EbChzGx4f9GRdb25HMsYhqlCwG5lrLq9biZkxWOiqY&#10;22YiTra2kYMu1l1tQD30/bPm3wwYN0x18gb45AdQl1tp5j/sFB2T0FQ7R0nTNEV3j6o9feQzro1i&#10;OWA14Fm+Q8a1a8+Bvu/d/dMb2JY5uiPbhG/ktn4cqGU/er3pcvwCAAD//wMAUEsDBBQABgAIAAAA&#10;IQA+ncFM4AEAAK8DAAAOAAAAZHJzL2Uyb0RvYy54bWysU8tu2zAQvBfoPxC815LV2m0EyznYSC99&#10;GEj6ARuSkgjwBS5r2X/fJeU4aXsLogPF3eUOd0ajze3JGnZUEbV3HV8uas6UE15qN3T818Pdhy+c&#10;YQInwXinOn5WyG+3799tptCqxo/eSBUZgThsp9DxMaXQVhWKUVnAhQ/KUbH30UKiMA6VjDARujVV&#10;U9fravJRhuiFQqTsfi7ybcHveyXSz75HlZjpOM2WyhrL+pjXaruBdogQRi0uY8ArprCgHV16hdpD&#10;AvY76v+grBbRo+/TQnhb+b7XQhUOxGZZ/8PmfoSgChcSB8NVJnw7WPHjeIhMy45/WjWcObD0ke5T&#10;BD2Mie28cyShjyxXSaspYEstO3eIlwjDIWbipz7a/CZK7FT0PV/1VafEBCVvPjdkB0GFj+t62awz&#10;YvXcGiKmr8pbljcdN9pl8tDC8Rum+ejTkZx2/k4bQ3lojWMTwa+aFcED2ag3kGhrAxFDN3AGZiB/&#10;ihQLInqjZe7OzXjGnYnsCGQRcpb00wMNzJkBTFQgFuWZG0eQaj56s6L07B+E9N3LOb2sn/LEbIYu&#10;JP+6MtPYA45zSyldtDAuj6SKcy+ss+azynn36OW5iF/liFxR0C8OzrZ7GdP+5X+2/QMAAP//AwBQ&#10;SwMEFAAGAAgAAAAhAKHQYyveAAAACQEAAA8AAABkcnMvZG93bnJldi54bWxMj0FPg0AQhe8m/ofN&#10;mHhp7FJKCCJLY1RuXqwar1MYgcjOUnbbor/e8VSPk/flvW+KzWwHdaTJ944NrJYRKOLaNT23Bt5e&#10;q5sMlA/IDQ6OycA3ediUlxcF5o078Qsdt6FVUsI+RwNdCGOuta87suiXbiSW7NNNFoOcU6ubCU9S&#10;bgcdR1GqLfYsCx2O9NBR/bU9WAO+eqd99bOoF9HHunUU7x+fn9CY66v5/g5UoDmcYfjTF3UoxWnn&#10;Dtx4NRhI4vRWUAlWKSgBkjhLQO0MpNkadFno/x+UvwAAAP//AwBQSwECLQAUAAYACAAAACEAtoM4&#10;kv4AAADhAQAAEwAAAAAAAAAAAAAAAAAAAAAAW0NvbnRlbnRfVHlwZXNdLnhtbFBLAQItABQABgAI&#10;AAAAIQA4/SH/1gAAAJQBAAALAAAAAAAAAAAAAAAAAC8BAABfcmVscy8ucmVsc1BLAQItABQABgAI&#10;AAAAIQA+ncFM4AEAAK8DAAAOAAAAAAAAAAAAAAAAAC4CAABkcnMvZTJvRG9jLnhtbFBLAQItABQA&#10;BgAIAAAAIQCh0GMr3gAAAAkBAAAPAAAAAAAAAAAAAAAAADoEAABkcnMvZG93bnJldi54bWxQSwUG&#10;AAAAAAQABADzAAAARQUAAAAA&#10;"/>
             </w:pict>
           </mc:Fallback>
         </mc:AlternateContent>
@@ -2411,7 +2409,7 @@
           </mc:Choice>
           <mc:Fallback>
             <w:pict>
-              <v:line w14:anchorId="387A683E" id="Straight Connector 450" o:spid="_x0000_s1026" style="position:absolute;z-index:251679744;visibility:visible;mso-wrap-style:square;mso-wrap-distance-left:9pt;mso-wrap-distance-top:0;mso-wrap-distance-right:9pt;mso-wrap-distance-bottom:0;mso-position-horizontal:absolute;mso-position-horizontal-relative:text;mso-position-vertical:absolute;mso-position-vertical-relative:text" from="410.9pt,6.2pt" to="411.65pt,34.55pt" o:gfxdata="UEsDBBQABgAIAAAAIQC2gziS/gAAAOEBAAATAAAAW0NvbnRlbnRfVHlwZXNdLnhtbJSRQU7DMBBF&#10;90jcwfIWJU67QAgl6YK0S0CoHGBkTxKLZGx5TGhvj5O2G0SRWNoz/78nu9wcxkFMGNg6quQqL6RA&#10;0s5Y6ir5vt9lD1JwBDIwOMJKHpHlpr69KfdHjyxSmriSfYz+USnWPY7AufNIadK6MEJMx9ApD/oD&#10;OlTrorhX2lFEilmcO2RdNtjC5xDF9pCuTyYBB5bi6bQ4syoJ3g9WQ0ymaiLzg5KdCXlKLjvcW893&#10;SUOqXwnz5DrgnHtJTxOsQfEKIT7DmDSUCaxw7Rqn8787ZsmRM9e2VmPeBN4uqYvTtW7jvijg9N/y&#10;JsXecLq0q+WD6m8AAAD//wMAUEsDBBQABgAIAAAAIQA4/SH/1gAAAJQBAAALAAAAX3JlbHMvLnJl&#10;bHOkkMFqwzAMhu+DvYPRfXGawxijTi+j0GvpHsDYimMaW0Yy2fr2M4PBMnrbUb/Q94l/f/hMi1qR&#10;JVI2sOt6UJgd+ZiDgffL8ekFlFSbvV0oo4EbChzGx4f9GRdb25HMsYhqlCwG5lrLq9biZkxWOiqY&#10;22YiTra2kYMu1l1tQD30/bPm3wwYN0x18gb45AdQl1tp5j/sFB2T0FQ7R0nTNEV3j6o9feQzro1i&#10;OWA14Fm+Q8a1a8+Bvu/d/dMb2JY5uiPbhG/ktn4cqGU/er3pcvwCAAD//wMAUEsDBBQABgAIAAAA&#10;IQB5BgAvuQEAAL0DAAAOAAAAZHJzL2Uyb0RvYy54bWysU8GO0zAQvSPxD5bvNEmBwkZN99AVXBBU&#10;LHyA17EbC9tjjU2T/j1jp80iQCuEuDi2Z96bec+T7e3kLDspjAZ8x5tVzZnyEnrjjx3/+uXdi7ec&#10;xSR8Lyx41fGzivx29/zZdgytWsMAtlfIiMTHdgwdH1IKbVVFOSgn4gqC8hTUgE4kOuKx6lGMxO5s&#10;ta7rTTUC9gFBqhjp9m4O8l3h11rJ9EnrqBKzHafeUlmxrA95rXZb0R5RhMHISxviH7pwwngqulDd&#10;iSTYdzS/UTkjESLotJLgKtDaSFU0kJqm/kXN/SCCKlrInBgWm+L/o5UfTwdkpu/4q9fkjxeOHuk+&#10;oTDHIbE9eE8WArIcJa/GEFuC7P0BL6cYDpiFTxpd/pIkNhV/z4u/akpM0uXNmzWNg6TAy03drDeZ&#10;sXqEBozpvQLH8qbj1vgsXrTi9CGmOfWaQrjcyly87NLZqpxs/WelSRCVawq6jJLaW2QnQUPQf2su&#10;ZUtmhmhj7QKqnwZdcjNMlfH6W+CSXSqCTwvQGQ/4p6ppuraq5/yr6llrlv0A/bk8RbGDZqQYepnn&#10;PIQ/nwv88a/b/QAAAP//AwBQSwMEFAAGAAgAAAAhAIZjqA/fAAAACQEAAA8AAABkcnMvZG93bnJl&#10;di54bWxMj09Pg0AUxO8mfofNM/FmF6hpKWVpjH9OekD04HHLPoGUfUvYLaCf3udJj5OZzPwmPyy2&#10;FxOOvnOkIF5FIJBqZzpqFLy/Pd2kIHzQZHTvCBV8oYdDcXmR68y4mV5xqkIjuIR8phW0IQyZlL5u&#10;0Wq/cgMSe59utDqwHBtpRj1zue1lEkUbaXVHvNDqAe9brE/V2SrYPj5X5TA/vHyXcivLcnIhPX0o&#10;dX213O1BBFzCXxh+8RkdCmY6ujMZL3oFaRIzemAjuQXBgTRZr0EcFWx2Mcgil/8fFD8AAAD//wMA&#10;UEsBAi0AFAAGAAgAAAAhALaDOJL+AAAA4QEAABMAAAAAAAAAAAAAAAAAAAAAAFtDb250ZW50X1R5&#10;cGVzXS54bWxQSwECLQAUAAYACAAAACEAOP0h/9YAAACUAQAACwAAAAAAAAAAAAAAAAAvAQAAX3Jl&#10;bHMvLnJlbHNQSwECLQAUAAYACAAAACEAeQYAL7kBAAC9AwAADgAAAAAAAAAAAAAAAAAuAgAAZHJz&#10;L2Uyb0RvYy54bWxQSwECLQAUAAYACAAAACEAhmOoD98AAAAJAQAADwAAAAAAAAAAAAAAAAATBAAA&#10;ZHJzL2Rvd25yZXYueG1sUEsFBgAAAAAEAAQA8wAAAB8FAAAAAA==&#10;" strokecolor="black [3040]"/>
+              <v:line w14:anchorId="43E64238" id="Straight Connector 450" o:spid="_x0000_s1026" style="position:absolute;z-index:251679744;visibility:visible;mso-wrap-style:square;mso-wrap-distance-left:9pt;mso-wrap-distance-top:0;mso-wrap-distance-right:9pt;mso-wrap-distance-bottom:0;mso-position-horizontal:absolute;mso-position-horizontal-relative:text;mso-position-vertical:absolute;mso-position-vertical-relative:text" from="410.9pt,6.2pt" to="411.65pt,34.55pt" o:gfxdata="UEsDBBQABgAIAAAAIQC2gziS/gAAAOEBAAATAAAAW0NvbnRlbnRfVHlwZXNdLnhtbJSRQU7DMBBF&#10;90jcwfIWJU67QAgl6YK0S0CoHGBkTxKLZGx5TGhvj5O2G0SRWNoz/78nu9wcxkFMGNg6quQqL6RA&#10;0s5Y6ir5vt9lD1JwBDIwOMJKHpHlpr69KfdHjyxSmriSfYz+USnWPY7AufNIadK6MEJMx9ApD/oD&#10;OlTrorhX2lFEilmcO2RdNtjC5xDF9pCuTyYBB5bi6bQ4syoJ3g9WQ0ymaiLzg5KdCXlKLjvcW893&#10;SUOqXwnz5DrgnHtJTxOsQfEKIT7DmDSUCaxw7Rqn8787ZsmRM9e2VmPeBN4uqYvTtW7jvijg9N/y&#10;JsXecLq0q+WD6m8AAAD//wMAUEsDBBQABgAIAAAAIQA4/SH/1gAAAJQBAAALAAAAX3JlbHMvLnJl&#10;bHOkkMFqwzAMhu+DvYPRfXGawxijTi+j0GvpHsDYimMaW0Yy2fr2M4PBMnrbUb/Q94l/f/hMi1qR&#10;JVI2sOt6UJgd+ZiDgffL8ekFlFSbvV0oo4EbChzGx4f9GRdb25HMsYhqlCwG5lrLq9biZkxWOiqY&#10;22YiTra2kYMu1l1tQD30/bPm3wwYN0x18gb45AdQl1tp5j/sFB2T0FQ7R0nTNEV3j6o9feQzro1i&#10;OWA14Fm+Q8a1a8+Bvu/d/dMb2JY5uiPbhG/ktn4cqGU/er3pcvwCAAD//wMAUEsDBBQABgAIAAAA&#10;IQB5BgAvuQEAAL0DAAAOAAAAZHJzL2Uyb0RvYy54bWysU8GO0zAQvSPxD5bvNEmBwkZN99AVXBBU&#10;LHyA17EbC9tjjU2T/j1jp80iQCuEuDi2Z96bec+T7e3kLDspjAZ8x5tVzZnyEnrjjx3/+uXdi7ec&#10;xSR8Lyx41fGzivx29/zZdgytWsMAtlfIiMTHdgwdH1IKbVVFOSgn4gqC8hTUgE4kOuKx6lGMxO5s&#10;ta7rTTUC9gFBqhjp9m4O8l3h11rJ9EnrqBKzHafeUlmxrA95rXZb0R5RhMHISxviH7pwwngqulDd&#10;iSTYdzS/UTkjESLotJLgKtDaSFU0kJqm/kXN/SCCKlrInBgWm+L/o5UfTwdkpu/4q9fkjxeOHuk+&#10;oTDHIbE9eE8WArIcJa/GEFuC7P0BL6cYDpiFTxpd/pIkNhV/z4u/akpM0uXNmzWNg6TAy03drDeZ&#10;sXqEBozpvQLH8qbj1vgsXrTi9CGmOfWaQrjcyly87NLZqpxs/WelSRCVawq6jJLaW2QnQUPQf2su&#10;ZUtmhmhj7QKqnwZdcjNMlfH6W+CSXSqCTwvQGQ/4p6ppuraq5/yr6llrlv0A/bk8RbGDZqQYepnn&#10;PIQ/nwv88a/b/QAAAP//AwBQSwMEFAAGAAgAAAAhAIZjqA/fAAAACQEAAA8AAABkcnMvZG93bnJl&#10;di54bWxMj09Pg0AUxO8mfofNM/FmF6hpKWVpjH9OekD04HHLPoGUfUvYLaCf3udJj5OZzPwmPyy2&#10;FxOOvnOkIF5FIJBqZzpqFLy/Pd2kIHzQZHTvCBV8oYdDcXmR68y4mV5xqkIjuIR8phW0IQyZlL5u&#10;0Wq/cgMSe59utDqwHBtpRj1zue1lEkUbaXVHvNDqAe9brE/V2SrYPj5X5TA/vHyXcivLcnIhPX0o&#10;dX213O1BBFzCXxh+8RkdCmY6ujMZL3oFaRIzemAjuQXBgTRZr0EcFWx2Mcgil/8fFD8AAAD//wMA&#10;UEsBAi0AFAAGAAgAAAAhALaDOJL+AAAA4QEAABMAAAAAAAAAAAAAAAAAAAAAAFtDb250ZW50X1R5&#10;cGVzXS54bWxQSwECLQAUAAYACAAAACEAOP0h/9YAAACUAQAACwAAAAAAAAAAAAAAAAAvAQAAX3Jl&#10;bHMvLnJlbHNQSwECLQAUAAYACAAAACEAeQYAL7kBAAC9AwAADgAAAAAAAAAAAAAAAAAuAgAAZHJz&#10;L2Uyb0RvYy54bWxQSwECLQAUAAYACAAAACEAhmOoD98AAAAJAQAADwAAAAAAAAAAAAAAAAATBAAA&#10;ZHJzL2Rvd25yZXYueG1sUEsFBgAAAAAEAAQA8wAAAB8FAAAAAA==&#10;" strokecolor="black [3040]"/>
             </w:pict>
           </mc:Fallback>
         </mc:AlternateContent>
@@ -2473,7 +2471,7 @@
           </mc:Choice>
           <mc:Fallback>
             <w:pict>
-              <v:line w14:anchorId="206CC05C" id="Straight Connector 449" o:spid="_x0000_s1026" style="position:absolute;z-index:251678720;visibility:visible;mso-wrap-style:square;mso-wrap-distance-left:9pt;mso-wrap-distance-top:0;mso-wrap-distance-right:9pt;mso-wrap-distance-bottom:0;mso-position-horizontal:absolute;mso-position-horizontal-relative:text;mso-position-vertical:absolute;mso-position-vertical-relative:text" from="29.45pt,5.45pt" to="411.65pt,6.2pt" o:gfxdata="UEsDBBQABgAIAAAAIQC2gziS/gAAAOEBAAATAAAAW0NvbnRlbnRfVHlwZXNdLnhtbJSRQU7DMBBF&#10;90jcwfIWJU67QAgl6YK0S0CoHGBkTxKLZGx5TGhvj5O2G0SRWNoz/78nu9wcxkFMGNg6quQqL6RA&#10;0s5Y6ir5vt9lD1JwBDIwOMJKHpHlpr69KfdHjyxSmriSfYz+USnWPY7AufNIadK6MEJMx9ApD/oD&#10;OlTrorhX2lFEilmcO2RdNtjC5xDF9pCuTyYBB5bi6bQ4syoJ3g9WQ0ymaiLzg5KdCXlKLjvcW893&#10;SUOqXwnz5DrgnHtJTxOsQfEKIT7DmDSUCaxw7Rqn8787ZsmRM9e2VmPeBN4uqYvTtW7jvijg9N/y&#10;JsXecLq0q+WD6m8AAAD//wMAUEsDBBQABgAIAAAAIQA4/SH/1gAAAJQBAAALAAAAX3JlbHMvLnJl&#10;bHOkkMFqwzAMhu+DvYPRfXGawxijTi+j0GvpHsDYimMaW0Yy2fr2M4PBMnrbUb/Q94l/f/hMi1qR&#10;JVI2sOt6UJgd+ZiDgffL8ekFlFSbvV0oo4EbChzGx4f9GRdb25HMsYhqlCwG5lrLq9biZkxWOiqY&#10;22YiTra2kYMu1l1tQD30/bPm3wwYN0x18gb45AdQl1tp5j/sFB2T0FQ7R0nTNEV3j6o9feQzro1i&#10;OWA14Fm+Q8a1a8+Bvu/d/dMb2JY5uiPbhG/ktn4cqGU/er3pcvwCAAD//wMAUEsDBBQABgAIAAAA&#10;IQCn9HOMuwEAAL4DAAAOAAAAZHJzL2Uyb0RvYy54bWysU8GO0zAQvSPxD5bvNElVoBs13UNXcEFQ&#10;scsHeB27sbA91tg06d8zdtssAoRWKy6O7Zn3Zt7zZHM7OcuOCqMB3/FmUXOmvITe+EPHvz18eLPm&#10;LCbhe2HBq46fVOS329evNmNo1RIGsL1CRiQ+tmPo+JBSaKsqykE5ERcQlKegBnQi0REPVY9iJHZn&#10;q2Vdv6tGwD4gSBUj3d6dg3xb+LVWMn3ROqrEbMept1RWLOtjXqvtRrQHFGEw8tKGeEEXThhPRWeq&#10;O5EE+4HmDypnJEIEnRYSXAVaG6mKBlLT1L+puR9EUEULmRPDbFP8f7Ty83GPzPQdX61uOPPC0SPd&#10;JxTmMCS2A+/JQkCWo+TVGGJLkJ3f4+UUwx6z8Emjy1+SxKbi72n2V02JSbpcrd+umnrJmaTYzfvl&#10;OlNWT9iAMX1U4FjedNwan9WLVhw/xXROvaYQLvdyrl526WRVTrb+q9KkiOo1BV1mSe0ssqOgKei/&#10;N5eyJTNDtLF2BtX/Bl1yM0yV+XoucM4uFcGnGeiMB/xb1TRdW9Xn/Kvqs9Ys+xH6U3mLYgcNSTH0&#10;MtB5Cn89F/jTb7f9CQAA//8DAFBLAwQUAAYACAAAACEA2VnPY94AAAAIAQAADwAAAGRycy9kb3du&#10;cmV2LnhtbEyPQU+DQBCF7yb9D5tp4s0uUrWILE1T9WQPiB48btkRSNlZwm4B/fWOJz1N5r2XN99k&#10;29l2YsTBt44UXK8iEEiVMy3VCt7fnq8SED5oMrpzhAq+0MM2X1xkOjVuolccy1ALLiGfagVNCH0q&#10;pa8atNqvXI/E3qcbrA68DrU0g5643HYyjqI7aXVLfKHRPe4brE7l2SrYPL2URT89Hr4LuZFFMbqQ&#10;nD6UulzOuwcQAefwF4ZffEaHnJmO7kzGi07BbXLPSdYjnuwn8XoN4shCfAMyz+T/B/IfAAAA//8D&#10;AFBLAQItABQABgAIAAAAIQC2gziS/gAAAOEBAAATAAAAAAAAAAAAAAAAAAAAAABbQ29udGVudF9U&#10;eXBlc10ueG1sUEsBAi0AFAAGAAgAAAAhADj9If/WAAAAlAEAAAsAAAAAAAAAAAAAAAAALwEAAF9y&#10;ZWxzLy5yZWxzUEsBAi0AFAAGAAgAAAAhAKf0c4y7AQAAvgMAAA4AAAAAAAAAAAAAAAAALgIAAGRy&#10;cy9lMm9Eb2MueG1sUEsBAi0AFAAGAAgAAAAhANlZz2PeAAAACAEAAA8AAAAAAAAAAAAAAAAAFQQA&#10;AGRycy9kb3ducmV2LnhtbFBLBQYAAAAABAAEAPMAAAAgBQAAAAA=&#10;" strokecolor="black [3040]"/>
+              <v:line w14:anchorId="5CF92181" id="Straight Connector 449" o:spid="_x0000_s1026" style="position:absolute;z-index:251678720;visibility:visible;mso-wrap-style:square;mso-wrap-distance-left:9pt;mso-wrap-distance-top:0;mso-wrap-distance-right:9pt;mso-wrap-distance-bottom:0;mso-position-horizontal:absolute;mso-position-horizontal-relative:text;mso-position-vertical:absolute;mso-position-vertical-relative:text" from="29.45pt,5.45pt" to="411.65pt,6.2pt" o:gfxdata="UEsDBBQABgAIAAAAIQC2gziS/gAAAOEBAAATAAAAW0NvbnRlbnRfVHlwZXNdLnhtbJSRQU7DMBBF&#10;90jcwfIWJU67QAgl6YK0S0CoHGBkTxKLZGx5TGhvj5O2G0SRWNoz/78nu9wcxkFMGNg6quQqL6RA&#10;0s5Y6ir5vt9lD1JwBDIwOMJKHpHlpr69KfdHjyxSmriSfYz+USnWPY7AufNIadK6MEJMx9ApD/oD&#10;OlTrorhX2lFEilmcO2RdNtjC5xDF9pCuTyYBB5bi6bQ4syoJ3g9WQ0ymaiLzg5KdCXlKLjvcW893&#10;SUOqXwnz5DrgnHtJTxOsQfEKIT7DmDSUCaxw7Rqn8787ZsmRM9e2VmPeBN4uqYvTtW7jvijg9N/y&#10;JsXecLq0q+WD6m8AAAD//wMAUEsDBBQABgAIAAAAIQA4/SH/1gAAAJQBAAALAAAAX3JlbHMvLnJl&#10;bHOkkMFqwzAMhu+DvYPRfXGawxijTi+j0GvpHsDYimMaW0Yy2fr2M4PBMnrbUb/Q94l/f/hMi1qR&#10;JVI2sOt6UJgd+ZiDgffL8ekFlFSbvV0oo4EbChzGx4f9GRdb25HMsYhqlCwG5lrLq9biZkxWOiqY&#10;22YiTra2kYMu1l1tQD30/bPm3wwYN0x18gb45AdQl1tp5j/sFB2T0FQ7R0nTNEV3j6o9feQzro1i&#10;OWA14Fm+Q8a1a8+Bvu/d/dMb2JY5uiPbhG/ktn4cqGU/er3pcvwCAAD//wMAUEsDBBQABgAIAAAA&#10;IQCn9HOMuwEAAL4DAAAOAAAAZHJzL2Uyb0RvYy54bWysU8GO0zAQvSPxD5bvNElVoBs13UNXcEFQ&#10;scsHeB27sbA91tg06d8zdtssAoRWKy6O7Zn3Zt7zZHM7OcuOCqMB3/FmUXOmvITe+EPHvz18eLPm&#10;LCbhe2HBq46fVOS329evNmNo1RIGsL1CRiQ+tmPo+JBSaKsqykE5ERcQlKegBnQi0REPVY9iJHZn&#10;q2Vdv6tGwD4gSBUj3d6dg3xb+LVWMn3ROqrEbMept1RWLOtjXqvtRrQHFGEw8tKGeEEXThhPRWeq&#10;O5EE+4HmDypnJEIEnRYSXAVaG6mKBlLT1L+puR9EUEULmRPDbFP8f7Ty83GPzPQdX61uOPPC0SPd&#10;JxTmMCS2A+/JQkCWo+TVGGJLkJ3f4+UUwx6z8Emjy1+SxKbi72n2V02JSbpcrd+umnrJmaTYzfvl&#10;OlNWT9iAMX1U4FjedNwan9WLVhw/xXROvaYQLvdyrl526WRVTrb+q9KkiOo1BV1mSe0ssqOgKei/&#10;N5eyJTNDtLF2BtX/Bl1yM0yV+XoucM4uFcGnGeiMB/xb1TRdW9Xn/Kvqs9Ys+xH6U3mLYgcNSTH0&#10;MtB5Cn89F/jTb7f9CQAA//8DAFBLAwQUAAYACAAAACEA2VnPY94AAAAIAQAADwAAAGRycy9kb3du&#10;cmV2LnhtbEyPQU+DQBCF7yb9D5tp4s0uUrWILE1T9WQPiB48btkRSNlZwm4B/fWOJz1N5r2XN99k&#10;29l2YsTBt44UXK8iEEiVMy3VCt7fnq8SED5oMrpzhAq+0MM2X1xkOjVuolccy1ALLiGfagVNCH0q&#10;pa8atNqvXI/E3qcbrA68DrU0g5643HYyjqI7aXVLfKHRPe4brE7l2SrYPL2URT89Hr4LuZFFMbqQ&#10;nD6UulzOuwcQAefwF4ZffEaHnJmO7kzGi07BbXLPSdYjnuwn8XoN4shCfAMyz+T/B/IfAAAA//8D&#10;AFBLAQItABQABgAIAAAAIQC2gziS/gAAAOEBAAATAAAAAAAAAAAAAAAAAAAAAABbQ29udGVudF9U&#10;eXBlc10ueG1sUEsBAi0AFAAGAAgAAAAhADj9If/WAAAAlAEAAAsAAAAAAAAAAAAAAAAALwEAAF9y&#10;ZWxzLy5yZWxzUEsBAi0AFAAGAAgAAAAhAKf0c4y7AQAAvgMAAA4AAAAAAAAAAAAAAAAALgIAAGRy&#10;cy9lMm9Eb2MueG1sUEsBAi0AFAAGAAgAAAAhANlZz2PeAAAACAEAAA8AAAAAAAAAAAAAAAAAFQQA&#10;AGRycy9kb3ducmV2LnhtbFBLBQYAAAAABAAEAPMAAAAgBQAAAAA=&#10;" strokecolor="black [3040]"/>
             </w:pict>
           </mc:Fallback>
         </mc:AlternateContent>
@@ -2841,7 +2839,7 @@
           </mc:Choice>
           <mc:Fallback>
             <w:pict>
-              <v:line w14:anchorId="4AAC04F2" id="Straight Connector 20" o:spid="_x0000_s1026" style="position:absolute;z-index:251671552;visibility:visible;mso-wrap-style:square;mso-wrap-distance-left:9pt;mso-wrap-distance-top:0;mso-wrap-distance-right:9pt;mso-wrap-distance-bottom:0;mso-position-horizontal:absolute;mso-position-horizontal-relative:text;mso-position-vertical:absolute;mso-position-vertical-relative:text" from="574.4pt,.9pt" to="574.4pt,29.25pt" o:gfxdata="UEsDBBQABgAIAAAAIQC2gziS/gAAAOEBAAATAAAAW0NvbnRlbnRfVHlwZXNdLnhtbJSRQU7DMBBF&#10;90jcwfIWJU67QAgl6YK0S0CoHGBkTxKLZGx5TGhvj5O2G0SRWNoz/78nu9wcxkFMGNg6quQqL6RA&#10;0s5Y6ir5vt9lD1JwBDIwOMJKHpHlpr69KfdHjyxSmriSfYz+USnWPY7AufNIadK6MEJMx9ApD/oD&#10;OlTrorhX2lFEilmcO2RdNtjC5xDF9pCuTyYBB5bi6bQ4syoJ3g9WQ0ymaiLzg5KdCXlKLjvcW893&#10;SUOqXwnz5DrgnHtJTxOsQfEKIT7DmDSUCaxw7Rqn8787ZsmRM9e2VmPeBN4uqYvTtW7jvijg9N/y&#10;JsXecLq0q+WD6m8AAAD//wMAUEsDBBQABgAIAAAAIQA4/SH/1gAAAJQBAAALAAAAX3JlbHMvLnJl&#10;bHOkkMFqwzAMhu+DvYPRfXGawxijTi+j0GvpHsDYimMaW0Yy2fr2M4PBMnrbUb/Q94l/f/hMi1qR&#10;JVI2sOt6UJgd+ZiDgffL8ekFlFSbvV0oo4EbChzGx4f9GRdb25HMsYhqlCwG5lrLq9biZkxWOiqY&#10;22YiTra2kYMu1l1tQD30/bPm3wwYN0x18gb45AdQl1tp5j/sFB2T0FQ7R0nTNEV3j6o9feQzro1i&#10;OWA14Fm+Q8a1a8+Bvu/d/dMb2JY5uiPbhG/ktn4cqGU/er3pcvwCAAD//wMAUEsDBBQABgAIAAAA&#10;IQCFvCmKzQEAAIkDAAAOAAAAZHJzL2Uyb0RvYy54bWysU8GO0zAQvSPxD5bvNGlXVKuo6R5aLRcE&#10;lXb5gFnHSSzZHstjmvbvGTuhFLghcnA8M56Xec8vu6eLs+KsIxn0rVyvaim0V9gZP7Ty2+vzh0cp&#10;KIHvwKLXrbxqkk/79+92U2j0Bke0nY6CQTw1U2jlmFJoqorUqB3QCoP2XOwxOkgcxqHqIkyM7my1&#10;qettNWHsQkSliTh7nItyX/D7Xqv0te9JJ2FbybOlssayvuW12u+gGSKE0ahlDPiHKRwYzx+9QR0h&#10;gfgezV9QzqiIhH1aKXQV9r1RunBgNuv6DzYvIwRduLA4FG4y0f+DVV/OpyhM18oNy+PB8R29pAhm&#10;GJM4oPesIEbBRVZqCtRww8Gf4hJROMVM+9JHl99MSFyKutebuvqShJqTirMP23q92Wa46ldfiJQ+&#10;aXQib1ppjc+8oYHzZ0rz0Z9Hctrjs7GW89BYL6ZWbh8+8vgK2EG9hcRbF5gT+UEKsANbU6VYEAmt&#10;6XJ3bqYrHWwUZ2B3sKk6nF55WiksUOICUyjPMuxvrXmcI9A4N5dSPgaNM4kdbY1r5eN9t/W5qosn&#10;F1JZz1nBvHvD7lqErXLE910UWryZDXUf8/7+D9r/AAAA//8DAFBLAwQUAAYACAAAACEApaPgp90A&#10;AAAKAQAADwAAAGRycy9kb3ducmV2LnhtbEyPT2/CMAzF75P4DpEn7TZSxhhV1xQhJg67sQ4kjqFx&#10;/2yNUzUpdN9+Rjuwk/3sp+ef09VoW3HG3jeOFMymEQikwpmGKgX7z+1jDMIHTUa3jlDBD3pYZZO7&#10;VCfGXegDz3moBIeQT7SCOoQukdIXNVrtp65D4l3peqsDy76SptcXDretfIqiF2l1Q3yh1h1uaiy+&#10;88EqGHabMmq28/HrOM/l8L7cHd7KSqmH+3H9CiLgGG5muOIzOmTMdHIDGS9a1rPnmNkDd1yuhr/B&#10;ScEiXoDMUvn/hewXAAD//wMAUEsBAi0AFAAGAAgAAAAhALaDOJL+AAAA4QEAABMAAAAAAAAAAAAA&#10;AAAAAAAAAFtDb250ZW50X1R5cGVzXS54bWxQSwECLQAUAAYACAAAACEAOP0h/9YAAACUAQAACwAA&#10;AAAAAAAAAAAAAAAvAQAAX3JlbHMvLnJlbHNQSwECLQAUAAYACAAAACEAhbwpis0BAACJAwAADgAA&#10;AAAAAAAAAAAAAAAuAgAAZHJzL2Uyb0RvYy54bWxQSwECLQAUAAYACAAAACEApaPgp90AAAAKAQAA&#10;DwAAAAAAAAAAAAAAAAAnBAAAZHJzL2Rvd25yZXYueG1sUEsFBgAAAAAEAAQA8wAAADEFAAAAAA==&#10;" strokecolor="windowText" strokeweight=".5pt">
+              <v:line w14:anchorId="72927AC0" id="Straight Connector 20" o:spid="_x0000_s1026" style="position:absolute;z-index:251671552;visibility:visible;mso-wrap-style:square;mso-wrap-distance-left:9pt;mso-wrap-distance-top:0;mso-wrap-distance-right:9pt;mso-wrap-distance-bottom:0;mso-position-horizontal:absolute;mso-position-horizontal-relative:text;mso-position-vertical:absolute;mso-position-vertical-relative:text" from="574.4pt,.9pt" to="574.4pt,29.25pt" o:gfxdata="UEsDBBQABgAIAAAAIQC2gziS/gAAAOEBAAATAAAAW0NvbnRlbnRfVHlwZXNdLnhtbJSRQU7DMBBF&#10;90jcwfIWJU67QAgl6YK0S0CoHGBkTxKLZGx5TGhvj5O2G0SRWNoz/78nu9wcxkFMGNg6quQqL6RA&#10;0s5Y6ir5vt9lD1JwBDIwOMJKHpHlpr69KfdHjyxSmriSfYz+USnWPY7AufNIadK6MEJMx9ApD/oD&#10;OlTrorhX2lFEilmcO2RdNtjC5xDF9pCuTyYBB5bi6bQ4syoJ3g9WQ0ymaiLzg5KdCXlKLjvcW893&#10;SUOqXwnz5DrgnHtJTxOsQfEKIT7DmDSUCaxw7Rqn8787ZsmRM9e2VmPeBN4uqYvTtW7jvijg9N/y&#10;JsXecLq0q+WD6m8AAAD//wMAUEsDBBQABgAIAAAAIQA4/SH/1gAAAJQBAAALAAAAX3JlbHMvLnJl&#10;bHOkkMFqwzAMhu+DvYPRfXGawxijTi+j0GvpHsDYimMaW0Yy2fr2M4PBMnrbUb/Q94l/f/hMi1qR&#10;JVI2sOt6UJgd+ZiDgffL8ekFlFSbvV0oo4EbChzGx4f9GRdb25HMsYhqlCwG5lrLq9biZkxWOiqY&#10;22YiTra2kYMu1l1tQD30/bPm3wwYN0x18gb45AdQl1tp5j/sFB2T0FQ7R0nTNEV3j6o9feQzro1i&#10;OWA14Fm+Q8a1a8+Bvu/d/dMb2JY5uiPbhG/ktn4cqGU/er3pcvwCAAD//wMAUEsDBBQABgAIAAAA&#10;IQCFvCmKzQEAAIkDAAAOAAAAZHJzL2Uyb0RvYy54bWysU8GO0zAQvSPxD5bvNGlXVKuo6R5aLRcE&#10;lXb5gFnHSSzZHstjmvbvGTuhFLghcnA8M56Xec8vu6eLs+KsIxn0rVyvaim0V9gZP7Ty2+vzh0cp&#10;KIHvwKLXrbxqkk/79+92U2j0Bke0nY6CQTw1U2jlmFJoqorUqB3QCoP2XOwxOkgcxqHqIkyM7my1&#10;qettNWHsQkSliTh7nItyX/D7Xqv0te9JJ2FbybOlssayvuW12u+gGSKE0ahlDPiHKRwYzx+9QR0h&#10;gfgezV9QzqiIhH1aKXQV9r1RunBgNuv6DzYvIwRduLA4FG4y0f+DVV/OpyhM18oNy+PB8R29pAhm&#10;GJM4oPesIEbBRVZqCtRww8Gf4hJROMVM+9JHl99MSFyKutebuvqShJqTirMP23q92Wa46ldfiJQ+&#10;aXQib1ppjc+8oYHzZ0rz0Z9Hctrjs7GW89BYL6ZWbh8+8vgK2EG9hcRbF5gT+UEKsANbU6VYEAmt&#10;6XJ3bqYrHWwUZ2B3sKk6nF55WiksUOICUyjPMuxvrXmcI9A4N5dSPgaNM4kdbY1r5eN9t/W5qosn&#10;F1JZz1nBvHvD7lqErXLE910UWryZDXUf8/7+D9r/AAAA//8DAFBLAwQUAAYACAAAACEApaPgp90A&#10;AAAKAQAADwAAAGRycy9kb3ducmV2LnhtbEyPT2/CMAzF75P4DpEn7TZSxhhV1xQhJg67sQ4kjqFx&#10;/2yNUzUpdN9+Rjuwk/3sp+ef09VoW3HG3jeOFMymEQikwpmGKgX7z+1jDMIHTUa3jlDBD3pYZZO7&#10;VCfGXegDz3moBIeQT7SCOoQukdIXNVrtp65D4l3peqsDy76SptcXDretfIqiF2l1Q3yh1h1uaiy+&#10;88EqGHabMmq28/HrOM/l8L7cHd7KSqmH+3H9CiLgGG5muOIzOmTMdHIDGS9a1rPnmNkDd1yuhr/B&#10;ScEiXoDMUvn/hewXAAD//wMAUEsBAi0AFAAGAAgAAAAhALaDOJL+AAAA4QEAABMAAAAAAAAAAAAA&#10;AAAAAAAAAFtDb250ZW50X1R5cGVzXS54bWxQSwECLQAUAAYACAAAACEAOP0h/9YAAACUAQAACwAA&#10;AAAAAAAAAAAAAAAvAQAAX3JlbHMvLnJlbHNQSwECLQAUAAYACAAAACEAhbwpis0BAACJAwAADgAA&#10;AAAAAAAAAAAAAAAuAgAAZHJzL2Uyb0RvYy54bWxQSwECLQAUAAYACAAAACEApaPgp90AAAAKAQAA&#10;DwAAAAAAAAAAAAAAAAAnBAAAZHJzL2Rvd25yZXYueG1sUEsFBgAAAAAEAAQA8wAAADEFAAAAAA==&#10;" strokecolor="windowText" strokeweight=".5pt">
                 <v:stroke joinstyle="miter"/>
               </v:line>
             </w:pict>
@@ -4333,6 +4331,1028 @@
       <w:pPr>
         <w:rPr>
           <w:rFonts w:ascii="Arial" w:hAnsi="Arial" w:cs="Arial"/>
+        </w:rPr>
+      </w:pPr>
+      <w:r>
+        <w:rPr>
+          <w:rFonts w:ascii="Arial" w:hAnsi="Arial" w:cs="Arial"/>
+        </w:rPr>
+        <w:t>For the benefit of prospective users, a ReadMe.txt file for more detailed granular information and process steps is available as part of our documentations. This will provided some guidance and directions for users new to the Site design on how to use / access the different pages, functionality and interfaces of the Website design.</w:t>
+      </w:r>
+    </w:p>
+    <w:p>
+      <w:pPr>
+        <w:rPr>
+          <w:rFonts w:ascii="Arial" w:hAnsi="Arial" w:cs="Arial"/>
+          <w:b/>
+          <w:u w:val="single"/>
+        </w:rPr>
+      </w:pPr>
+      <w:r>
+        <w:rPr>
+          <w:rFonts w:ascii="Arial" w:hAnsi="Arial" w:cs="Arial"/>
+          <w:b/>
+          <w:u w:val="single"/>
+        </w:rPr>
+        <w:t>Home Page</w:t>
+      </w:r>
+    </w:p>
+    <w:p>
+      <w:pPr>
+        <w:rPr>
+          <w:rFonts w:ascii="Arial" w:hAnsi="Arial" w:cs="Arial"/>
+        </w:rPr>
+      </w:pPr>
+      <w:r>
+        <w:rPr>
+          <w:rFonts w:ascii="Arial" w:hAnsi="Arial" w:cs="Arial"/>
+        </w:rPr>
+        <w:t>Linking on this page displays a number of images rotating in the centre of the screen with a live twitter feed on the column on the right and a number of links to points on the home page in the column to the left.</w:t>
+      </w:r>
+    </w:p>
+    <w:p>
+      <w:pPr>
+        <w:rPr>
+          <w:rFonts w:ascii="Arial" w:hAnsi="Arial" w:cs="Arial"/>
+        </w:rPr>
+      </w:pPr>
+      <w:r>
+        <w:rPr>
+          <w:rFonts w:ascii="Arial" w:hAnsi="Arial" w:cs="Arial"/>
+        </w:rPr>
+        <w:t>Across the top of the page is a navigation bar with a 5 options to link with the key pages. On hovering over these menu headings a submenu will appear offering links to a number of points on the various pages.</w:t>
+      </w:r>
+    </w:p>
+    <w:p>
+      <w:pPr>
+        <w:rPr>
+          <w:rFonts w:ascii="Arial" w:hAnsi="Arial" w:cs="Arial"/>
+        </w:rPr>
+      </w:pPr>
+      <w:r>
+        <w:rPr>
+          <w:rFonts w:ascii="Arial" w:hAnsi="Arial" w:cs="Arial"/>
+        </w:rPr>
+        <w:t>Scrolling down the page will allow the reader access to content according to the headings on the panel on the left hand side.</w:t>
+      </w:r>
+    </w:p>
+    <w:p>
+      <w:pPr>
+        <w:rPr>
+          <w:rFonts w:ascii="Arial" w:hAnsi="Arial" w:cs="Arial"/>
+        </w:rPr>
+      </w:pPr>
+      <w:r>
+        <w:rPr>
+          <w:rFonts w:ascii="Arial" w:hAnsi="Arial" w:cs="Arial"/>
+        </w:rPr>
+        <w:t>On the footer there are a number of ‘Sample links’ which are not connected for the purposes of this project as well as logos for connecting to twitter, facebook etc.</w:t>
+      </w:r>
+    </w:p>
+    <w:p>
+      <w:pPr>
+        <w:rPr>
+          <w:rFonts w:ascii="Arial" w:hAnsi="Arial" w:cs="Arial"/>
+          <w:u w:val="single"/>
+        </w:rPr>
+      </w:pPr>
+    </w:p>
+    <w:p>
+      <w:pPr>
+        <w:rPr>
+          <w:rFonts w:ascii="Arial" w:hAnsi="Arial" w:cs="Arial"/>
+          <w:b/>
+          <w:u w:val="single"/>
+        </w:rPr>
+      </w:pPr>
+      <w:r>
+        <w:rPr>
+          <w:rFonts w:ascii="Arial" w:hAnsi="Arial" w:cs="Arial"/>
+          <w:b/>
+          <w:u w:val="single"/>
+        </w:rPr>
+        <w:t>About us Page</w:t>
+      </w:r>
+    </w:p>
+    <w:p>
+      <w:pPr>
+        <w:rPr>
+          <w:rFonts w:ascii="Arial" w:hAnsi="Arial" w:cs="Arial"/>
+        </w:rPr>
+      </w:pPr>
+      <w:r>
+        <w:rPr>
+          <w:rFonts w:ascii="Arial" w:hAnsi="Arial" w:cs="Arial"/>
+        </w:rPr>
+        <w:t xml:space="preserve">This page has details on the project team and gives the user an understanding of how the site is used and how it can benefit them. Towards the end of the page are a few sample resources including pdf downloads, links to websites and a sample video embedded. The idea would be to grow the resource library for users giving them a variety of tools that could improve their performance. </w:t>
+      </w:r>
+    </w:p>
+    <w:p>
+      <w:pPr>
+        <w:rPr>
+          <w:rFonts w:ascii="Arial" w:hAnsi="Arial" w:cs="Arial"/>
+        </w:rPr>
+      </w:pPr>
+    </w:p>
+    <w:p>
+      <w:pPr>
+        <w:rPr>
+          <w:rFonts w:ascii="Arial" w:hAnsi="Arial" w:cs="Arial"/>
+          <w:b/>
+          <w:u w:val="single"/>
+        </w:rPr>
+      </w:pPr>
+      <w:r>
+        <w:rPr>
+          <w:rFonts w:ascii="Arial" w:hAnsi="Arial" w:cs="Arial"/>
+          <w:b/>
+          <w:u w:val="single"/>
+        </w:rPr>
+        <w:t>Contact us Page</w:t>
+      </w:r>
+    </w:p>
+    <w:p>
+      <w:pPr>
+        <w:rPr>
+          <w:rFonts w:ascii="Arial" w:hAnsi="Arial" w:cs="Arial"/>
+        </w:rPr>
+      </w:pPr>
+      <w:r>
+        <w:rPr>
+          <w:rFonts w:ascii="Arial" w:hAnsi="Arial" w:cs="Arial"/>
+        </w:rPr>
+        <w:t>This page includes a form which the user can complete to send an enquiry as well as an embedded google map to find our base (GCD).</w:t>
+      </w:r>
+    </w:p>
+    <w:p>
+      <w:pPr>
+        <w:rPr>
+          <w:rFonts w:ascii="Arial" w:hAnsi="Arial" w:cs="Arial"/>
+        </w:rPr>
+      </w:pPr>
+    </w:p>
+    <w:p>
+      <w:pPr>
+        <w:rPr>
+          <w:rFonts w:ascii="Arial" w:hAnsi="Arial" w:cs="Arial"/>
+          <w:b/>
+          <w:u w:val="single"/>
+        </w:rPr>
+      </w:pPr>
+      <w:r>
+        <w:rPr>
+          <w:rFonts w:ascii="Arial" w:hAnsi="Arial" w:cs="Arial"/>
+          <w:b/>
+          <w:u w:val="single"/>
+        </w:rPr>
+        <w:t>Registration</w:t>
+      </w:r>
+    </w:p>
+    <w:p>
+      <w:pPr>
+        <w:rPr>
+          <w:rFonts w:ascii="Arial" w:hAnsi="Arial" w:cs="Arial"/>
+        </w:rPr>
+      </w:pPr>
+      <w:r>
+        <w:rPr>
+          <w:rFonts w:ascii="Arial" w:hAnsi="Arial" w:cs="Arial"/>
+        </w:rPr>
+        <w:t xml:space="preserve">This page must be completed before </w:t>
+      </w:r>
+      <w:r>
+        <w:rPr>
+          <w:rFonts w:ascii="Arial" w:hAnsi="Arial" w:cs="Arial"/>
+        </w:rPr>
+        <w:t>the user can get into the site proper and use the analysis tools. The user must complete their details including selecting a username and password which is sha1 coded. The details the user includes become part of their initial profile and will be stored on the database for future reference.</w:t>
+      </w:r>
+    </w:p>
+    <w:p>
+      <w:pPr>
+        <w:rPr>
+          <w:rFonts w:ascii="Arial" w:hAnsi="Arial" w:cs="Arial"/>
+          <w:b/>
+          <w:u w:val="single"/>
+        </w:rPr>
+      </w:pPr>
+      <w:r>
+        <w:rPr>
+          <w:rFonts w:ascii="Arial" w:hAnsi="Arial" w:cs="Arial"/>
+          <w:b/>
+          <w:u w:val="single"/>
+        </w:rPr>
+        <w:t xml:space="preserve">Login </w:t>
+      </w:r>
+    </w:p>
+    <w:p>
+      <w:pPr>
+        <w:rPr>
+          <w:rFonts w:ascii="Arial" w:hAnsi="Arial" w:cs="Arial"/>
+        </w:rPr>
+      </w:pPr>
+      <w:r>
+        <w:rPr>
+          <w:rFonts w:ascii="Arial" w:hAnsi="Arial" w:cs="Arial"/>
+        </w:rPr>
+        <w:t>Once registered or if a user is previously registered they can go directly into the login page. Here they need to complete their username and password.</w:t>
+      </w:r>
+    </w:p>
+    <w:p>
+      <w:pPr>
+        <w:rPr>
+          <w:rFonts w:ascii="Arial" w:hAnsi="Arial" w:cs="Arial"/>
+          <w:b/>
+          <w:u w:val="single"/>
+        </w:rPr>
+      </w:pPr>
+      <w:r>
+        <w:rPr>
+          <w:rFonts w:ascii="Arial" w:hAnsi="Arial" w:cs="Arial"/>
+          <w:b/>
+          <w:u w:val="single"/>
+        </w:rPr>
+        <w:lastRenderedPageBreak/>
+        <w:t>Profile Analysis Page</w:t>
+      </w:r>
+    </w:p>
+    <w:p>
+      <w:pPr>
+        <w:rPr>
+          <w:rFonts w:ascii="Arial" w:hAnsi="Arial" w:cs="Arial"/>
+        </w:rPr>
+      </w:pPr>
+      <w:r>
+        <w:rPr>
+          <w:rFonts w:ascii="Arial" w:hAnsi="Arial" w:cs="Arial"/>
+        </w:rPr>
+        <w:t xml:space="preserve">Once logged in the user will land on the Profile page. </w:t>
+      </w:r>
+      <w:r>
+        <w:rPr>
+          <w:rFonts w:ascii="Arial" w:hAnsi="Arial" w:cs="Arial"/>
+        </w:rPr>
+        <w:t>This page is the landing page for the back end site giving access to the main functionality of the site.</w:t>
+      </w:r>
+    </w:p>
+    <w:p>
+      <w:pPr>
+        <w:rPr>
+          <w:rFonts w:ascii="Arial" w:hAnsi="Arial" w:cs="Arial"/>
+        </w:rPr>
+      </w:pPr>
+      <w:r>
+        <w:rPr>
+          <w:rFonts w:ascii="Arial" w:hAnsi="Arial" w:cs="Arial"/>
+        </w:rPr>
+        <w:t xml:space="preserve">On the right hand side panel the details previously entered by the user will appear. </w:t>
+      </w:r>
+      <w:r>
+        <w:rPr>
+          <w:rFonts w:ascii="Arial" w:hAnsi="Arial" w:cs="Arial"/>
+        </w:rPr>
+        <w:t>On the left hand side there are a selection of links that the user can connect to for feedback on the input they have completed on the current visit as well as their historical data that can be retrieved.</w:t>
+      </w:r>
+    </w:p>
+    <w:p>
+      <w:pPr>
+        <w:rPr>
+          <w:rFonts w:ascii="Arial" w:hAnsi="Arial" w:cs="Arial"/>
+        </w:rPr>
+      </w:pPr>
+      <w:r>
+        <w:rPr>
+          <w:rFonts w:ascii="Arial" w:hAnsi="Arial" w:cs="Arial"/>
+        </w:rPr>
+        <w:t xml:space="preserve">In the centre of the page are two forms. These have been kept deliberately short to allow the user complete them quickly and get immediate feedback on their input. </w:t>
+      </w:r>
+    </w:p>
+    <w:p>
+      <w:pPr>
+        <w:rPr>
+          <w:rFonts w:ascii="Arial" w:hAnsi="Arial" w:cs="Arial"/>
+          <w:b/>
+        </w:rPr>
+      </w:pPr>
+      <w:r>
+        <w:rPr>
+          <w:rFonts w:ascii="Arial" w:hAnsi="Arial" w:cs="Arial"/>
+          <w:b/>
+        </w:rPr>
+        <w:t xml:space="preserve">Training </w:t>
+      </w:r>
+      <w:r>
+        <w:rPr>
+          <w:rFonts w:ascii="Arial" w:hAnsi="Arial" w:cs="Arial"/>
+          <w:b/>
+        </w:rPr>
+        <w:t>Details</w:t>
+      </w:r>
+    </w:p>
+    <w:p>
+      <w:pPr>
+        <w:rPr>
+          <w:rFonts w:ascii="Arial" w:hAnsi="Arial" w:cs="Arial"/>
+        </w:rPr>
+      </w:pPr>
+      <w:r>
+        <w:rPr>
+          <w:rFonts w:ascii="Arial" w:hAnsi="Arial" w:cs="Arial"/>
+        </w:rPr>
+        <w:t xml:space="preserve">The first form relates to training data which offers a daily input. It was considered better to complete daily inputs to encourage constant return to the site and generate greater relationship with the users. </w:t>
+      </w:r>
+    </w:p>
+    <w:p>
+      <w:pPr>
+        <w:rPr>
+          <w:rFonts w:ascii="Arial" w:hAnsi="Arial" w:cs="Arial"/>
+        </w:rPr>
+      </w:pPr>
+      <w:r>
+        <w:rPr>
+          <w:rFonts w:ascii="Arial" w:hAnsi="Arial" w:cs="Arial"/>
+        </w:rPr>
+        <w:t>Each panel in the form must be completed in order:</w:t>
+      </w:r>
+    </w:p>
+    <w:p>
+      <w:pPr>
+        <w:rPr>
+          <w:rFonts w:ascii="Arial" w:hAnsi="Arial" w:cs="Arial"/>
+        </w:rPr>
+      </w:pPr>
+      <w:r>
+        <w:rPr>
+          <w:rFonts w:ascii="Arial" w:hAnsi="Arial" w:cs="Arial"/>
+          <w:b/>
+        </w:rPr>
+        <w:t>Date:</w:t>
+      </w:r>
+      <w:r>
+        <w:rPr>
+          <w:rFonts w:ascii="Arial" w:hAnsi="Arial" w:cs="Arial"/>
+        </w:rPr>
+        <w:t xml:space="preserve"> A date popup offers an easy way to fill in the day the training relates to</w:t>
+      </w:r>
+    </w:p>
+    <w:p>
+      <w:pPr>
+        <w:rPr>
+          <w:rFonts w:ascii="Arial" w:hAnsi="Arial" w:cs="Arial"/>
+        </w:rPr>
+      </w:pPr>
+      <w:r>
+        <w:rPr>
+          <w:rFonts w:ascii="Arial" w:hAnsi="Arial" w:cs="Arial"/>
+          <w:b/>
+        </w:rPr>
+        <w:t>Type of training:</w:t>
+      </w:r>
+      <w:r>
+        <w:rPr>
+          <w:rFonts w:ascii="Arial" w:hAnsi="Arial" w:cs="Arial"/>
+        </w:rPr>
+        <w:t xml:space="preserve"> A dropdown menu to choose whether the training was individual, with their club, or with their county.</w:t>
+      </w:r>
+    </w:p>
+    <w:p>
+      <w:pPr>
+        <w:rPr>
+          <w:rFonts w:ascii="Arial" w:hAnsi="Arial" w:cs="Arial"/>
+        </w:rPr>
+      </w:pPr>
+      <w:r>
+        <w:rPr>
+          <w:rFonts w:ascii="Arial" w:hAnsi="Arial" w:cs="Arial"/>
+          <w:b/>
+        </w:rPr>
+        <w:t>Injury Status</w:t>
+      </w:r>
+      <w:r>
+        <w:rPr>
+          <w:rFonts w:ascii="Arial" w:hAnsi="Arial" w:cs="Arial"/>
+        </w:rPr>
+        <w:t>: Asks if the player had an injury at the time of the training or if they were ok.</w:t>
+      </w:r>
+    </w:p>
+    <w:p>
+      <w:pPr>
+        <w:rPr>
+          <w:rFonts w:ascii="Arial" w:hAnsi="Arial" w:cs="Arial"/>
+        </w:rPr>
+      </w:pPr>
+      <w:r>
+        <w:rPr>
+          <w:rFonts w:ascii="Arial" w:hAnsi="Arial" w:cs="Arial"/>
+          <w:b/>
+        </w:rPr>
+        <w:t>Skills Training</w:t>
+      </w:r>
+      <w:r>
+        <w:rPr>
+          <w:rFonts w:ascii="Arial" w:hAnsi="Arial" w:cs="Arial"/>
+        </w:rPr>
+        <w:t>: Fill in the time spent doing skills training in minutes.</w:t>
+      </w:r>
+    </w:p>
+    <w:p>
+      <w:pPr>
+        <w:rPr>
+          <w:rFonts w:ascii="Arial" w:hAnsi="Arial" w:cs="Arial"/>
+        </w:rPr>
+      </w:pPr>
+      <w:r>
+        <w:rPr>
+          <w:rFonts w:ascii="Arial" w:hAnsi="Arial" w:cs="Arial"/>
+          <w:b/>
+        </w:rPr>
+        <w:t>Fitness Training</w:t>
+      </w:r>
+      <w:r>
+        <w:rPr>
+          <w:rFonts w:ascii="Arial" w:hAnsi="Arial" w:cs="Arial"/>
+        </w:rPr>
+        <w:t>: Fill in the time spent doing fitness training in minutes.</w:t>
+      </w:r>
+    </w:p>
+    <w:p>
+      <w:pPr>
+        <w:rPr>
+          <w:rFonts w:ascii="Arial" w:hAnsi="Arial" w:cs="Arial"/>
+        </w:rPr>
+      </w:pPr>
+      <w:r>
+        <w:rPr>
+          <w:rFonts w:ascii="Arial" w:hAnsi="Arial" w:cs="Arial"/>
+          <w:b/>
+        </w:rPr>
+        <w:t>Gym Training</w:t>
+      </w:r>
+      <w:r>
+        <w:rPr>
+          <w:rFonts w:ascii="Arial" w:hAnsi="Arial" w:cs="Arial"/>
+        </w:rPr>
+        <w:t xml:space="preserve">: </w:t>
+      </w:r>
+      <w:r>
+        <w:rPr>
+          <w:rFonts w:ascii="Arial" w:hAnsi="Arial" w:cs="Arial"/>
+        </w:rPr>
+        <w:t xml:space="preserve">Fill in the time spent doing </w:t>
+      </w:r>
+      <w:r>
+        <w:rPr>
+          <w:rFonts w:ascii="Arial" w:hAnsi="Arial" w:cs="Arial"/>
+        </w:rPr>
+        <w:t xml:space="preserve">Strength and Conditioning </w:t>
+      </w:r>
+      <w:r>
+        <w:rPr>
+          <w:rFonts w:ascii="Arial" w:hAnsi="Arial" w:cs="Arial"/>
+        </w:rPr>
+        <w:t>training.</w:t>
+      </w:r>
+    </w:p>
+    <w:p>
+      <w:pPr>
+        <w:rPr>
+          <w:rFonts w:ascii="Arial" w:hAnsi="Arial" w:cs="Arial"/>
+        </w:rPr>
+      </w:pPr>
+      <w:r>
+        <w:rPr>
+          <w:rFonts w:ascii="Arial" w:hAnsi="Arial" w:cs="Arial"/>
+          <w:b/>
+        </w:rPr>
+        <w:t>Recovery Time:</w:t>
+      </w:r>
+      <w:r>
+        <w:rPr>
+          <w:rFonts w:ascii="Arial" w:hAnsi="Arial" w:cs="Arial"/>
+        </w:rPr>
+        <w:t xml:space="preserve"> Fill in the time used for recovery after training.</w:t>
+      </w:r>
+    </w:p>
+    <w:p>
+      <w:pPr>
+        <w:rPr>
+          <w:rFonts w:ascii="Arial" w:hAnsi="Arial" w:cs="Arial"/>
+        </w:rPr>
+      </w:pPr>
+      <w:r>
+        <w:rPr>
+          <w:rFonts w:ascii="Arial" w:hAnsi="Arial" w:cs="Arial"/>
+          <w:b/>
+        </w:rPr>
+        <w:t>How would you like to compare your details</w:t>
+      </w:r>
+      <w:r>
+        <w:rPr>
+          <w:rFonts w:ascii="Arial" w:hAnsi="Arial" w:cs="Arial"/>
+        </w:rPr>
+        <w:t>: Choose here if you want to compare against others that play</w:t>
+      </w:r>
+      <w:r>
+        <w:rPr>
+          <w:rFonts w:ascii="Arial" w:hAnsi="Arial" w:cs="Arial"/>
+        </w:rPr>
+        <w:t xml:space="preserve"> </w:t>
+      </w:r>
+      <w:r>
+        <w:rPr>
+          <w:rFonts w:ascii="Arial" w:hAnsi="Arial" w:cs="Arial"/>
+        </w:rPr>
+        <w:t>in the same pos</w:t>
+      </w:r>
+      <w:r>
+        <w:rPr>
+          <w:rFonts w:ascii="Arial" w:hAnsi="Arial" w:cs="Arial"/>
+        </w:rPr>
+        <w:t>i</w:t>
+      </w:r>
+      <w:r>
+        <w:rPr>
+          <w:rFonts w:ascii="Arial" w:hAnsi="Arial" w:cs="Arial"/>
+        </w:rPr>
+        <w:t xml:space="preserve">tion </w:t>
+      </w:r>
+      <w:r>
+        <w:rPr>
+          <w:rFonts w:ascii="Arial" w:hAnsi="Arial" w:cs="Arial"/>
+        </w:rPr>
+        <w:t xml:space="preserve">as the user </w:t>
+      </w:r>
+      <w:r>
+        <w:rPr>
+          <w:rFonts w:ascii="Arial" w:hAnsi="Arial" w:cs="Arial"/>
+        </w:rPr>
+        <w:t xml:space="preserve">or </w:t>
+      </w:r>
+      <w:r>
+        <w:rPr>
+          <w:rFonts w:ascii="Arial" w:hAnsi="Arial" w:cs="Arial"/>
+        </w:rPr>
+        <w:t>compared to all the players.</w:t>
+      </w:r>
+    </w:p>
+    <w:p>
+      <w:pPr>
+        <w:rPr>
+          <w:rFonts w:ascii="Arial" w:hAnsi="Arial" w:cs="Arial"/>
+        </w:rPr>
+      </w:pPr>
+      <w:r>
+        <w:rPr>
+          <w:rFonts w:ascii="Arial" w:hAnsi="Arial" w:cs="Arial"/>
+          <w:b/>
+        </w:rPr>
+        <w:t>Would you like to save these changes:</w:t>
+      </w:r>
+      <w:r>
+        <w:rPr>
+          <w:rFonts w:ascii="Arial" w:hAnsi="Arial" w:cs="Arial"/>
+        </w:rPr>
+        <w:t xml:space="preserve"> Tick if yes. </w:t>
+      </w:r>
+      <w:r>
+        <w:rPr>
+          <w:rFonts w:ascii="Arial" w:hAnsi="Arial" w:cs="Arial"/>
+        </w:rPr>
+        <w:t xml:space="preserve">**NB </w:t>
+      </w:r>
+      <w:r>
+        <w:rPr>
+          <w:rFonts w:ascii="Arial" w:hAnsi="Arial" w:cs="Arial"/>
+        </w:rPr>
+        <w:t>If the box is not ticked no record will be added to the historical data for comparison purposes.</w:t>
+      </w:r>
+    </w:p>
+    <w:p>
+      <w:pPr>
+        <w:rPr>
+          <w:rFonts w:ascii="Arial" w:hAnsi="Arial" w:cs="Arial"/>
+        </w:rPr>
+      </w:pPr>
+      <w:r>
+        <w:rPr>
+          <w:rFonts w:ascii="Arial" w:hAnsi="Arial" w:cs="Arial"/>
+          <w:b/>
+        </w:rPr>
+        <w:t>Evaluate Training Button:</w:t>
+      </w:r>
+      <w:r>
+        <w:rPr>
+          <w:rFonts w:ascii="Arial" w:hAnsi="Arial" w:cs="Arial"/>
+        </w:rPr>
+        <w:t xml:space="preserve"> Once the form data has been filled and the relevant comparison and save buttons clicked this button can be used to display your results as compared with those against whom you have chosen to be measured.</w:t>
+      </w:r>
+      <w:r>
+        <w:rPr>
+          <w:rFonts w:ascii="Arial" w:hAnsi="Arial" w:cs="Arial"/>
+        </w:rPr>
+        <w:t xml:space="preserve"> </w:t>
+      </w:r>
+    </w:p>
+    <w:p>
+      <w:pPr>
+        <w:pStyle w:val="ListParagraph"/>
+        <w:numPr>
+          <w:ilvl w:val="0"/>
+          <w:numId w:val="20"/>
+        </w:numPr>
+        <w:rPr>
+          <w:rFonts w:ascii="Arial" w:hAnsi="Arial" w:cs="Arial"/>
+        </w:rPr>
+      </w:pPr>
+      <w:r>
+        <w:rPr>
+          <w:rFonts w:ascii="Arial" w:hAnsi="Arial" w:cs="Arial"/>
+        </w:rPr>
+        <w:t>The outp</w:t>
+      </w:r>
+      <w:r>
+        <w:rPr>
+          <w:rFonts w:ascii="Arial" w:hAnsi="Arial" w:cs="Arial"/>
+        </w:rPr>
+        <w:t>ut will appear below the form</w:t>
+      </w:r>
+      <w:r>
+        <w:rPr>
+          <w:rFonts w:ascii="Arial" w:hAnsi="Arial" w:cs="Arial"/>
+        </w:rPr>
+        <w:t xml:space="preserve"> and will include a table and graph comparing averages</w:t>
+      </w:r>
+      <w:r>
+        <w:rPr>
+          <w:rFonts w:ascii="Arial" w:hAnsi="Arial" w:cs="Arial"/>
+        </w:rPr>
+        <w:t xml:space="preserve"> per minute.</w:t>
+      </w:r>
+      <w:r>
+        <w:rPr>
+          <w:rFonts w:ascii="Arial" w:hAnsi="Arial" w:cs="Arial"/>
+        </w:rPr>
+        <w:t xml:space="preserve"> </w:t>
+      </w:r>
+    </w:p>
+    <w:p>
+      <w:pPr>
+        <w:rPr>
+          <w:rFonts w:ascii="Arial" w:hAnsi="Arial" w:cs="Arial"/>
+          <w:b/>
+        </w:rPr>
+      </w:pPr>
+      <w:r>
+        <w:rPr>
+          <w:rFonts w:ascii="Arial" w:hAnsi="Arial" w:cs="Arial"/>
+          <w:b/>
+        </w:rPr>
+        <w:t>Match Details</w:t>
+      </w:r>
+    </w:p>
+    <w:p>
+      <w:pPr>
+        <w:rPr>
+          <w:rFonts w:ascii="Arial" w:hAnsi="Arial" w:cs="Arial"/>
+        </w:rPr>
+      </w:pPr>
+      <w:r>
+        <w:rPr>
+          <w:rFonts w:ascii="Arial" w:hAnsi="Arial" w:cs="Arial"/>
+        </w:rPr>
+        <w:t>The second</w:t>
+      </w:r>
+      <w:r>
+        <w:rPr>
+          <w:rFonts w:ascii="Arial" w:hAnsi="Arial" w:cs="Arial"/>
+        </w:rPr>
+        <w:t xml:space="preserve"> form relates to key performance indicators for matches.</w:t>
+      </w:r>
+    </w:p>
+    <w:p>
+      <w:pPr>
+        <w:rPr>
+          <w:rFonts w:ascii="Arial" w:hAnsi="Arial" w:cs="Arial"/>
+        </w:rPr>
+      </w:pPr>
+      <w:r>
+        <w:rPr>
+          <w:rFonts w:ascii="Arial" w:hAnsi="Arial" w:cs="Arial"/>
+          <w:b/>
+        </w:rPr>
+        <w:t>Date of Match:</w:t>
+      </w:r>
+      <w:r>
+        <w:rPr>
+          <w:rFonts w:ascii="Arial" w:hAnsi="Arial" w:cs="Arial"/>
+        </w:rPr>
+        <w:t xml:space="preserve"> Record the date of the match which the data relates to.</w:t>
+      </w:r>
+    </w:p>
+    <w:p>
+      <w:pPr>
+        <w:rPr>
+          <w:rFonts w:ascii="Arial" w:hAnsi="Arial" w:cs="Arial"/>
+        </w:rPr>
+      </w:pPr>
+      <w:r>
+        <w:rPr>
+          <w:rFonts w:ascii="Arial" w:hAnsi="Arial" w:cs="Arial"/>
+          <w:b/>
+        </w:rPr>
+        <w:t>Type of Match:</w:t>
+      </w:r>
+      <w:r>
+        <w:rPr>
+          <w:rFonts w:ascii="Arial" w:hAnsi="Arial" w:cs="Arial"/>
+        </w:rPr>
+        <w:t xml:space="preserve"> Dropdown menu gives the option of club or county</w:t>
+      </w:r>
+    </w:p>
+    <w:p>
+      <w:pPr>
+        <w:rPr>
+          <w:rFonts w:ascii="Arial" w:hAnsi="Arial" w:cs="Arial"/>
+        </w:rPr>
+      </w:pPr>
+      <w:r>
+        <w:rPr>
+          <w:rFonts w:ascii="Arial" w:hAnsi="Arial" w:cs="Arial"/>
+          <w:b/>
+        </w:rPr>
+        <w:t>Minutes Played:</w:t>
+      </w:r>
+      <w:r>
+        <w:rPr>
+          <w:rFonts w:ascii="Arial" w:hAnsi="Arial" w:cs="Arial"/>
+        </w:rPr>
+        <w:t xml:space="preserve"> </w:t>
+      </w:r>
+      <w:r>
+        <w:rPr>
+          <w:rFonts w:ascii="Arial" w:hAnsi="Arial" w:cs="Arial"/>
+        </w:rPr>
+        <w:t>R</w:t>
+      </w:r>
+      <w:r>
+        <w:rPr>
+          <w:rFonts w:ascii="Arial" w:hAnsi="Arial" w:cs="Arial"/>
+        </w:rPr>
+        <w:t>ecords the time spent on the pitch during the match</w:t>
+      </w:r>
+    </w:p>
+    <w:p>
+      <w:pPr>
+        <w:rPr>
+          <w:rFonts w:ascii="Arial" w:hAnsi="Arial" w:cs="Arial"/>
+        </w:rPr>
+      </w:pPr>
+      <w:r>
+        <w:rPr>
+          <w:rFonts w:ascii="Arial" w:hAnsi="Arial" w:cs="Arial"/>
+          <w:b/>
+        </w:rPr>
+        <w:t>Distance covered in Meters</w:t>
+      </w:r>
+      <w:r>
+        <w:rPr>
+          <w:rFonts w:ascii="Arial" w:hAnsi="Arial" w:cs="Arial"/>
+        </w:rPr>
+        <w:t xml:space="preserve">: </w:t>
+      </w:r>
+      <w:r>
+        <w:rPr>
+          <w:rFonts w:ascii="Arial" w:hAnsi="Arial" w:cs="Arial"/>
+        </w:rPr>
+        <w:t>Records</w:t>
+      </w:r>
+      <w:r>
+        <w:rPr>
+          <w:rFonts w:ascii="Arial" w:hAnsi="Arial" w:cs="Arial"/>
+        </w:rPr>
+        <w:t xml:space="preserve"> the amount of running done during the match</w:t>
+      </w:r>
+    </w:p>
+    <w:p>
+      <w:pPr>
+        <w:rPr>
+          <w:rFonts w:ascii="Arial" w:hAnsi="Arial" w:cs="Arial"/>
+        </w:rPr>
+      </w:pPr>
+      <w:r>
+        <w:rPr>
+          <w:rFonts w:ascii="Arial" w:hAnsi="Arial" w:cs="Arial"/>
+          <w:b/>
+        </w:rPr>
+        <w:t>Number of Possessions</w:t>
+      </w:r>
+      <w:r>
+        <w:rPr>
+          <w:rFonts w:ascii="Arial" w:hAnsi="Arial" w:cs="Arial"/>
+        </w:rPr>
+        <w:t>: How many possessions held by the player</w:t>
+      </w:r>
+    </w:p>
+    <w:p>
+      <w:pPr>
+        <w:rPr>
+          <w:rFonts w:ascii="Arial" w:hAnsi="Arial" w:cs="Arial"/>
+        </w:rPr>
+      </w:pPr>
+      <w:r>
+        <w:rPr>
+          <w:rFonts w:ascii="Arial" w:hAnsi="Arial" w:cs="Arial"/>
+          <w:b/>
+        </w:rPr>
+        <w:t>Passes Complete</w:t>
+      </w:r>
+      <w:r>
+        <w:rPr>
+          <w:rFonts w:ascii="Arial" w:hAnsi="Arial" w:cs="Arial"/>
+        </w:rPr>
+        <w:t xml:space="preserve">: </w:t>
+      </w:r>
+      <w:r>
+        <w:rPr>
+          <w:rFonts w:ascii="Arial" w:hAnsi="Arial" w:cs="Arial"/>
+        </w:rPr>
+        <w:t>Records</w:t>
+      </w:r>
+      <w:r>
+        <w:rPr>
+          <w:rFonts w:ascii="Arial" w:hAnsi="Arial" w:cs="Arial"/>
+        </w:rPr>
+        <w:t xml:space="preserve"> the number of successful passes made during the match</w:t>
+      </w:r>
+    </w:p>
+    <w:p>
+      <w:pPr>
+        <w:rPr>
+          <w:rFonts w:ascii="Arial" w:hAnsi="Arial" w:cs="Arial"/>
+        </w:rPr>
+      </w:pPr>
+      <w:r>
+        <w:rPr>
+          <w:rFonts w:ascii="Arial" w:hAnsi="Arial" w:cs="Arial"/>
+          <w:b/>
+        </w:rPr>
+        <w:lastRenderedPageBreak/>
+        <w:t>Passes Incomplete:</w:t>
+      </w:r>
+      <w:r>
+        <w:rPr>
+          <w:rFonts w:ascii="Arial" w:hAnsi="Arial" w:cs="Arial"/>
+        </w:rPr>
+        <w:t xml:space="preserve"> </w:t>
+      </w:r>
+      <w:r>
+        <w:rPr>
+          <w:rFonts w:ascii="Arial" w:hAnsi="Arial" w:cs="Arial"/>
+        </w:rPr>
+        <w:t>Records</w:t>
+      </w:r>
+      <w:r>
+        <w:rPr>
+          <w:rFonts w:ascii="Arial" w:hAnsi="Arial" w:cs="Arial"/>
+        </w:rPr>
+        <w:t xml:space="preserve"> the number of missed passes made</w:t>
+      </w:r>
+    </w:p>
+    <w:p>
+      <w:pPr>
+        <w:rPr>
+          <w:rFonts w:ascii="Arial" w:hAnsi="Arial" w:cs="Arial"/>
+        </w:rPr>
+      </w:pPr>
+      <w:r>
+        <w:rPr>
+          <w:rFonts w:ascii="Arial" w:hAnsi="Arial" w:cs="Arial"/>
+          <w:b/>
+        </w:rPr>
+        <w:t>Attempts</w:t>
+      </w:r>
+      <w:r>
+        <w:rPr>
+          <w:rFonts w:ascii="Arial" w:hAnsi="Arial" w:cs="Arial"/>
+        </w:rPr>
+        <w:t>: Records the number of shots attempted by player</w:t>
+      </w:r>
+    </w:p>
+    <w:p>
+      <w:pPr>
+        <w:rPr>
+          <w:rFonts w:ascii="Arial" w:hAnsi="Arial" w:cs="Arial"/>
+        </w:rPr>
+      </w:pPr>
+      <w:r>
+        <w:rPr>
+          <w:rFonts w:ascii="Arial" w:hAnsi="Arial" w:cs="Arial"/>
+          <w:b/>
+        </w:rPr>
+        <w:t>Goals:</w:t>
+      </w:r>
+      <w:r>
+        <w:rPr>
+          <w:rFonts w:ascii="Arial" w:hAnsi="Arial" w:cs="Arial"/>
+        </w:rPr>
+        <w:t xml:space="preserve"> Records the number of goals scored</w:t>
+      </w:r>
+    </w:p>
+    <w:p>
+      <w:pPr>
+        <w:rPr>
+          <w:rFonts w:ascii="Arial" w:hAnsi="Arial" w:cs="Arial"/>
+        </w:rPr>
+      </w:pPr>
+      <w:r>
+        <w:rPr>
+          <w:rFonts w:ascii="Arial" w:hAnsi="Arial" w:cs="Arial"/>
+          <w:b/>
+        </w:rPr>
+        <w:t>Points</w:t>
+      </w:r>
+      <w:r>
+        <w:rPr>
+          <w:rFonts w:ascii="Arial" w:hAnsi="Arial" w:cs="Arial"/>
+        </w:rPr>
+        <w:t>: Records the number of points scored</w:t>
+      </w:r>
+    </w:p>
+    <w:p>
+      <w:pPr>
+        <w:rPr>
+          <w:rFonts w:ascii="Arial" w:hAnsi="Arial" w:cs="Arial"/>
+        </w:rPr>
+      </w:pPr>
+      <w:r>
+        <w:rPr>
+          <w:rFonts w:ascii="Arial" w:hAnsi="Arial" w:cs="Arial"/>
+          <w:b/>
+        </w:rPr>
+        <w:t>How would you like to compare your details</w:t>
+      </w:r>
+      <w:r>
+        <w:rPr>
+          <w:rFonts w:ascii="Arial" w:hAnsi="Arial" w:cs="Arial"/>
+        </w:rPr>
+        <w:t>: Choose here if you want to compare against others that play in the same position as the user or compared to all the players.</w:t>
+      </w:r>
+    </w:p>
+    <w:p>
+      <w:pPr>
+        <w:rPr>
+          <w:rFonts w:ascii="Arial" w:hAnsi="Arial" w:cs="Arial"/>
+        </w:rPr>
+      </w:pPr>
+      <w:r>
+        <w:rPr>
+          <w:rFonts w:ascii="Arial" w:hAnsi="Arial" w:cs="Arial"/>
+          <w:b/>
+        </w:rPr>
+        <w:t>Would you like to save these changes:</w:t>
+      </w:r>
+      <w:r>
+        <w:rPr>
+          <w:rFonts w:ascii="Arial" w:hAnsi="Arial" w:cs="Arial"/>
+        </w:rPr>
+        <w:t xml:space="preserve"> Tick if yes. **NB If the box is not ticked no record will be added to the historical data for comparison purposes.</w:t>
+      </w:r>
+    </w:p>
+    <w:p>
+      <w:pPr>
+        <w:rPr>
+          <w:rFonts w:ascii="Arial" w:hAnsi="Arial" w:cs="Arial"/>
+        </w:rPr>
+      </w:pPr>
+      <w:r>
+        <w:rPr>
+          <w:rFonts w:ascii="Arial" w:hAnsi="Arial" w:cs="Arial"/>
+          <w:b/>
+        </w:rPr>
+        <w:t>Evaluate Match Performance</w:t>
+      </w:r>
+      <w:r>
+        <w:rPr>
+          <w:rFonts w:ascii="Arial" w:hAnsi="Arial" w:cs="Arial"/>
+          <w:b/>
+        </w:rPr>
+        <w:t xml:space="preserve"> Button:</w:t>
+      </w:r>
+      <w:r>
+        <w:rPr>
+          <w:rFonts w:ascii="Arial" w:hAnsi="Arial" w:cs="Arial"/>
+        </w:rPr>
+        <w:t xml:space="preserve"> Once the form data has been filled and the relevant comparison and save buttons clicked this button can be used to display your results as compared with those against whom you have chosen to be measured. </w:t>
+      </w:r>
+    </w:p>
+    <w:p>
+      <w:pPr>
+        <w:pStyle w:val="ListParagraph"/>
+        <w:numPr>
+          <w:ilvl w:val="0"/>
+          <w:numId w:val="20"/>
+        </w:numPr>
+        <w:rPr>
+          <w:rFonts w:ascii="Arial" w:hAnsi="Arial" w:cs="Arial"/>
           <w:sz w:val="32"/>
           <w:szCs w:val="32"/>
         </w:rPr>
@@ -4341,7 +5361,144 @@
         <w:rPr>
           <w:rFonts w:ascii="Arial" w:hAnsi="Arial" w:cs="Arial"/>
         </w:rPr>
-        <w:t>For the benefit of prospective users, a ReadMe.txt file for more detailed granular information and process steps is available as part of our documentations. This will provided some guidance and directions for users new to the Site design on how to use / access the different pages, functionality and interfaces of the Website design.</w:t>
+        <w:t>The output will appear below the form in and will include a table and graph comparing averages per minute</w:t>
+      </w:r>
+    </w:p>
+    <w:p>
+      <w:pPr>
+        <w:rPr>
+          <w:rFonts w:ascii="Arial" w:hAnsi="Arial" w:cs="Arial"/>
+        </w:rPr>
+      </w:pPr>
+    </w:p>
+    <w:p>
+      <w:pPr>
+        <w:rPr>
+          <w:rFonts w:ascii="Arial" w:hAnsi="Arial" w:cs="Arial"/>
+        </w:rPr>
+      </w:pPr>
+      <w:r>
+        <w:rPr>
+          <w:rFonts w:ascii="Arial" w:hAnsi="Arial" w:cs="Arial"/>
+        </w:rPr>
+        <w:t>On the panel on the left hand side there are 3 options the user can click.</w:t>
+      </w:r>
+    </w:p>
+    <w:p>
+      <w:pPr>
+        <w:rPr>
+          <w:rFonts w:ascii="Arial" w:hAnsi="Arial" w:cs="Arial"/>
+        </w:rPr>
+      </w:pPr>
+      <w:r>
+        <w:rPr>
+          <w:rFonts w:ascii="Arial" w:hAnsi="Arial" w:cs="Arial"/>
+          <w:b/>
+          <w:u w:val="single"/>
+        </w:rPr>
+        <w:t>Your Training Records</w:t>
+      </w:r>
+      <w:r>
+        <w:rPr>
+          <w:rFonts w:ascii="Arial" w:hAnsi="Arial" w:cs="Arial"/>
+        </w:rPr>
+        <w:t>: This link will bring the user to a new page that brings up the training records the user has previously entered in a table format with an accompanying pie chart. If no records have been saved nothing will be displayed.</w:t>
+      </w:r>
+    </w:p>
+    <w:p>
+      <w:pPr>
+        <w:rPr>
+          <w:rFonts w:ascii="Arial" w:hAnsi="Arial" w:cs="Arial"/>
+        </w:rPr>
+      </w:pPr>
+      <w:r>
+        <w:rPr>
+          <w:rFonts w:ascii="Arial" w:hAnsi="Arial" w:cs="Arial"/>
+          <w:b/>
+          <w:u w:val="single"/>
+        </w:rPr>
+        <w:t>Your Match Records:</w:t>
+      </w:r>
+      <w:r>
+        <w:rPr>
+          <w:rFonts w:ascii="Arial" w:hAnsi="Arial" w:cs="Arial"/>
+          <w:b/>
+          <w:u w:val="single"/>
+        </w:rPr>
+        <w:t xml:space="preserve"> </w:t>
+      </w:r>
+      <w:r>
+        <w:rPr>
+          <w:rFonts w:ascii="Arial" w:hAnsi="Arial" w:cs="Arial"/>
+        </w:rPr>
+        <w:t>This link will bring the user to a new</w:t>
+      </w:r>
+      <w:r>
+        <w:rPr>
+          <w:rFonts w:ascii="Arial" w:hAnsi="Arial" w:cs="Arial"/>
+        </w:rPr>
+        <w:t xml:space="preserve"> page that brings up the match</w:t>
+      </w:r>
+      <w:r>
+        <w:rPr>
+          <w:rFonts w:ascii="Arial" w:hAnsi="Arial" w:cs="Arial"/>
+        </w:rPr>
+        <w:t xml:space="preserve"> records the user has previously entered in a table format with an accompanying pie chart. If no records have been saved nothing will be displayed.</w:t>
+      </w:r>
+    </w:p>
+    <w:p>
+      <w:pPr>
+        <w:rPr>
+          <w:rFonts w:ascii="Arial" w:hAnsi="Arial" w:cs="Arial"/>
+        </w:rPr>
+      </w:pPr>
+      <w:r>
+        <w:rPr>
+          <w:rFonts w:ascii="Arial" w:hAnsi="Arial" w:cs="Arial"/>
+          <w:b/>
+          <w:u w:val="single"/>
+        </w:rPr>
+        <w:t xml:space="preserve">Update User Details: </w:t>
+      </w:r>
+      <w:r>
+        <w:rPr>
+          <w:rFonts w:ascii="Arial" w:hAnsi="Arial" w:cs="Arial"/>
+        </w:rPr>
+        <w:t>This link will bring the user to a new form similar to the one first completed on registration. It allows the user to update some of the static data that profiles the user.</w:t>
+      </w:r>
+    </w:p>
+    <w:p>
+      <w:pPr>
+        <w:rPr>
+          <w:rFonts w:ascii="Arial" w:hAnsi="Arial" w:cs="Arial"/>
+        </w:rPr>
+      </w:pPr>
+    </w:p>
+    <w:p>
+      <w:pPr>
+        <w:rPr>
+          <w:rFonts w:ascii="Arial" w:hAnsi="Arial" w:cs="Arial"/>
+        </w:rPr>
+      </w:pPr>
+      <w:r>
+        <w:rPr>
+          <w:rFonts w:ascii="Arial" w:hAnsi="Arial" w:cs="Arial"/>
+          <w:b/>
+        </w:rPr>
+        <w:t>Logout Button</w:t>
+      </w:r>
+      <w:r>
+        <w:rPr>
+          <w:rFonts w:ascii="Arial" w:hAnsi="Arial" w:cs="Arial"/>
+          <w:b/>
+        </w:rPr>
+        <w:t xml:space="preserve">: </w:t>
+      </w:r>
+      <w:r>
+        <w:rPr>
+          <w:rFonts w:ascii="Arial" w:hAnsi="Arial" w:cs="Arial"/>
+        </w:rPr>
+        <w:t>When the user is finished using the analysis section of the site they must logout. Once logged out the user will be diverted to the Home page once more.</w:t>
       </w:r>
     </w:p>
     <w:p>
@@ -4352,38 +5509,26 @@
           <w:szCs w:val="32"/>
         </w:rPr>
       </w:pPr>
-      <w:r>
+      <w:bookmarkStart w:id="0" w:name="_GoBack"/>
+      <w:bookmarkEnd w:id="0"/>
+    </w:p>
+    <w:p>
+      <w:pPr>
         <w:rPr>
           <w:rFonts w:ascii="Arial" w:hAnsi="Arial" w:cs="Arial"/>
           <w:sz w:val="32"/>
           <w:szCs w:val="32"/>
         </w:rPr>
-        <w:tab/>
-      </w:r>
-      <w:r>
+      </w:pPr>
+    </w:p>
+    <w:p>
+      <w:pPr>
         <w:rPr>
           <w:rFonts w:ascii="Arial" w:hAnsi="Arial" w:cs="Arial"/>
           <w:sz w:val="32"/>
           <w:szCs w:val="32"/>
         </w:rPr>
-        <w:tab/>
-      </w:r>
-      <w:r>
-        <w:rPr>
-          <w:rFonts w:ascii="Arial" w:hAnsi="Arial" w:cs="Arial"/>
-          <w:sz w:val="32"/>
-          <w:szCs w:val="32"/>
-        </w:rPr>
-        <w:tab/>
-      </w:r>
-      <w:r>
-        <w:rPr>
-          <w:rFonts w:ascii="Arial" w:hAnsi="Arial" w:cs="Arial"/>
-          <w:sz w:val="32"/>
-          <w:szCs w:val="32"/>
-        </w:rPr>
-        <w:tab/>
-      </w:r>
+      </w:pPr>
       <w:r>
         <w:rPr>
           <w:rFonts w:ascii="Arial" w:hAnsi="Arial" w:cs="Arial"/>
@@ -4472,7 +5617,7 @@
           <w:rPr>
             <w:noProof/>
           </w:rPr>
-          <w:t>4</w:t>
+          <w:t>9</w:t>
         </w:r>
         <w:r>
           <w:rPr>
@@ -4530,8 +5675,8 @@
       <w:tblLook w:val="04A0" w:firstRow="1" w:lastRow="0" w:firstColumn="1" w:lastColumn="0" w:noHBand="0" w:noVBand="1"/>
     </w:tblPr>
     <w:tblGrid>
-      <w:gridCol w:w="7910"/>
-      <w:gridCol w:w="2553"/>
+      <w:gridCol w:w="7733"/>
+      <w:gridCol w:w="2496"/>
     </w:tblGrid>
     <w:tr>
       <w:tc>
@@ -4582,7 +5727,6 @@
             <w:calendar w:val="gregorian"/>
           </w:date>
         </w:sdtPr>
-        <w:sdtEndPr/>
         <w:sdtContent>
           <w:tc>
             <w:tcPr>
@@ -4935,6 +6079,119 @@
     </w:lvl>
   </w:abstractNum>
   <w:abstractNum w:abstractNumId="3">
+    <w:nsid w:val="1B2C218F"/>
+    <w:multiLevelType w:val="hybridMultilevel"/>
+    <w:tmpl w:val="59B0514C"/>
+    <w:lvl w:ilvl="0" w:tplc="18090001">
+      <w:start w:val="1"/>
+      <w:numFmt w:val="bullet"/>
+      <w:lvlText w:val=""/>
+      <w:lvlJc w:val="left"/>
+      <w:pPr>
+        <w:ind w:left="720" w:hanging="360"/>
+      </w:pPr>
+      <w:rPr>
+        <w:rFonts w:ascii="Symbol" w:hAnsi="Symbol" w:hint="default"/>
+      </w:rPr>
+    </w:lvl>
+    <w:lvl w:ilvl="1" w:tplc="18090003" w:tentative="1">
+      <w:start w:val="1"/>
+      <w:numFmt w:val="bullet"/>
+      <w:lvlText w:val="o"/>
+      <w:lvlJc w:val="left"/>
+      <w:pPr>
+        <w:ind w:left="1440" w:hanging="360"/>
+      </w:pPr>
+      <w:rPr>
+        <w:rFonts w:ascii="Courier New" w:hAnsi="Courier New" w:cs="Courier New" w:hint="default"/>
+      </w:rPr>
+    </w:lvl>
+    <w:lvl w:ilvl="2" w:tplc="18090005" w:tentative="1">
+      <w:start w:val="1"/>
+      <w:numFmt w:val="bullet"/>
+      <w:lvlText w:val=""/>
+      <w:lvlJc w:val="left"/>
+      <w:pPr>
+        <w:ind w:left="2160" w:hanging="360"/>
+      </w:pPr>
+      <w:rPr>
+        <w:rFonts w:ascii="Wingdings" w:hAnsi="Wingdings" w:hint="default"/>
+      </w:rPr>
+    </w:lvl>
+    <w:lvl w:ilvl="3" w:tplc="18090001" w:tentative="1">
+      <w:start w:val="1"/>
+      <w:numFmt w:val="bullet"/>
+      <w:lvlText w:val=""/>
+      <w:lvlJc w:val="left"/>
+      <w:pPr>
+        <w:ind w:left="2880" w:hanging="360"/>
+      </w:pPr>
+      <w:rPr>
+        <w:rFonts w:ascii="Symbol" w:hAnsi="Symbol" w:hint="default"/>
+      </w:rPr>
+    </w:lvl>
+    <w:lvl w:ilvl="4" w:tplc="18090003" w:tentative="1">
+      <w:start w:val="1"/>
+      <w:numFmt w:val="bullet"/>
+      <w:lvlText w:val="o"/>
+      <w:lvlJc w:val="left"/>
+      <w:pPr>
+        <w:ind w:left="3600" w:hanging="360"/>
+      </w:pPr>
+      <w:rPr>
+        <w:rFonts w:ascii="Courier New" w:hAnsi="Courier New" w:cs="Courier New" w:hint="default"/>
+      </w:rPr>
+    </w:lvl>
+    <w:lvl w:ilvl="5" w:tplc="18090005" w:tentative="1">
+      <w:start w:val="1"/>
+      <w:numFmt w:val="bullet"/>
+      <w:lvlText w:val=""/>
+      <w:lvlJc w:val="left"/>
+      <w:pPr>
+        <w:ind w:left="4320" w:hanging="360"/>
+      </w:pPr>
+      <w:rPr>
+        <w:rFonts w:ascii="Wingdings" w:hAnsi="Wingdings" w:hint="default"/>
+      </w:rPr>
+    </w:lvl>
+    <w:lvl w:ilvl="6" w:tplc="18090001" w:tentative="1">
+      <w:start w:val="1"/>
+      <w:numFmt w:val="bullet"/>
+      <w:lvlText w:val=""/>
+      <w:lvlJc w:val="left"/>
+      <w:pPr>
+        <w:ind w:left="5040" w:hanging="360"/>
+      </w:pPr>
+      <w:rPr>
+        <w:rFonts w:ascii="Symbol" w:hAnsi="Symbol" w:hint="default"/>
+      </w:rPr>
+    </w:lvl>
+    <w:lvl w:ilvl="7" w:tplc="18090003" w:tentative="1">
+      <w:start w:val="1"/>
+      <w:numFmt w:val="bullet"/>
+      <w:lvlText w:val="o"/>
+      <w:lvlJc w:val="left"/>
+      <w:pPr>
+        <w:ind w:left="5760" w:hanging="360"/>
+      </w:pPr>
+      <w:rPr>
+        <w:rFonts w:ascii="Courier New" w:hAnsi="Courier New" w:cs="Courier New" w:hint="default"/>
+      </w:rPr>
+    </w:lvl>
+    <w:lvl w:ilvl="8" w:tplc="18090005" w:tentative="1">
+      <w:start w:val="1"/>
+      <w:numFmt w:val="bullet"/>
+      <w:lvlText w:val=""/>
+      <w:lvlJc w:val="left"/>
+      <w:pPr>
+        <w:ind w:left="6480" w:hanging="360"/>
+      </w:pPr>
+      <w:rPr>
+        <w:rFonts w:ascii="Wingdings" w:hAnsi="Wingdings" w:hint="default"/>
+      </w:rPr>
+    </w:lvl>
+  </w:abstractNum>
+  <w:abstractNum w:abstractNumId="4">
     <w:nsid w:val="1BF54E45"/>
     <w:multiLevelType w:val="hybridMultilevel"/>
     <w:tmpl w:val="FB1C0F2A"/>
@@ -5047,7 +6304,7 @@
       </w:rPr>
     </w:lvl>
   </w:abstractNum>
-  <w:abstractNum w:abstractNumId="4">
+  <w:abstractNum w:abstractNumId="5">
     <w:nsid w:val="20326438"/>
     <w:multiLevelType w:val="hybridMultilevel"/>
     <w:tmpl w:val="2CE82F06"/>
@@ -5160,7 +6417,7 @@
       </w:rPr>
     </w:lvl>
   </w:abstractNum>
-  <w:abstractNum w:abstractNumId="5">
+  <w:abstractNum w:abstractNumId="6">
     <w:nsid w:val="247E2174"/>
     <w:multiLevelType w:val="hybridMultilevel"/>
     <w:tmpl w:val="196E07B0"/>
@@ -5273,7 +6530,7 @@
       </w:rPr>
     </w:lvl>
   </w:abstractNum>
-  <w:abstractNum w:abstractNumId="6">
+  <w:abstractNum w:abstractNumId="7">
     <w:nsid w:val="2C0503D6"/>
     <w:multiLevelType w:val="hybridMultilevel"/>
     <w:tmpl w:val="B582F290"/>
@@ -5386,7 +6643,7 @@
       </w:rPr>
     </w:lvl>
   </w:abstractNum>
-  <w:abstractNum w:abstractNumId="7">
+  <w:abstractNum w:abstractNumId="8">
     <w:nsid w:val="2E007424"/>
     <w:multiLevelType w:val="multilevel"/>
     <w:tmpl w:val="5890DF6C"/>
@@ -5507,7 +6764,7 @@
       </w:rPr>
     </w:lvl>
   </w:abstractNum>
-  <w:abstractNum w:abstractNumId="8">
+  <w:abstractNum w:abstractNumId="9">
     <w:nsid w:val="306832AB"/>
     <w:multiLevelType w:val="hybridMultilevel"/>
     <w:tmpl w:val="29B0A160"/>
@@ -5620,7 +6877,7 @@
       </w:rPr>
     </w:lvl>
   </w:abstractNum>
-  <w:abstractNum w:abstractNumId="9">
+  <w:abstractNum w:abstractNumId="10">
     <w:nsid w:val="33E1714F"/>
     <w:multiLevelType w:val="hybridMultilevel"/>
     <w:tmpl w:val="A8A65CE0"/>
@@ -5732,7 +6989,7 @@
       </w:rPr>
     </w:lvl>
   </w:abstractNum>
-  <w:abstractNum w:abstractNumId="10">
+  <w:abstractNum w:abstractNumId="11">
     <w:nsid w:val="37A5661B"/>
     <w:multiLevelType w:val="hybridMultilevel"/>
     <w:tmpl w:val="DAB01B60"/>
@@ -5847,7 +7104,7 @@
       </w:rPr>
     </w:lvl>
   </w:abstractNum>
-  <w:abstractNum w:abstractNumId="11">
+  <w:abstractNum w:abstractNumId="12">
     <w:nsid w:val="4263082B"/>
     <w:multiLevelType w:val="hybridMultilevel"/>
     <w:tmpl w:val="19507C62"/>
@@ -5960,7 +7217,7 @@
       </w:rPr>
     </w:lvl>
   </w:abstractNum>
-  <w:abstractNum w:abstractNumId="12">
+  <w:abstractNum w:abstractNumId="13">
     <w:nsid w:val="53EB24B3"/>
     <w:multiLevelType w:val="hybridMultilevel"/>
     <w:tmpl w:val="AD3A0A2E"/>
@@ -6072,7 +7329,7 @@
       </w:rPr>
     </w:lvl>
   </w:abstractNum>
-  <w:abstractNum w:abstractNumId="13">
+  <w:abstractNum w:abstractNumId="14">
     <w:nsid w:val="60D22264"/>
     <w:multiLevelType w:val="hybridMultilevel"/>
     <w:tmpl w:val="3F16857C"/>
@@ -6158,7 +7415,7 @@
       </w:pPr>
     </w:lvl>
   </w:abstractNum>
-  <w:abstractNum w:abstractNumId="14">
+  <w:abstractNum w:abstractNumId="15">
     <w:nsid w:val="637B44C9"/>
     <w:multiLevelType w:val="hybridMultilevel"/>
     <w:tmpl w:val="AF0CE3B8"/>
@@ -6271,7 +7528,7 @@
       </w:rPr>
     </w:lvl>
   </w:abstractNum>
-  <w:abstractNum w:abstractNumId="15">
+  <w:abstractNum w:abstractNumId="16">
     <w:nsid w:val="66A93165"/>
     <w:multiLevelType w:val="hybridMultilevel"/>
     <w:tmpl w:val="47D4EB9C"/>
@@ -6384,7 +7641,7 @@
       </w:rPr>
     </w:lvl>
   </w:abstractNum>
-  <w:abstractNum w:abstractNumId="16">
+  <w:abstractNum w:abstractNumId="17">
     <w:nsid w:val="67667DE7"/>
     <w:multiLevelType w:val="hybridMultilevel"/>
     <w:tmpl w:val="9BBAAC60"/>
@@ -6496,7 +7753,7 @@
       </w:rPr>
     </w:lvl>
   </w:abstractNum>
-  <w:abstractNum w:abstractNumId="17">
+  <w:abstractNum w:abstractNumId="18">
     <w:nsid w:val="7A085CF4"/>
     <w:multiLevelType w:val="hybridMultilevel"/>
     <w:tmpl w:val="BA8C2714"/>
@@ -6609,7 +7866,7 @@
       </w:rPr>
     </w:lvl>
   </w:abstractNum>
-  <w:abstractNum w:abstractNumId="18">
+  <w:abstractNum w:abstractNumId="19">
     <w:nsid w:val="7FA66A4A"/>
     <w:multiLevelType w:val="hybridMultilevel"/>
     <w:tmpl w:val="E292B5D8"/>
@@ -6723,61 +7980,64 @@
     </w:lvl>
   </w:abstractNum>
   <w:num w:numId="1">
-    <w:abstractNumId w:val="17"/>
+    <w:abstractNumId w:val="18"/>
   </w:num>
   <w:num w:numId="2">
-    <w:abstractNumId w:val="5"/>
+    <w:abstractNumId w:val="6"/>
   </w:num>
   <w:num w:numId="3">
+    <w:abstractNumId w:val="13"/>
+  </w:num>
+  <w:num w:numId="4">
     <w:abstractNumId w:val="12"/>
   </w:num>
-  <w:num w:numId="4">
-    <w:abstractNumId w:val="11"/>
-  </w:num>
   <w:num w:numId="5">
-    <w:abstractNumId w:val="9"/>
+    <w:abstractNumId w:val="10"/>
   </w:num>
   <w:num w:numId="6">
-    <w:abstractNumId w:val="10"/>
+    <w:abstractNumId w:val="11"/>
   </w:num>
   <w:num w:numId="7">
     <w:abstractNumId w:val="0"/>
   </w:num>
   <w:num w:numId="8">
-    <w:abstractNumId w:val="18"/>
+    <w:abstractNumId w:val="19"/>
   </w:num>
   <w:num w:numId="9">
-    <w:abstractNumId w:val="7"/>
+    <w:abstractNumId w:val="8"/>
   </w:num>
   <w:num w:numId="10">
-    <w:abstractNumId w:val="16"/>
+    <w:abstractNumId w:val="17"/>
   </w:num>
   <w:num w:numId="11">
     <w:abstractNumId w:val="2"/>
   </w:num>
   <w:num w:numId="12">
+    <w:abstractNumId w:val="15"/>
+  </w:num>
+  <w:num w:numId="13">
     <w:abstractNumId w:val="14"/>
   </w:num>
-  <w:num w:numId="13">
-    <w:abstractNumId w:val="13"/>
-  </w:num>
   <w:num w:numId="14">
-    <w:abstractNumId w:val="6"/>
+    <w:abstractNumId w:val="7"/>
   </w:num>
   <w:num w:numId="15">
-    <w:abstractNumId w:val="3"/>
+    <w:abstractNumId w:val="4"/>
   </w:num>
   <w:num w:numId="16">
-    <w:abstractNumId w:val="8"/>
+    <w:abstractNumId w:val="9"/>
   </w:num>
   <w:num w:numId="17">
-    <w:abstractNumId w:val="15"/>
+    <w:abstractNumId w:val="16"/>
   </w:num>
   <w:num w:numId="18">
     <w:abstractNumId w:val="1"/>
   </w:num>
   <w:num w:numId="19">
-    <w:abstractNumId w:val="4"/>
+    <w:abstractNumId w:val="5"/>
+  </w:num>
+  <w:num w:numId="20">
+    <w:abstractNumId w:val="3"/>
   </w:num>
 </w:numbering>
 </file>
@@ -7517,6 +8777,7 @@
     <w:rsid w:val="007B05FA"/>
     <w:rsid w:val="007C3F16"/>
     <w:rsid w:val="008A2E5E"/>
+    <w:rsid w:val="00D40C89"/>
     <w:rsid w:val="00EC6E1D"/>
     <w:rsid w:val="00FD74BF"/>
   </w:rsids>
@@ -8288,7 +9549,7 @@
 </file>
 
 <file path=customXml/itemProps2.xml><?xml version="1.0" encoding="utf-8"?>
-<ds:datastoreItem xmlns:ds="http://schemas.openxmlformats.org/officeDocument/2006/customXml" ds:itemID="{1516DC36-8679-4A11-B0B3-FCC76AADC093}">
+<ds:datastoreItem xmlns:ds="http://schemas.openxmlformats.org/officeDocument/2006/customXml" ds:itemID="{A4BBAF89-409A-477C-9CE4-2170C7C9DC3E}">
   <ds:schemaRefs>
     <ds:schemaRef ds:uri="http://schemas.openxmlformats.org/officeDocument/2006/bibliography"/>
   </ds:schemaRefs>

</xml_diff>

<commit_message>
Read me & design docs
final version
</commit_message>
<xml_diff>
--- a/SEWA Assignment Description-Research Document.docx
+++ b/SEWA Assignment Description-Research Document.docx
@@ -821,7 +821,13 @@
         <w:t xml:space="preserve">An </w:t>
       </w:r>
       <w:r>
-        <w:t>About us page which explains the details of the project in question, the people behind it and also explains how the site works for interested users and the likely outcomes they can achieve.</w:t>
+        <w:t>About us page which explains the details of the project in question, the people behind it and also explains how the site works for interested users and the likely outcomes they can achieve</w:t>
+      </w:r>
+      <w:r>
+        <w:t xml:space="preserve"> along with a resource library that they can access tips through various media</w:t>
+      </w:r>
+      <w:r>
+        <w:t>.</w:t>
       </w:r>
     </w:p>
     <w:p>
@@ -1022,9 +1028,6 @@
         </w:tabs>
         <w:spacing w:after="0"/>
       </w:pPr>
-      <w:r>
-        <w:t>Assumptions</w:t>
-      </w:r>
     </w:p>
     <w:p>
       <w:pPr>
@@ -1033,9 +1036,80 @@
         </w:tabs>
         <w:spacing w:after="0"/>
       </w:pPr>
+    </w:p>
+    <w:p>
+      <w:pPr>
+        <w:tabs>
+          <w:tab w:val="left" w:pos="0"/>
+        </w:tabs>
+        <w:spacing w:after="0"/>
+      </w:pPr>
+    </w:p>
+    <w:p>
+      <w:pPr>
+        <w:tabs>
+          <w:tab w:val="left" w:pos="0"/>
+        </w:tabs>
+        <w:spacing w:after="0"/>
+      </w:pPr>
+      <w:r>
+        <w:lastRenderedPageBreak/>
+        <w:t>Assumptions</w:t>
+      </w:r>
+    </w:p>
+    <w:p>
+      <w:pPr>
+        <w:tabs>
+          <w:tab w:val="left" w:pos="0"/>
+        </w:tabs>
+        <w:spacing w:after="0"/>
+      </w:pPr>
       <w:r>
         <w:t xml:space="preserve">We initially populated the database with player data from a number of inter-county players to create a base from which to compare inputs. Although the specific data isn’t accurate it correlates with the targets and schedules of best practice in the sport. </w:t>
       </w:r>
+    </w:p>
+    <w:p>
+      <w:pPr>
+        <w:tabs>
+          <w:tab w:val="left" w:pos="0"/>
+        </w:tabs>
+        <w:spacing w:after="0"/>
+      </w:pPr>
+    </w:p>
+    <w:p>
+      <w:pPr>
+        <w:tabs>
+          <w:tab w:val="left" w:pos="0"/>
+        </w:tabs>
+        <w:spacing w:after="0"/>
+      </w:pPr>
+      <w:r>
+        <w:t>We have researched current thinking on best practice for training and performance measurement and would ultimately aim to link with some of the multiple software input devices like dartfish. Targets and online training / coaching would be an avenue we believe could be explored using expert analysis and coaches on a consultancy basis.</w:t>
+      </w:r>
+    </w:p>
+    <w:p>
+      <w:pPr>
+        <w:tabs>
+          <w:tab w:val="left" w:pos="0"/>
+        </w:tabs>
+        <w:spacing w:after="0"/>
+      </w:pPr>
+    </w:p>
+    <w:p>
+      <w:pPr>
+        <w:tabs>
+          <w:tab w:val="left" w:pos="0"/>
+        </w:tabs>
+        <w:spacing w:after="0"/>
+      </w:pPr>
+    </w:p>
+    <w:p>
+      <w:pPr>
+        <w:tabs>
+          <w:tab w:val="left" w:pos="0"/>
+        </w:tabs>
+        <w:spacing w:after="0"/>
+      </w:pPr>
     </w:p>
     <w:p>
       <w:pPr>
@@ -1053,7 +1127,6 @@
           <w:szCs w:val="32"/>
           <w:u w:val="single"/>
         </w:rPr>
-        <w:lastRenderedPageBreak/>
         <w:t>Site Map Diagram</w:t>
       </w:r>
       <w:r>
@@ -2853,22 +2926,11 @@
     <w:p/>
     <w:p/>
     <w:p/>
-    <w:p/>
-    <w:p/>
     <w:p>
       <w:r>
         <w:t>The flow of the site allows users to navigate from the Home page to the About us and Contact us pages. From these pages the user can go directly to any of the other pages including the Login or Registration pages. Once logged in the user has access to the profile analysis page. From this page the user can link see information on the Training and Match history and can update their profile. On logging out they will return to the Home page.</w:t>
       </w:r>
     </w:p>
-    <w:p/>
-    <w:p/>
-    <w:p/>
-    <w:p/>
-    <w:p/>
-    <w:p/>
-    <w:p/>
-    <w:p/>
-    <w:p/>
     <w:p>
       <w:pPr>
         <w:rPr>
@@ -2878,15 +2940,18 @@
           <w:u w:val="single"/>
         </w:rPr>
       </w:pPr>
-      <w:r>
+    </w:p>
+    <w:p>
+      <w:pPr>
         <w:rPr>
           <w:rFonts w:ascii="Arial" w:hAnsi="Arial" w:cs="Arial"/>
           <w:sz w:val="32"/>
           <w:szCs w:val="32"/>
           <w:u w:val="single"/>
         </w:rPr>
-        <w:t xml:space="preserve">Wireframe </w:t>
-      </w:r>
+      </w:pPr>
+      <w:bookmarkStart w:id="0" w:name="_GoBack"/>
+      <w:bookmarkEnd w:id="0"/>
       <w:r>
         <w:rPr>
           <w:rFonts w:ascii="Arial" w:hAnsi="Arial" w:cs="Arial"/>
@@ -2894,26 +2959,55 @@
           <w:szCs w:val="32"/>
           <w:u w:val="single"/>
         </w:rPr>
-        <w:t>Diagram:</w:t>
-      </w:r>
-    </w:p>
-    <w:p>
-      <w:pPr>
+        <w:lastRenderedPageBreak/>
+        <w:t xml:space="preserve">Wireframe </w:t>
+      </w:r>
+      <w:r>
         <w:rPr>
           <w:rFonts w:ascii="Arial" w:hAnsi="Arial" w:cs="Arial"/>
           <w:sz w:val="32"/>
           <w:szCs w:val="32"/>
           <w:u w:val="single"/>
         </w:rPr>
-      </w:pPr>
-      <w:r>
+        <w:t>Diagram:</w:t>
+      </w:r>
+    </w:p>
+    <w:p>
+      <w:pPr>
         <w:rPr>
           <w:rFonts w:ascii="Arial" w:hAnsi="Arial" w:cs="Arial"/>
           <w:sz w:val="32"/>
           <w:szCs w:val="32"/>
           <w:u w:val="single"/>
         </w:rPr>
+      </w:pPr>
+      <w:r>
+        <w:rPr>
+          <w:rFonts w:ascii="Arial" w:hAnsi="Arial" w:cs="Arial"/>
+          <w:sz w:val="32"/>
+          <w:szCs w:val="32"/>
+          <w:u w:val="single"/>
+        </w:rPr>
         <w:t>Home Page</w:t>
+      </w:r>
+    </w:p>
+    <w:p>
+      <w:pPr>
+        <w:rPr>
+          <w:rFonts w:cs="Arial"/>
+        </w:rPr>
+      </w:pPr>
+      <w:r>
+        <w:rPr>
+          <w:rFonts w:cs="Arial"/>
+        </w:rPr>
+        <w:t xml:space="preserve">The home </w:t>
+      </w:r>
+      <w:r>
+        <w:rPr>
+          <w:rFonts w:cs="Arial"/>
+        </w:rPr>
+        <w:t>page is the main landing page and its initial view will be of rotating images in the centre with a twitter feed to the right and a navigation bar to the left to offer optical balance. The menu bar on the top will be standard across all main pages</w:t>
       </w:r>
     </w:p>
     <w:p>
@@ -2936,8 +3030,8 @@
         </w:rPr>
         <w:drawing>
           <wp:inline distT="0" distB="0" distL="0" distR="0">
-            <wp:extent cx="5525311" cy="3453319"/>
-            <wp:effectExtent l="0" t="0" r="0" b="0"/>
+            <wp:extent cx="4893013" cy="3058133"/>
+            <wp:effectExtent l="0" t="0" r="3175" b="9525"/>
             <wp:docPr id="464" name="Picture 464"/>
             <wp:cNvGraphicFramePr>
               <a:graphicFrameLocks xmlns:a="http://schemas.openxmlformats.org/drawingml/2006/main" noChangeAspect="1"/>
@@ -2964,7 +3058,7 @@
                   <pic:spPr>
                     <a:xfrm>
                       <a:off x="0" y="0"/>
-                      <a:ext cx="5534284" cy="3458927"/>
+                      <a:ext cx="4918983" cy="3074364"/>
                     </a:xfrm>
                     <a:prstGeom prst="rect">
                       <a:avLst/>
@@ -2999,6 +3093,19 @@
     <w:p>
       <w:pPr>
         <w:rPr>
+          <w:rFonts w:cs="Arial"/>
+        </w:rPr>
+      </w:pPr>
+      <w:r>
+        <w:rPr>
+          <w:rFonts w:cs="Arial"/>
+        </w:rPr>
+        <w:t>The about us page is primarily an information source for users and offers details on the site how it works and some resources related to the topic for download or viewing on video</w:t>
+      </w:r>
+    </w:p>
+    <w:p>
+      <w:pPr>
+        <w:rPr>
           <w:rFonts w:ascii="Arial" w:hAnsi="Arial" w:cs="Arial"/>
           <w:sz w:val="32"/>
           <w:szCs w:val="32"/>
@@ -3016,9 +3123,9 @@
         </w:rPr>
         <w:drawing>
           <wp:inline distT="0" distB="0" distL="0" distR="0">
-            <wp:extent cx="5544766" cy="3465479"/>
+            <wp:extent cx="5453743" cy="3408589"/>
             <wp:effectExtent l="0" t="0" r="0" b="1905"/>
-            <wp:docPr id="465" name="Picture 465"/>
+            <wp:docPr id="4" name="Picture 4"/>
             <wp:cNvGraphicFramePr>
               <a:graphicFrameLocks xmlns:a="http://schemas.openxmlformats.org/drawingml/2006/main" noChangeAspect="1"/>
             </wp:cNvGraphicFramePr>
@@ -3026,7 +3133,7 @@
               <a:graphicData uri="http://schemas.openxmlformats.org/drawingml/2006/picture">
                 <pic:pic xmlns:pic="http://schemas.openxmlformats.org/drawingml/2006/picture">
                   <pic:nvPicPr>
-                    <pic:cNvPr id="465" name="About_Page.jpg"/>
+                    <pic:cNvPr id="4" name="About_us.jpg"/>
                     <pic:cNvPicPr/>
                   </pic:nvPicPr>
                   <pic:blipFill>
@@ -3044,7 +3151,7 @@
                   <pic:spPr>
                     <a:xfrm>
                       <a:off x="0" y="0"/>
-                      <a:ext cx="5558244" cy="3473903"/>
+                      <a:ext cx="5470190" cy="3418869"/>
                     </a:xfrm>
                     <a:prstGeom prst="rect">
                       <a:avLst/>
@@ -3076,43 +3183,163 @@
           <w:u w:val="single"/>
         </w:rPr>
       </w:pPr>
-    </w:p>
-    <w:p>
-      <w:pPr>
+      <w:r>
         <w:rPr>
           <w:rFonts w:ascii="Arial" w:hAnsi="Arial" w:cs="Arial"/>
           <w:sz w:val="32"/>
           <w:szCs w:val="32"/>
           <w:u w:val="single"/>
         </w:rPr>
-      </w:pPr>
-    </w:p>
-    <w:p>
-      <w:pPr>
+        <w:lastRenderedPageBreak/>
+        <w:t xml:space="preserve">Contact </w:t>
+      </w:r>
+      <w:r>
         <w:rPr>
           <w:rFonts w:ascii="Arial" w:hAnsi="Arial" w:cs="Arial"/>
           <w:sz w:val="32"/>
           <w:szCs w:val="32"/>
           <w:u w:val="single"/>
         </w:rPr>
-      </w:pPr>
-      <w:r>
+        <w:t>us</w:t>
+      </w:r>
+    </w:p>
+    <w:p>
+      <w:pPr>
+        <w:rPr>
+          <w:rFonts w:cs="Arial"/>
+        </w:rPr>
+      </w:pPr>
+      <w:r>
+        <w:rPr>
+          <w:rFonts w:cs="Arial"/>
+        </w:rPr>
+        <w:t xml:space="preserve">The </w:t>
+      </w:r>
+      <w:r>
+        <w:rPr>
+          <w:rFonts w:cs="Arial"/>
+        </w:rPr>
+        <w:t>contatc</w:t>
+      </w:r>
+      <w:r>
+        <w:rPr>
+          <w:rFonts w:cs="Arial"/>
+        </w:rPr>
+        <w:t>t us page is primarily an information source for users and offers details on the site how it works and some resources related to the topic for download or viewing on video</w:t>
+      </w:r>
+    </w:p>
+    <w:p>
+      <w:pPr>
         <w:rPr>
           <w:rFonts w:ascii="Arial" w:hAnsi="Arial" w:cs="Arial"/>
           <w:sz w:val="32"/>
           <w:szCs w:val="32"/>
           <w:u w:val="single"/>
         </w:rPr>
-        <w:t xml:space="preserve">Profile - </w:t>
-      </w:r>
-      <w:r>
-        <w:rPr>
-          <w:rFonts w:ascii="Arial" w:hAnsi="Arial" w:cs="Arial"/>
+      </w:pPr>
+      <w:r>
+        <w:rPr>
+          <w:rFonts w:ascii="Arial" w:hAnsi="Arial" w:cs="Arial"/>
+          <w:noProof/>
           <w:sz w:val="32"/>
           <w:szCs w:val="32"/>
           <w:u w:val="single"/>
+          <w:lang w:eastAsia="en-IE"/>
+        </w:rPr>
+        <w:drawing>
+          <wp:inline distT="0" distB="0" distL="0" distR="0">
+            <wp:extent cx="6063343" cy="3789589"/>
+            <wp:effectExtent l="0" t="0" r="0" b="1905"/>
+            <wp:docPr id="7" name="Picture 7"/>
+            <wp:cNvGraphicFramePr>
+              <a:graphicFrameLocks xmlns:a="http://schemas.openxmlformats.org/drawingml/2006/main" noChangeAspect="1"/>
+            </wp:cNvGraphicFramePr>
+            <a:graphic xmlns:a="http://schemas.openxmlformats.org/drawingml/2006/main">
+              <a:graphicData uri="http://schemas.openxmlformats.org/drawingml/2006/picture">
+                <pic:pic xmlns:pic="http://schemas.openxmlformats.org/drawingml/2006/picture">
+                  <pic:nvPicPr>
+                    <pic:cNvPr id="7" name="Contact_us.jpg"/>
+                    <pic:cNvPicPr/>
+                  </pic:nvPicPr>
+                  <pic:blipFill>
+                    <a:blip r:embed="rId11">
+                      <a:extLst>
+                        <a:ext uri="{28A0092B-C50C-407E-A947-70E740481C1C}">
+                          <a14:useLocalDpi xmlns:a14="http://schemas.microsoft.com/office/drawing/2010/main" val="0"/>
+                        </a:ext>
+                      </a:extLst>
+                    </a:blip>
+                    <a:stretch>
+                      <a:fillRect/>
+                    </a:stretch>
+                  </pic:blipFill>
+                  <pic:spPr>
+                    <a:xfrm>
+                      <a:off x="0" y="0"/>
+                      <a:ext cx="6076534" cy="3797833"/>
+                    </a:xfrm>
+                    <a:prstGeom prst="rect">
+                      <a:avLst/>
+                    </a:prstGeom>
+                  </pic:spPr>
+                </pic:pic>
+              </a:graphicData>
+            </a:graphic>
+          </wp:inline>
+        </w:drawing>
+      </w:r>
+    </w:p>
+    <w:p>
+      <w:pPr>
+        <w:rPr>
+          <w:rFonts w:ascii="Arial" w:hAnsi="Arial" w:cs="Arial"/>
+          <w:sz w:val="32"/>
+          <w:szCs w:val="32"/>
+          <w:u w:val="single"/>
+        </w:rPr>
+      </w:pPr>
+      <w:r>
+        <w:rPr>
+          <w:rFonts w:ascii="Arial" w:hAnsi="Arial" w:cs="Arial"/>
+          <w:sz w:val="32"/>
+          <w:szCs w:val="32"/>
+          <w:u w:val="single"/>
+        </w:rPr>
+        <w:t xml:space="preserve">Profile - </w:t>
+      </w:r>
+      <w:r>
+        <w:rPr>
+          <w:rFonts w:ascii="Arial" w:hAnsi="Arial" w:cs="Arial"/>
+          <w:sz w:val="32"/>
+          <w:szCs w:val="32"/>
+          <w:u w:val="single"/>
         </w:rPr>
         <w:t>Analysis Page</w:t>
+      </w:r>
+    </w:p>
+    <w:p>
+      <w:pPr>
+        <w:rPr>
+          <w:rFonts w:ascii="Arial" w:hAnsi="Arial" w:cs="Arial"/>
+        </w:rPr>
+      </w:pPr>
+      <w:r>
+        <w:rPr>
+          <w:rFonts w:ascii="Arial" w:hAnsi="Arial" w:cs="Arial"/>
+        </w:rPr>
+        <w:t xml:space="preserve">This is the first real interaction page for the user where details will be </w:t>
+      </w:r>
+      <w:r>
+        <w:rPr>
+          <w:rFonts w:ascii="Arial" w:hAnsi="Arial" w:cs="Arial"/>
+        </w:rPr>
+        <w:t>input and feedback received</w:t>
+      </w:r>
+      <w:r>
+        <w:rPr>
+          <w:rFonts w:ascii="Arial" w:hAnsi="Arial" w:cs="Arial"/>
+        </w:rPr>
+        <w:t>. The user will fill one or both forms in the middle of the page and click a button to generate graphs and tables specific to their input.</w:t>
       </w:r>
     </w:p>
     <w:p>
@@ -3149,7 +3376,7 @@
                     <pic:cNvPicPr/>
                   </pic:nvPicPr>
                   <pic:blipFill>
-                    <a:blip r:embed="rId11">
+                    <a:blip r:embed="rId12">
                       <a:extLst>
                         <a:ext uri="{28A0092B-C50C-407E-A947-70E740481C1C}">
                           <a14:useLocalDpi xmlns:a14="http://schemas.microsoft.com/office/drawing/2010/main" val="0"/>
@@ -3180,146 +3407,6 @@
       <w:pPr>
         <w:rPr>
           <w:rFonts w:ascii="Arial" w:hAnsi="Arial" w:cs="Arial"/>
-          <w:sz w:val="32"/>
-          <w:szCs w:val="32"/>
-          <w:u w:val="single"/>
-        </w:rPr>
-      </w:pPr>
-    </w:p>
-    <w:p>
-      <w:pPr>
-        <w:rPr>
-          <w:rFonts w:ascii="Arial" w:hAnsi="Arial" w:cs="Arial"/>
-          <w:sz w:val="32"/>
-          <w:szCs w:val="32"/>
-          <w:u w:val="single"/>
-        </w:rPr>
-      </w:pPr>
-    </w:p>
-    <w:p>
-      <w:pPr>
-        <w:rPr>
-          <w:rFonts w:ascii="Arial" w:hAnsi="Arial" w:cs="Arial"/>
-          <w:sz w:val="32"/>
-          <w:szCs w:val="32"/>
-          <w:u w:val="single"/>
-        </w:rPr>
-      </w:pPr>
-    </w:p>
-    <w:p>
-      <w:pPr>
-        <w:rPr>
-          <w:rFonts w:ascii="Arial" w:hAnsi="Arial" w:cs="Arial"/>
-          <w:sz w:val="32"/>
-          <w:szCs w:val="32"/>
-          <w:u w:val="single"/>
-        </w:rPr>
-      </w:pPr>
-    </w:p>
-    <w:p>
-      <w:pPr>
-        <w:rPr>
-          <w:rFonts w:ascii="Arial" w:hAnsi="Arial" w:cs="Arial"/>
-          <w:sz w:val="32"/>
-          <w:szCs w:val="32"/>
-          <w:u w:val="single"/>
-        </w:rPr>
-      </w:pPr>
-    </w:p>
-    <w:p>
-      <w:pPr>
-        <w:rPr>
-          <w:rFonts w:ascii="Arial" w:hAnsi="Arial" w:cs="Arial"/>
-          <w:sz w:val="32"/>
-          <w:szCs w:val="32"/>
-          <w:u w:val="single"/>
-        </w:rPr>
-      </w:pPr>
-    </w:p>
-    <w:p>
-      <w:pPr>
-        <w:rPr>
-          <w:rFonts w:ascii="Arial" w:hAnsi="Arial" w:cs="Arial"/>
-          <w:sz w:val="32"/>
-          <w:szCs w:val="32"/>
-          <w:u w:val="single"/>
-        </w:rPr>
-      </w:pPr>
-    </w:p>
-    <w:p>
-      <w:pPr>
-        <w:rPr>
-          <w:rFonts w:ascii="Arial" w:hAnsi="Arial" w:cs="Arial"/>
-          <w:sz w:val="32"/>
-          <w:szCs w:val="32"/>
-          <w:u w:val="single"/>
-        </w:rPr>
-      </w:pPr>
-    </w:p>
-    <w:p>
-      <w:pPr>
-        <w:rPr>
-          <w:rFonts w:ascii="Arial" w:hAnsi="Arial" w:cs="Arial"/>
-          <w:sz w:val="32"/>
-          <w:szCs w:val="32"/>
-          <w:u w:val="single"/>
-        </w:rPr>
-      </w:pPr>
-    </w:p>
-    <w:p>
-      <w:pPr>
-        <w:rPr>
-          <w:rFonts w:ascii="Arial" w:hAnsi="Arial" w:cs="Arial"/>
-          <w:sz w:val="32"/>
-          <w:szCs w:val="32"/>
-          <w:u w:val="single"/>
-        </w:rPr>
-      </w:pPr>
-    </w:p>
-    <w:p>
-      <w:pPr>
-        <w:rPr>
-          <w:rFonts w:ascii="Arial" w:hAnsi="Arial" w:cs="Arial"/>
-          <w:sz w:val="32"/>
-          <w:szCs w:val="32"/>
-          <w:u w:val="single"/>
-        </w:rPr>
-      </w:pPr>
-    </w:p>
-    <w:p>
-      <w:pPr>
-        <w:rPr>
-          <w:rFonts w:ascii="Arial" w:hAnsi="Arial" w:cs="Arial"/>
-          <w:sz w:val="32"/>
-          <w:szCs w:val="32"/>
-          <w:u w:val="single"/>
-        </w:rPr>
-      </w:pPr>
-    </w:p>
-    <w:p>
-      <w:pPr>
-        <w:rPr>
-          <w:rFonts w:ascii="Arial" w:hAnsi="Arial" w:cs="Arial"/>
-          <w:sz w:val="32"/>
-          <w:szCs w:val="32"/>
-          <w:u w:val="single"/>
-        </w:rPr>
-      </w:pPr>
-    </w:p>
-    <w:p>
-      <w:pPr>
-        <w:rPr>
-          <w:rFonts w:ascii="Arial" w:hAnsi="Arial" w:cs="Arial"/>
-          <w:sz w:val="32"/>
-          <w:szCs w:val="32"/>
-          <w:u w:val="single"/>
-        </w:rPr>
-      </w:pPr>
-    </w:p>
-    <w:p>
-      <w:pPr>
-        <w:rPr>
-          <w:rFonts w:ascii="Arial" w:hAnsi="Arial" w:cs="Arial"/>
           <w:b/>
           <w:sz w:val="32"/>
           <w:szCs w:val="32"/>
@@ -3334,7 +3421,18 @@
           <w:szCs w:val="32"/>
           <w:u w:val="single"/>
         </w:rPr>
-        <w:t>Research Sites</w:t>
+        <w:lastRenderedPageBreak/>
+        <w:t>R</w:t>
+      </w:r>
+      <w:r>
+        <w:rPr>
+          <w:rFonts w:ascii="Arial" w:hAnsi="Arial" w:cs="Arial"/>
+          <w:b/>
+          <w:sz w:val="32"/>
+          <w:szCs w:val="32"/>
+          <w:u w:val="single"/>
+        </w:rPr>
+        <w:t>esearch Sites</w:t>
       </w:r>
     </w:p>
     <w:p>
@@ -3361,7 +3459,7 @@
           <w:rFonts w:asciiTheme="minorHAnsi" w:hAnsiTheme="minorHAnsi" w:cs="Arial"/>
         </w:rPr>
       </w:pPr>
-      <w:hyperlink r:id="rId12" w:history="1">
+      <w:hyperlink r:id="rId13" w:history="1">
         <w:r>
           <w:rPr>
             <w:rStyle w:val="Hyperlink"/>
@@ -3424,7 +3522,7 @@
           <w:rFonts w:asciiTheme="minorHAnsi" w:hAnsiTheme="minorHAnsi" w:cs="Arial"/>
         </w:rPr>
       </w:pPr>
-      <w:hyperlink r:id="rId13" w:history="1">
+      <w:hyperlink r:id="rId14" w:history="1">
         <w:r>
           <w:rPr>
             <w:rStyle w:val="Hyperlink"/>
@@ -3462,7 +3560,7 @@
           <w:rFonts w:asciiTheme="minorHAnsi" w:hAnsiTheme="minorHAnsi" w:cs="Arial"/>
         </w:rPr>
       </w:pPr>
-      <w:hyperlink r:id="rId14" w:history="1">
+      <w:hyperlink r:id="rId15" w:history="1">
         <w:r>
           <w:rPr>
             <w:rStyle w:val="Hyperlink"/>
@@ -3484,7 +3582,7 @@
           <w:rFonts w:asciiTheme="minorHAnsi" w:hAnsiTheme="minorHAnsi" w:cs="Arial"/>
         </w:rPr>
       </w:pPr>
-      <w:hyperlink r:id="rId15" w:history="1">
+      <w:hyperlink r:id="rId16" w:history="1">
         <w:r>
           <w:rPr>
             <w:rStyle w:val="Hyperlink"/>
@@ -3506,7 +3604,7 @@
           <w:rFonts w:asciiTheme="minorHAnsi" w:hAnsiTheme="minorHAnsi" w:cs="Arial"/>
         </w:rPr>
       </w:pPr>
-      <w:hyperlink r:id="rId16" w:history="1">
+      <w:hyperlink r:id="rId17" w:history="1">
         <w:r>
           <w:rPr>
             <w:rStyle w:val="Hyperlink"/>
@@ -3527,7 +3625,7 @@
           <w:rFonts w:asciiTheme="minorHAnsi" w:hAnsiTheme="minorHAnsi" w:cs="Arial"/>
         </w:rPr>
       </w:pPr>
-      <w:hyperlink r:id="rId17" w:history="1">
+      <w:hyperlink r:id="rId18" w:history="1">
         <w:r>
           <w:rPr>
             <w:rStyle w:val="Hyperlink"/>
@@ -3548,7 +3646,7 @@
           <w:rFonts w:asciiTheme="minorHAnsi" w:hAnsiTheme="minorHAnsi" w:cs="Arial"/>
         </w:rPr>
       </w:pPr>
-      <w:hyperlink r:id="rId18" w:history="1">
+      <w:hyperlink r:id="rId19" w:history="1">
         <w:r>
           <w:rPr>
             <w:rStyle w:val="Hyperlink"/>
@@ -3569,7 +3667,7 @@
           <w:rFonts w:asciiTheme="minorHAnsi" w:hAnsiTheme="minorHAnsi" w:cs="Arial"/>
         </w:rPr>
       </w:pPr>
-      <w:hyperlink r:id="rId19" w:history="1">
+      <w:hyperlink r:id="rId20" w:history="1">
         <w:r>
           <w:rPr>
             <w:rStyle w:val="Hyperlink"/>
@@ -3590,7 +3688,7 @@
           <w:rFonts w:asciiTheme="minorHAnsi" w:hAnsiTheme="minorHAnsi" w:cs="Arial"/>
         </w:rPr>
       </w:pPr>
-      <w:hyperlink r:id="rId20" w:history="1">
+      <w:hyperlink r:id="rId21" w:history="1">
         <w:r>
           <w:rPr>
             <w:rStyle w:val="Hyperlink"/>
@@ -3639,7 +3737,7 @@
           <w:rFonts w:asciiTheme="minorHAnsi" w:hAnsiTheme="minorHAnsi" w:cs="Arial"/>
         </w:rPr>
       </w:pPr>
-      <w:hyperlink r:id="rId21" w:history="1">
+      <w:hyperlink r:id="rId22" w:history="1">
         <w:r>
           <w:rPr>
             <w:rStyle w:val="Hyperlink"/>
@@ -3754,7 +3852,7 @@
                     <pic:cNvPicPr/>
                   </pic:nvPicPr>
                   <pic:blipFill>
-                    <a:blip r:embed="rId22" cstate="print">
+                    <a:blip r:embed="rId23" cstate="print">
                       <a:extLst>
                         <a:ext uri="{28A0092B-C50C-407E-A947-70E740481C1C}">
                           <a14:useLocalDpi xmlns:a14="http://schemas.microsoft.com/office/drawing/2010/main" val="0"/>
@@ -3853,7 +3951,7 @@
                                           <pic:cNvPicPr/>
                                         </pic:nvPicPr>
                                         <pic:blipFill>
-                                          <a:blip r:embed="rId23">
+                                          <a:blip r:embed="rId24">
                                             <a:extLst>
                                               <a:ext uri="{28A0092B-C50C-407E-A947-70E740481C1C}">
                                                 <a14:useLocalDpi xmlns:a14="http://schemas.microsoft.com/office/drawing/2010/main" val="0"/>
@@ -3928,7 +4026,7 @@
                                     <pic:cNvPicPr/>
                                   </pic:nvPicPr>
                                   <pic:blipFill>
-                                    <a:blip r:embed="rId23">
+                                    <a:blip r:embed="rId24">
                                       <a:extLst>
                                         <a:ext uri="{28A0092B-C50C-407E-A947-70E740481C1C}">
                                           <a14:useLocalDpi xmlns:a14="http://schemas.microsoft.com/office/drawing/2010/main" val="0"/>
@@ -4008,7 +4106,7 @@
                     <pic:cNvPicPr/>
                   </pic:nvPicPr>
                   <pic:blipFill>
-                    <a:blip r:embed="rId24" cstate="print">
+                    <a:blip r:embed="rId25" cstate="print">
                       <a:extLst>
                         <a:ext uri="{28A0092B-C50C-407E-A947-70E740481C1C}">
                           <a14:useLocalDpi xmlns:a14="http://schemas.microsoft.com/office/drawing/2010/main" val="0"/>
@@ -4065,7 +4163,7 @@
                     <pic:cNvPicPr/>
                   </pic:nvPicPr>
                   <pic:blipFill>
-                    <a:blip r:embed="rId25"/>
+                    <a:blip r:embed="rId26"/>
                     <a:stretch>
                       <a:fillRect/>
                     </a:stretch>
@@ -4131,7 +4229,7 @@
                     <pic:cNvPicPr/>
                   </pic:nvPicPr>
                   <pic:blipFill>
-                    <a:blip r:embed="rId26" cstate="print">
+                    <a:blip r:embed="rId27" cstate="print">
                       <a:extLst>
                         <a:ext uri="{28A0092B-C50C-407E-A947-70E740481C1C}">
                           <a14:useLocalDpi xmlns:a14="http://schemas.microsoft.com/office/drawing/2010/main" val="0"/>
@@ -4191,7 +4289,7 @@
                     <pic:cNvPicPr/>
                   </pic:nvPicPr>
                   <pic:blipFill>
-                    <a:blip r:embed="rId27" cstate="print">
+                    <a:blip r:embed="rId28" cstate="print">
                       <a:extLst>
                         <a:ext uri="{28A0092B-C50C-407E-A947-70E740481C1C}">
                           <a14:useLocalDpi xmlns:a14="http://schemas.microsoft.com/office/drawing/2010/main" val="0"/>
@@ -4304,6 +4402,7 @@
           <w:szCs w:val="32"/>
           <w:u w:val="single"/>
         </w:rPr>
+        <w:lastRenderedPageBreak/>
         <w:t>Read</w:t>
       </w:r>
       <w:r>
@@ -4571,58 +4670,58 @@
           <w:b/>
           <w:u w:val="single"/>
         </w:rPr>
+        <w:t>Profile Analysis Page</w:t>
+      </w:r>
+    </w:p>
+    <w:p>
+      <w:pPr>
+        <w:rPr>
+          <w:rFonts w:ascii="Arial" w:hAnsi="Arial" w:cs="Arial"/>
+        </w:rPr>
+      </w:pPr>
+      <w:r>
+        <w:rPr>
+          <w:rFonts w:ascii="Arial" w:hAnsi="Arial" w:cs="Arial"/>
+        </w:rPr>
+        <w:t xml:space="preserve">Once logged in the user will land on the Profile page. </w:t>
+      </w:r>
+      <w:r>
+        <w:rPr>
+          <w:rFonts w:ascii="Arial" w:hAnsi="Arial" w:cs="Arial"/>
+        </w:rPr>
+        <w:t>This page is the landing page for the back end site giving access to the main functionality of the site.</w:t>
+      </w:r>
+    </w:p>
+    <w:p>
+      <w:pPr>
+        <w:rPr>
+          <w:rFonts w:ascii="Arial" w:hAnsi="Arial" w:cs="Arial"/>
+        </w:rPr>
+      </w:pPr>
+      <w:r>
+        <w:rPr>
+          <w:rFonts w:ascii="Arial" w:hAnsi="Arial" w:cs="Arial"/>
+        </w:rPr>
+        <w:t xml:space="preserve">On the right hand side panel the details previously entered by the user will appear. </w:t>
+      </w:r>
+      <w:r>
+        <w:rPr>
+          <w:rFonts w:ascii="Arial" w:hAnsi="Arial" w:cs="Arial"/>
+        </w:rPr>
+        <w:t>On the left hand side there are a selection of links that the user can connect to for feedback on the input they have completed on the current visit as well as their historical data that can be retrieved.</w:t>
+      </w:r>
+    </w:p>
+    <w:p>
+      <w:pPr>
+        <w:rPr>
+          <w:rFonts w:ascii="Arial" w:hAnsi="Arial" w:cs="Arial"/>
+        </w:rPr>
+      </w:pPr>
+      <w:r>
+        <w:rPr>
+          <w:rFonts w:ascii="Arial" w:hAnsi="Arial" w:cs="Arial"/>
+        </w:rPr>
         <w:lastRenderedPageBreak/>
-        <w:t>Profile Analysis Page</w:t>
-      </w:r>
-    </w:p>
-    <w:p>
-      <w:pPr>
-        <w:rPr>
-          <w:rFonts w:ascii="Arial" w:hAnsi="Arial" w:cs="Arial"/>
-        </w:rPr>
-      </w:pPr>
-      <w:r>
-        <w:rPr>
-          <w:rFonts w:ascii="Arial" w:hAnsi="Arial" w:cs="Arial"/>
-        </w:rPr>
-        <w:t xml:space="preserve">Once logged in the user will land on the Profile page. </w:t>
-      </w:r>
-      <w:r>
-        <w:rPr>
-          <w:rFonts w:ascii="Arial" w:hAnsi="Arial" w:cs="Arial"/>
-        </w:rPr>
-        <w:t>This page is the landing page for the back end site giving access to the main functionality of the site.</w:t>
-      </w:r>
-    </w:p>
-    <w:p>
-      <w:pPr>
-        <w:rPr>
-          <w:rFonts w:ascii="Arial" w:hAnsi="Arial" w:cs="Arial"/>
-        </w:rPr>
-      </w:pPr>
-      <w:r>
-        <w:rPr>
-          <w:rFonts w:ascii="Arial" w:hAnsi="Arial" w:cs="Arial"/>
-        </w:rPr>
-        <w:t xml:space="preserve">On the right hand side panel the details previously entered by the user will appear. </w:t>
-      </w:r>
-      <w:r>
-        <w:rPr>
-          <w:rFonts w:ascii="Arial" w:hAnsi="Arial" w:cs="Arial"/>
-        </w:rPr>
-        <w:t>On the left hand side there are a selection of links that the user can connect to for feedback on the input they have completed on the current visit as well as their historical data that can be retrieved.</w:t>
-      </w:r>
-    </w:p>
-    <w:p>
-      <w:pPr>
-        <w:rPr>
-          <w:rFonts w:ascii="Arial" w:hAnsi="Arial" w:cs="Arial"/>
-        </w:rPr>
-      </w:pPr>
-      <w:r>
-        <w:rPr>
-          <w:rFonts w:ascii="Arial" w:hAnsi="Arial" w:cs="Arial"/>
-        </w:rPr>
         <w:t xml:space="preserve">In the centre of the page are two forms. These have been kept deliberately short to allow the user complete them quickly and get immediate feedback on their input. </w:t>
       </w:r>
     </w:p>
@@ -5195,99 +5294,99 @@
           <w:rFonts w:ascii="Arial" w:hAnsi="Arial" w:cs="Arial"/>
           <w:b/>
         </w:rPr>
+        <w:t>Passes Incomplete:</w:t>
+      </w:r>
+      <w:r>
+        <w:rPr>
+          <w:rFonts w:ascii="Arial" w:hAnsi="Arial" w:cs="Arial"/>
+        </w:rPr>
+        <w:t xml:space="preserve"> </w:t>
+      </w:r>
+      <w:r>
+        <w:rPr>
+          <w:rFonts w:ascii="Arial" w:hAnsi="Arial" w:cs="Arial"/>
+        </w:rPr>
+        <w:t>Records</w:t>
+      </w:r>
+      <w:r>
+        <w:rPr>
+          <w:rFonts w:ascii="Arial" w:hAnsi="Arial" w:cs="Arial"/>
+        </w:rPr>
+        <w:t xml:space="preserve"> the number of missed passes made</w:t>
+      </w:r>
+    </w:p>
+    <w:p>
+      <w:pPr>
+        <w:rPr>
+          <w:rFonts w:ascii="Arial" w:hAnsi="Arial" w:cs="Arial"/>
+        </w:rPr>
+      </w:pPr>
+      <w:r>
+        <w:rPr>
+          <w:rFonts w:ascii="Arial" w:hAnsi="Arial" w:cs="Arial"/>
+          <w:b/>
+        </w:rPr>
+        <w:t>Attempts</w:t>
+      </w:r>
+      <w:r>
+        <w:rPr>
+          <w:rFonts w:ascii="Arial" w:hAnsi="Arial" w:cs="Arial"/>
+        </w:rPr>
+        <w:t>: Records the number of shots attempted by player</w:t>
+      </w:r>
+    </w:p>
+    <w:p>
+      <w:pPr>
+        <w:rPr>
+          <w:rFonts w:ascii="Arial" w:hAnsi="Arial" w:cs="Arial"/>
+        </w:rPr>
+      </w:pPr>
+      <w:r>
+        <w:rPr>
+          <w:rFonts w:ascii="Arial" w:hAnsi="Arial" w:cs="Arial"/>
+          <w:b/>
+        </w:rPr>
+        <w:t>Goals:</w:t>
+      </w:r>
+      <w:r>
+        <w:rPr>
+          <w:rFonts w:ascii="Arial" w:hAnsi="Arial" w:cs="Arial"/>
+        </w:rPr>
+        <w:t xml:space="preserve"> Records the number of goals scored</w:t>
+      </w:r>
+    </w:p>
+    <w:p>
+      <w:pPr>
+        <w:rPr>
+          <w:rFonts w:ascii="Arial" w:hAnsi="Arial" w:cs="Arial"/>
+        </w:rPr>
+      </w:pPr>
+      <w:r>
+        <w:rPr>
+          <w:rFonts w:ascii="Arial" w:hAnsi="Arial" w:cs="Arial"/>
+          <w:b/>
+        </w:rPr>
+        <w:t>Points</w:t>
+      </w:r>
+      <w:r>
+        <w:rPr>
+          <w:rFonts w:ascii="Arial" w:hAnsi="Arial" w:cs="Arial"/>
+        </w:rPr>
+        <w:t>: Records the number of points scored</w:t>
+      </w:r>
+    </w:p>
+    <w:p>
+      <w:pPr>
+        <w:rPr>
+          <w:rFonts w:ascii="Arial" w:hAnsi="Arial" w:cs="Arial"/>
+        </w:rPr>
+      </w:pPr>
+      <w:r>
+        <w:rPr>
+          <w:rFonts w:ascii="Arial" w:hAnsi="Arial" w:cs="Arial"/>
+          <w:b/>
+        </w:rPr>
         <w:lastRenderedPageBreak/>
-        <w:t>Passes Incomplete:</w:t>
-      </w:r>
-      <w:r>
-        <w:rPr>
-          <w:rFonts w:ascii="Arial" w:hAnsi="Arial" w:cs="Arial"/>
-        </w:rPr>
-        <w:t xml:space="preserve"> </w:t>
-      </w:r>
-      <w:r>
-        <w:rPr>
-          <w:rFonts w:ascii="Arial" w:hAnsi="Arial" w:cs="Arial"/>
-        </w:rPr>
-        <w:t>Records</w:t>
-      </w:r>
-      <w:r>
-        <w:rPr>
-          <w:rFonts w:ascii="Arial" w:hAnsi="Arial" w:cs="Arial"/>
-        </w:rPr>
-        <w:t xml:space="preserve"> the number of missed passes made</w:t>
-      </w:r>
-    </w:p>
-    <w:p>
-      <w:pPr>
-        <w:rPr>
-          <w:rFonts w:ascii="Arial" w:hAnsi="Arial" w:cs="Arial"/>
-        </w:rPr>
-      </w:pPr>
-      <w:r>
-        <w:rPr>
-          <w:rFonts w:ascii="Arial" w:hAnsi="Arial" w:cs="Arial"/>
-          <w:b/>
-        </w:rPr>
-        <w:t>Attempts</w:t>
-      </w:r>
-      <w:r>
-        <w:rPr>
-          <w:rFonts w:ascii="Arial" w:hAnsi="Arial" w:cs="Arial"/>
-        </w:rPr>
-        <w:t>: Records the number of shots attempted by player</w:t>
-      </w:r>
-    </w:p>
-    <w:p>
-      <w:pPr>
-        <w:rPr>
-          <w:rFonts w:ascii="Arial" w:hAnsi="Arial" w:cs="Arial"/>
-        </w:rPr>
-      </w:pPr>
-      <w:r>
-        <w:rPr>
-          <w:rFonts w:ascii="Arial" w:hAnsi="Arial" w:cs="Arial"/>
-          <w:b/>
-        </w:rPr>
-        <w:t>Goals:</w:t>
-      </w:r>
-      <w:r>
-        <w:rPr>
-          <w:rFonts w:ascii="Arial" w:hAnsi="Arial" w:cs="Arial"/>
-        </w:rPr>
-        <w:t xml:space="preserve"> Records the number of goals scored</w:t>
-      </w:r>
-    </w:p>
-    <w:p>
-      <w:pPr>
-        <w:rPr>
-          <w:rFonts w:ascii="Arial" w:hAnsi="Arial" w:cs="Arial"/>
-        </w:rPr>
-      </w:pPr>
-      <w:r>
-        <w:rPr>
-          <w:rFonts w:ascii="Arial" w:hAnsi="Arial" w:cs="Arial"/>
-          <w:b/>
-        </w:rPr>
-        <w:t>Points</w:t>
-      </w:r>
-      <w:r>
-        <w:rPr>
-          <w:rFonts w:ascii="Arial" w:hAnsi="Arial" w:cs="Arial"/>
-        </w:rPr>
-        <w:t>: Records the number of points scored</w:t>
-      </w:r>
-    </w:p>
-    <w:p>
-      <w:pPr>
-        <w:rPr>
-          <w:rFonts w:ascii="Arial" w:hAnsi="Arial" w:cs="Arial"/>
-        </w:rPr>
-      </w:pPr>
-      <w:r>
-        <w:rPr>
-          <w:rFonts w:ascii="Arial" w:hAnsi="Arial" w:cs="Arial"/>
-          <w:b/>
-        </w:rPr>
         <w:t>How would you like to compare your details</w:t>
       </w:r>
       <w:r>
@@ -5431,19 +5530,7 @@
         <w:rPr>
           <w:rFonts w:ascii="Arial" w:hAnsi="Arial" w:cs="Arial"/>
         </w:rPr>
-        <w:t>This link will bring the user to a new</w:t>
-      </w:r>
-      <w:r>
-        <w:rPr>
-          <w:rFonts w:ascii="Arial" w:hAnsi="Arial" w:cs="Arial"/>
-        </w:rPr>
-        <w:t xml:space="preserve"> page that brings up the match</w:t>
-      </w:r>
-      <w:r>
-        <w:rPr>
-          <w:rFonts w:ascii="Arial" w:hAnsi="Arial" w:cs="Arial"/>
-        </w:rPr>
-        <w:t xml:space="preserve"> records the user has previously entered in a table format with an accompanying pie chart. If no records have been saved nothing will be displayed.</w:t>
+        <w:t>This link will bring the user to a new page that brings up the match records the user has previously entered in a table format with an accompanying pie chart. If no records have been saved nothing will be displayed.</w:t>
       </w:r>
     </w:p>
     <w:p>
@@ -5509,8 +5596,6 @@
           <w:szCs w:val="32"/>
         </w:rPr>
       </w:pPr>
-      <w:bookmarkStart w:id="0" w:name="_GoBack"/>
-      <w:bookmarkEnd w:id="0"/>
     </w:p>
     <w:p>
       <w:pPr>
@@ -5547,8 +5632,8 @@
       </w:r>
     </w:p>
     <w:sectPr>
-      <w:headerReference w:type="default" r:id="rId28"/>
-      <w:footerReference w:type="default" r:id="rId29"/>
+      <w:headerReference w:type="default" r:id="rId29"/>
+      <w:footerReference w:type="default" r:id="rId30"/>
       <w:pgSz w:w="11906" w:h="16838"/>
       <w:pgMar w:top="567" w:right="991" w:bottom="709" w:left="851" w:header="426" w:footer="21" w:gutter="0"/>
       <w:cols w:space="708"/>
@@ -5617,7 +5702,7 @@
           <w:rPr>
             <w:noProof/>
           </w:rPr>
-          <w:t>9</w:t>
+          <w:t>7</w:t>
         </w:r>
         <w:r>
           <w:rPr>
@@ -8776,6 +8861,7 @@
     <w:rsid w:val="003C1D9F"/>
     <w:rsid w:val="007B05FA"/>
     <w:rsid w:val="007C3F16"/>
+    <w:rsid w:val="008A1250"/>
     <w:rsid w:val="008A2E5E"/>
     <w:rsid w:val="00D40C89"/>
     <w:rsid w:val="00EC6E1D"/>
@@ -9549,7 +9635,7 @@
 </file>
 
 <file path=customXml/itemProps2.xml><?xml version="1.0" encoding="utf-8"?>
-<ds:datastoreItem xmlns:ds="http://schemas.openxmlformats.org/officeDocument/2006/customXml" ds:itemID="{A4BBAF89-409A-477C-9CE4-2170C7C9DC3E}">
+<ds:datastoreItem xmlns:ds="http://schemas.openxmlformats.org/officeDocument/2006/customXml" ds:itemID="{376D0E2D-07D2-43E7-B1F8-854B25B5B2F2}">
   <ds:schemaRefs>
     <ds:schemaRef ds:uri="http://schemas.openxmlformats.org/officeDocument/2006/bibliography"/>
   </ds:schemaRefs>

</xml_diff>